<commit_message>
Modify BT01_BT1_NoiDung.docx - Chụp lai hinh Mục 3.2
</commit_message>
<xml_diff>
--- a/BaiTap1/BT01_BT1_NoiDung_Final.docx
+++ b/BaiTap1/BT01_BT1_NoiDung_Final.docx
@@ -51,7 +51,7 @@
         <mc:AlternateContent>
           <mc:Choice Requires="wps">
             <w:drawing>
-              <wp:anchor distT="0" distB="0" distL="114300" distR="114300" simplePos="0" relativeHeight="251656192" behindDoc="0" locked="0" layoutInCell="1" allowOverlap="1" wp14:anchorId="6C71AEBF" wp14:editId="638B7FBD">
+              <wp:anchor distT="0" distB="0" distL="114300" distR="114300" simplePos="0" relativeHeight="251653120" behindDoc="0" locked="0" layoutInCell="1" allowOverlap="1" wp14:anchorId="6C71AEBF" wp14:editId="2C6C894F">
                 <wp:simplePos x="0" y="0"/>
                 <wp:positionH relativeFrom="column">
                   <wp:posOffset>1665605</wp:posOffset>
@@ -112,7 +112,7 @@
           </mc:Choice>
           <mc:Fallback>
             <w:pict>
-              <v:line w14:anchorId="7D90D89F" id="Straight Connector 1" o:spid="_x0000_s1026" style="position:absolute;z-index:251656192;visibility:visible;mso-wrap-style:square;mso-width-percent:0;mso-height-percent:0;mso-wrap-distance-left:9pt;mso-wrap-distance-top:0;mso-wrap-distance-right:9pt;mso-wrap-distance-bottom:0;mso-position-horizontal:absolute;mso-position-horizontal-relative:text;mso-position-vertical:absolute;mso-position-vertical-relative:text;mso-width-percent:0;mso-height-percent:0;mso-width-relative:page;mso-height-relative:page" from="131.15pt,3.15pt" to="283.65pt,3.15pt" o:gfxdata="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"/>
+              <v:line w14:anchorId="766CE77D" id="Straight Connector 1" o:spid="_x0000_s1026" style="position:absolute;z-index:251653120;visibility:visible;mso-wrap-style:square;mso-width-percent:0;mso-height-percent:0;mso-wrap-distance-left:9pt;mso-wrap-distance-top:0;mso-wrap-distance-right:9pt;mso-wrap-distance-bottom:0;mso-position-horizontal:absolute;mso-position-horizontal-relative:text;mso-position-vertical:absolute;mso-position-vertical-relative:text;mso-width-percent:0;mso-height-percent:0;mso-width-relative:page;mso-height-relative:page" from="131.15pt,3.15pt" to="283.65pt,3.15pt" o:gfxdata="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"/>
             </w:pict>
           </mc:Fallback>
         </mc:AlternateContent>
@@ -131,7 +131,7 @@
           <w:noProof/>
         </w:rPr>
         <w:drawing>
-          <wp:inline distT="0" distB="0" distL="0" distR="0" wp14:anchorId="0A6EA0CC" wp14:editId="70AB31D4">
+          <wp:inline distT="0" distB="0" distL="0" distR="0" wp14:anchorId="0A6EA0CC" wp14:editId="5ADC7756">
             <wp:extent cx="1089660" cy="1089660"/>
             <wp:effectExtent l="0" t="0" r="0" b="0"/>
             <wp:docPr id="125" name="Picture 1" descr="602683_347165985394807_2016913207_n"/>
@@ -435,15 +435,7 @@
         <w:rPr>
           <w:b/>
         </w:rPr>
-        <w:t>Cần</w:t>
-      </w:r>
-      <w:bookmarkStart w:id="0" w:name="_GoBack"/>
-      <w:bookmarkEnd w:id="0"/>
-      <w:r>
-        <w:rPr>
-          <w:b/>
-        </w:rPr>
-        <w:t xml:space="preserve"> Thơ 8/2014</w:t>
+        <w:t>Cần Thơ 8/2014</w:t>
       </w:r>
     </w:p>
     <w:sdt>
@@ -1749,14 +1741,14 @@
           <w:numId w:val="0"/>
         </w:numPr>
       </w:pPr>
-      <w:bookmarkStart w:id="1" w:name="_Toc397005803"/>
-      <w:bookmarkStart w:id="2" w:name="_Toc398757149"/>
+      <w:bookmarkStart w:id="0" w:name="_Toc397005803"/>
+      <w:bookmarkStart w:id="1" w:name="_Toc398757149"/>
       <w:r>
         <w:lastRenderedPageBreak/>
         <w:t>Kế hoạch thực hiện</w:t>
       </w:r>
+      <w:bookmarkEnd w:id="0"/>
       <w:bookmarkEnd w:id="1"/>
-      <w:bookmarkEnd w:id="2"/>
     </w:p>
     <w:tbl>
       <w:tblPr>
@@ -2074,14 +2066,14 @@
       <w:pPr>
         <w:pStyle w:val="Heading1"/>
       </w:pPr>
-      <w:bookmarkStart w:id="3" w:name="_Toc397005804"/>
-      <w:bookmarkStart w:id="4" w:name="_Toc398757150"/>
+      <w:bookmarkStart w:id="2" w:name="_Toc397005804"/>
+      <w:bookmarkStart w:id="3" w:name="_Toc398757150"/>
       <w:r>
         <w:lastRenderedPageBreak/>
         <w:t>Giới thiệu</w:t>
       </w:r>
+      <w:bookmarkEnd w:id="2"/>
       <w:bookmarkEnd w:id="3"/>
-      <w:bookmarkEnd w:id="4"/>
     </w:p>
     <w:p>
       <w:pPr>
@@ -2246,13 +2238,13 @@
       <w:pPr>
         <w:pStyle w:val="Heading1"/>
       </w:pPr>
-      <w:bookmarkStart w:id="5" w:name="_Toc397005805"/>
-      <w:bookmarkStart w:id="6" w:name="_Toc398757151"/>
+      <w:bookmarkStart w:id="4" w:name="_Toc397005805"/>
+      <w:bookmarkStart w:id="5" w:name="_Toc398757151"/>
       <w:r>
         <w:t>Lịch sử ra đời</w:t>
       </w:r>
+      <w:bookmarkEnd w:id="4"/>
       <w:bookmarkEnd w:id="5"/>
-      <w:bookmarkEnd w:id="6"/>
     </w:p>
     <w:p>
       <w:pPr>
@@ -2779,57 +2771,57 @@
       <w:pPr>
         <w:pStyle w:val="Heading1"/>
       </w:pPr>
-      <w:bookmarkStart w:id="7" w:name="_Toc397005806"/>
-      <w:bookmarkStart w:id="8" w:name="_Toc398757152"/>
+      <w:bookmarkStart w:id="6" w:name="_Toc397005806"/>
+      <w:bookmarkStart w:id="7" w:name="_Toc398757152"/>
       <w:r>
         <w:t>Các đặc điểm chính</w:t>
       </w:r>
+      <w:bookmarkEnd w:id="6"/>
       <w:bookmarkEnd w:id="7"/>
+    </w:p>
+    <w:p>
+      <w:pPr>
+        <w:pStyle w:val="Heading2"/>
+      </w:pPr>
+      <w:bookmarkStart w:id="8" w:name="_Toc397005807"/>
+      <w:bookmarkStart w:id="9" w:name="_Toc398757153"/>
+      <w:r>
+        <w:t>Chuyển code sang sơ đồ UML</w:t>
+      </w:r>
       <w:bookmarkEnd w:id="8"/>
-    </w:p>
-    <w:p>
-      <w:pPr>
-        <w:pStyle w:val="Heading2"/>
-      </w:pPr>
-      <w:bookmarkStart w:id="9" w:name="_Toc397005807"/>
-      <w:bookmarkStart w:id="10" w:name="_Toc398757153"/>
-      <w:r>
-        <w:t>Chuyển code sang sơ đồ UML</w:t>
-      </w:r>
       <w:bookmarkEnd w:id="9"/>
+    </w:p>
+    <w:p>
+      <w:pPr>
+        <w:ind w:firstLine="576"/>
+      </w:pPr>
+      <w:r>
+        <w:t>Phần này sử dụng plugin eUML2 để hỗ trợ</w:t>
+      </w:r>
+      <w:r>
+        <w:t xml:space="preserve"> </w:t>
+      </w:r>
+      <w:r>
+        <w:t xml:space="preserve">vì ngoài việc đảo ngược bình thường, </w:t>
+      </w:r>
+      <w:r>
+        <w:t>eUML hỗ trợ cho các Framework  Java như: Spring, Hibernate.</w:t>
+      </w:r>
+    </w:p>
+    <w:p>
+      <w:pPr>
+        <w:pStyle w:val="Heading3"/>
+      </w:pPr>
+      <w:bookmarkStart w:id="10" w:name="_Toc397005808"/>
+      <w:bookmarkStart w:id="11" w:name="_Toc398757154"/>
+      <w:r>
+        <w:t>C</w:t>
+      </w:r>
+      <w:r>
+        <w:t>lass diagram</w:t>
+      </w:r>
       <w:bookmarkEnd w:id="10"/>
-    </w:p>
-    <w:p>
-      <w:pPr>
-        <w:ind w:firstLine="576"/>
-      </w:pPr>
-      <w:r>
-        <w:t>Phần này sử dụng plugin eUML2 để hỗ trợ</w:t>
-      </w:r>
-      <w:r>
-        <w:t xml:space="preserve"> </w:t>
-      </w:r>
-      <w:r>
-        <w:t xml:space="preserve">vì ngoài việc đảo ngược bình thường, </w:t>
-      </w:r>
-      <w:r>
-        <w:t>eUML hỗ trợ cho các Framework  Java như: Spring, Hibernate.</w:t>
-      </w:r>
-    </w:p>
-    <w:p>
-      <w:pPr>
-        <w:pStyle w:val="Heading3"/>
-      </w:pPr>
-      <w:bookmarkStart w:id="11" w:name="_Toc397005808"/>
-      <w:bookmarkStart w:id="12" w:name="_Toc398757154"/>
-      <w:r>
-        <w:t>C</w:t>
-      </w:r>
-      <w:r>
-        <w:t>lass diagram</w:t>
-      </w:r>
       <w:bookmarkEnd w:id="11"/>
-      <w:bookmarkEnd w:id="12"/>
     </w:p>
     <w:p>
       <w:pPr>
@@ -3205,7 +3197,7 @@
         </w:rPr>
         <w:lastRenderedPageBreak/>
         <w:drawing>
-          <wp:anchor distT="0" distB="0" distL="114300" distR="114300" simplePos="0" relativeHeight="251539456" behindDoc="0" locked="0" layoutInCell="1" allowOverlap="1" wp14:anchorId="35C51762" wp14:editId="79B05364">
+          <wp:anchor distT="0" distB="0" distL="114300" distR="114300" simplePos="0" relativeHeight="251536384" behindDoc="0" locked="0" layoutInCell="1" allowOverlap="1" wp14:anchorId="35C51762" wp14:editId="56DAFDB3">
             <wp:simplePos x="0" y="0"/>
             <wp:positionH relativeFrom="column">
               <wp:posOffset>1592580</wp:posOffset>
@@ -3339,7 +3331,7 @@
           <w:noProof/>
         </w:rPr>
         <w:drawing>
-          <wp:inline distT="0" distB="0" distL="0" distR="0" wp14:anchorId="7DE5D6E4" wp14:editId="7C7C2C72">
+          <wp:inline distT="0" distB="0" distL="0" distR="0" wp14:anchorId="7DE5D6E4" wp14:editId="2A43A59A">
             <wp:extent cx="5730240" cy="1882140"/>
             <wp:effectExtent l="19050" t="19050" r="22860" b="22860"/>
             <wp:docPr id="19" name="Picture 19"/>
@@ -3415,7 +3407,7 @@
         <mc:AlternateContent>
           <mc:Choice Requires="wps">
             <w:drawing>
-              <wp:anchor distT="0" distB="0" distL="114300" distR="114300" simplePos="0" relativeHeight="251567104" behindDoc="0" locked="0" layoutInCell="1" allowOverlap="1" wp14:anchorId="7903D8C1" wp14:editId="42C1FAD7">
+              <wp:anchor distT="0" distB="0" distL="114300" distR="114300" simplePos="0" relativeHeight="251564032" behindDoc="0" locked="0" layoutInCell="1" allowOverlap="1" wp14:anchorId="7903D8C1" wp14:editId="0034DC2B">
                 <wp:simplePos x="0" y="0"/>
                 <wp:positionH relativeFrom="column">
                   <wp:posOffset>4290060</wp:posOffset>
@@ -3554,7 +3546,7 @@
                   <v:h position="#0,#1"/>
                 </v:handles>
               </v:shapetype>
-              <v:shape id="Rounded Rectangular Callout 14" o:spid="_x0000_s1026" type="#_x0000_t62" style="position:absolute;left:0;text-align:left;margin-left:337.8pt;margin-top:.85pt;width:102.75pt;height:24.75pt;z-index:251567104;visibility:visible;mso-wrap-style:square;mso-width-percent:0;mso-height-percent:0;mso-wrap-distance-left:9pt;mso-wrap-distance-top:0;mso-wrap-distance-right:9pt;mso-wrap-distance-bottom:0;mso-position-horizontal:absolute;mso-position-horizontal-relative:text;mso-position-vertical:absolute;mso-position-vertical-relative:text;mso-width-percent:0;mso-height-percent:0;mso-width-relative:margin;mso-height-relative:margin;v-text-anchor:middle" o:gfxdata="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" adj="4011,46343" fillcolor="#00b0f0" strokecolor="#0070c0" strokeweight="1pt">
+              <v:shape id="Rounded Rectangular Callout 14" o:spid="_x0000_s1026" type="#_x0000_t62" style="position:absolute;left:0;text-align:left;margin-left:337.8pt;margin-top:.85pt;width:102.75pt;height:24.75pt;z-index:251564032;visibility:visible;mso-wrap-style:square;mso-width-percent:0;mso-height-percent:0;mso-wrap-distance-left:9pt;mso-wrap-distance-top:0;mso-wrap-distance-right:9pt;mso-wrap-distance-bottom:0;mso-position-horizontal:absolute;mso-position-horizontal-relative:text;mso-position-vertical:absolute;mso-position-vertical-relative:text;mso-width-percent:0;mso-height-percent:0;mso-width-relative:margin;mso-height-relative:margin;v-text-anchor:middle" o:gfxdata="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" adj="4011,46343" fillcolor="#00b0f0" strokecolor="#0070c0" strokeweight="1pt">
                 <v:textbox>
                   <w:txbxContent>
                     <w:p>
@@ -3587,7 +3579,7 @@
         <mc:AlternateContent>
           <mc:Choice Requires="wps">
             <w:drawing>
-              <wp:anchor distT="0" distB="0" distL="114300" distR="114300" simplePos="0" relativeHeight="251552768" behindDoc="0" locked="0" layoutInCell="1" allowOverlap="1" wp14:anchorId="203272C4" wp14:editId="26C0D376">
+              <wp:anchor distT="0" distB="0" distL="114300" distR="114300" simplePos="0" relativeHeight="251549696" behindDoc="0" locked="0" layoutInCell="1" allowOverlap="1" wp14:anchorId="203272C4" wp14:editId="06EEFB39">
                 <wp:simplePos x="0" y="0"/>
                 <wp:positionH relativeFrom="column">
                   <wp:posOffset>1440180</wp:posOffset>
@@ -3681,7 +3673,7 @@
           </mc:Choice>
           <mc:Fallback>
             <w:pict>
-              <v:shape w14:anchorId="203272C4" id="Rounded Rectangular Callout 33" o:spid="_x0000_s1027" type="#_x0000_t62" style="position:absolute;left:0;text-align:left;margin-left:113.4pt;margin-top:.85pt;width:170.55pt;height:24.75pt;z-index:251552768;visibility:visible;mso-wrap-style:square;mso-width-percent:0;mso-height-percent:0;mso-wrap-distance-left:9pt;mso-wrap-distance-top:0;mso-wrap-distance-right:9pt;mso-wrap-distance-bottom:0;mso-position-horizontal:absolute;mso-position-horizontal-relative:text;mso-position-vertical:absolute;mso-position-vertical-relative:text;mso-width-percent:0;mso-height-percent:0;mso-width-relative:margin;mso-height-relative:margin;v-text-anchor:middle" o:gfxdata="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" adj="14998,43725" fillcolor="#00b0f0" strokecolor="#0070c0" strokeweight="1pt">
+              <v:shape w14:anchorId="203272C4" id="Rounded Rectangular Callout 33" o:spid="_x0000_s1027" type="#_x0000_t62" style="position:absolute;left:0;text-align:left;margin-left:113.4pt;margin-top:.85pt;width:170.55pt;height:24.75pt;z-index:251549696;visibility:visible;mso-wrap-style:square;mso-width-percent:0;mso-height-percent:0;mso-wrap-distance-left:9pt;mso-wrap-distance-top:0;mso-wrap-distance-right:9pt;mso-wrap-distance-bottom:0;mso-position-horizontal:absolute;mso-position-horizontal-relative:text;mso-position-vertical:absolute;mso-position-vertical-relative:text;mso-width-percent:0;mso-height-percent:0;mso-width-relative:margin;mso-height-relative:margin;v-text-anchor:middle" o:gfxdata="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" adj="14998,43725" fillcolor="#00b0f0" strokecolor="#0070c0" strokeweight="1pt">
                 <v:textbox>
                   <w:txbxContent>
                     <w:p>
@@ -3712,7 +3704,7 @@
           <w:noProof/>
         </w:rPr>
         <w:drawing>
-          <wp:anchor distT="0" distB="0" distL="114300" distR="114300" simplePos="0" relativeHeight="251546624" behindDoc="0" locked="0" layoutInCell="1" allowOverlap="1" wp14:anchorId="28A06BBC" wp14:editId="4E7D2909">
+          <wp:anchor distT="0" distB="0" distL="114300" distR="114300" simplePos="0" relativeHeight="251543552" behindDoc="0" locked="0" layoutInCell="1" allowOverlap="1" wp14:anchorId="28A06BBC" wp14:editId="19286385">
             <wp:simplePos x="0" y="0"/>
             <wp:positionH relativeFrom="column">
               <wp:posOffset>518160</wp:posOffset>
@@ -3877,7 +3869,7 @@
           <w:noProof/>
         </w:rPr>
         <w:drawing>
-          <wp:inline distT="0" distB="0" distL="0" distR="0" wp14:anchorId="184CF06D" wp14:editId="329C2FF0">
+          <wp:inline distT="0" distB="0" distL="0" distR="0" wp14:anchorId="184CF06D" wp14:editId="3D7EB4CE">
             <wp:extent cx="5732145" cy="3070860"/>
             <wp:effectExtent l="0" t="0" r="1905" b="0"/>
             <wp:docPr id="34" name="Picture 34"/>
@@ -3929,7 +3921,7 @@
           <w:noProof/>
         </w:rPr>
         <w:drawing>
-          <wp:anchor distT="0" distB="0" distL="114300" distR="114300" simplePos="0" relativeHeight="251569152" behindDoc="0" locked="0" layoutInCell="1" allowOverlap="1" wp14:anchorId="5C490104" wp14:editId="2CE7D2B8">
+          <wp:anchor distT="0" distB="0" distL="114300" distR="114300" simplePos="0" relativeHeight="251566080" behindDoc="0" locked="0" layoutInCell="1" allowOverlap="1" wp14:anchorId="5C490104" wp14:editId="40EB2913">
             <wp:simplePos x="0" y="0"/>
             <wp:positionH relativeFrom="column">
               <wp:posOffset>1051560</wp:posOffset>
@@ -4074,7 +4066,7 @@
           <w:noProof/>
         </w:rPr>
         <w:drawing>
-          <wp:inline distT="0" distB="0" distL="0" distR="0" wp14:anchorId="2843A7DF" wp14:editId="548BB017">
+          <wp:inline distT="0" distB="0" distL="0" distR="0" wp14:anchorId="2843A7DF" wp14:editId="1893A528">
             <wp:extent cx="5732145" cy="2869565"/>
             <wp:effectExtent l="19050" t="19050" r="20955" b="26035"/>
             <wp:docPr id="36" name="Picture 36"/>
@@ -4306,7 +4298,7 @@
           <w:noProof/>
         </w:rPr>
         <w:drawing>
-          <wp:inline distT="0" distB="0" distL="0" distR="0" wp14:anchorId="5D1FC03C" wp14:editId="0DEF34A1">
+          <wp:inline distT="0" distB="0" distL="0" distR="0" wp14:anchorId="5D1FC03C" wp14:editId="7333AE8B">
             <wp:extent cx="5730240" cy="1958340"/>
             <wp:effectExtent l="19050" t="19050" r="22860" b="22860"/>
             <wp:docPr id="37" name="Picture 37"/>
@@ -4383,7 +4375,7 @@
         </w:rPr>
         <w:lastRenderedPageBreak/>
         <w:drawing>
-          <wp:anchor distT="0" distB="0" distL="114300" distR="114300" simplePos="0" relativeHeight="251572224" behindDoc="0" locked="0" layoutInCell="1" allowOverlap="1" wp14:anchorId="2AF76BBA" wp14:editId="2CC2C8E6">
+          <wp:anchor distT="0" distB="0" distL="114300" distR="114300" simplePos="0" relativeHeight="251569152" behindDoc="0" locked="0" layoutInCell="1" allowOverlap="1" wp14:anchorId="2AF76BBA" wp14:editId="20BC017C">
             <wp:simplePos x="0" y="0"/>
             <wp:positionH relativeFrom="column">
               <wp:posOffset>556260</wp:posOffset>
@@ -4550,7 +4542,7 @@
           <w:noProof/>
         </w:rPr>
         <w:drawing>
-          <wp:inline distT="0" distB="0" distL="0" distR="0" wp14:anchorId="76087502" wp14:editId="47A1F32D">
+          <wp:inline distT="0" distB="0" distL="0" distR="0" wp14:anchorId="76087502" wp14:editId="6791B69B">
             <wp:extent cx="5730240" cy="1798320"/>
             <wp:effectExtent l="19050" t="19050" r="22860" b="11430"/>
             <wp:docPr id="42" name="Picture 42"/>
@@ -4640,7 +4632,7 @@
           <w:noProof/>
         </w:rPr>
         <w:drawing>
-          <wp:inline distT="0" distB="0" distL="0" distR="0" wp14:anchorId="4F62AB4F" wp14:editId="2AFAD419">
+          <wp:inline distT="0" distB="0" distL="0" distR="0" wp14:anchorId="4F62AB4F" wp14:editId="5C1739DD">
             <wp:extent cx="5732145" cy="3070860"/>
             <wp:effectExtent l="0" t="0" r="1905" b="0"/>
             <wp:docPr id="58" name="Picture 58"/>
@@ -4689,7 +4681,7 @@
           <w:noProof/>
         </w:rPr>
         <w:drawing>
-          <wp:anchor distT="0" distB="0" distL="114300" distR="114300" simplePos="0" relativeHeight="251575296" behindDoc="0" locked="0" layoutInCell="1" allowOverlap="1" wp14:anchorId="7BE12837" wp14:editId="73A7993F">
+          <wp:anchor distT="0" distB="0" distL="114300" distR="114300" simplePos="0" relativeHeight="251572224" behindDoc="0" locked="0" layoutInCell="1" allowOverlap="1" wp14:anchorId="7BE12837" wp14:editId="0213C029">
             <wp:simplePos x="0" y="0"/>
             <wp:positionH relativeFrom="column">
               <wp:posOffset>1051560</wp:posOffset>
@@ -4779,7 +4771,7 @@
           <w:noProof/>
         </w:rPr>
         <w:drawing>
-          <wp:inline distT="0" distB="0" distL="0" distR="0" wp14:anchorId="0861ABD9" wp14:editId="7FAF01BD">
+          <wp:inline distT="0" distB="0" distL="0" distR="0" wp14:anchorId="0861ABD9" wp14:editId="4ABF9573">
             <wp:extent cx="5732145" cy="2869565"/>
             <wp:effectExtent l="19050" t="19050" r="20955" b="26035"/>
             <wp:docPr id="61" name="Picture 61"/>
@@ -4898,7 +4890,7 @@
           <w:noProof/>
         </w:rPr>
         <w:drawing>
-          <wp:inline distT="0" distB="0" distL="0" distR="0" wp14:anchorId="44D7BB62" wp14:editId="77E2B99A">
+          <wp:inline distT="0" distB="0" distL="0" distR="0" wp14:anchorId="44D7BB62" wp14:editId="32D52B3B">
             <wp:extent cx="5730240" cy="1424940"/>
             <wp:effectExtent l="19050" t="19050" r="22860" b="22860"/>
             <wp:docPr id="63" name="Picture 63"/>
@@ -4967,7 +4959,7 @@
         </w:rPr>
         <w:lastRenderedPageBreak/>
         <w:drawing>
-          <wp:anchor distT="0" distB="0" distL="114300" distR="114300" simplePos="0" relativeHeight="251594752" behindDoc="0" locked="0" layoutInCell="1" allowOverlap="1" wp14:anchorId="4893ED0F" wp14:editId="4FF73238">
+          <wp:anchor distT="0" distB="0" distL="114300" distR="114300" simplePos="0" relativeHeight="251591680" behindDoc="0" locked="0" layoutInCell="1" allowOverlap="1" wp14:anchorId="4893ED0F" wp14:editId="36E847BB">
             <wp:simplePos x="0" y="0"/>
             <wp:positionH relativeFrom="column">
               <wp:posOffset>274320</wp:posOffset>
@@ -5117,7 +5109,7 @@
         <mc:AlternateContent>
           <mc:Choice Requires="wpg">
             <w:drawing>
-              <wp:anchor distT="0" distB="0" distL="114300" distR="114300" simplePos="0" relativeHeight="251598848" behindDoc="0" locked="0" layoutInCell="1" allowOverlap="1" wp14:anchorId="08757D05" wp14:editId="594E7020">
+              <wp:anchor distT="0" distB="0" distL="114300" distR="114300" simplePos="0" relativeHeight="251595776" behindDoc="0" locked="0" layoutInCell="1" allowOverlap="1" wp14:anchorId="08757D05" wp14:editId="0814ADD9">
                 <wp:simplePos x="0" y="0"/>
                 <wp:positionH relativeFrom="column">
                   <wp:posOffset>0</wp:posOffset>
@@ -5222,7 +5214,7 @@
           </mc:Choice>
           <mc:Fallback>
             <w:pict>
-              <v:group w14:anchorId="08B5C4F5" id="Group 67" o:spid="_x0000_s1026" style="position:absolute;margin-left:0;margin-top:31.6pt;width:450.75pt;height:427.7pt;z-index:251598848" coordsize="57245,54317" o:gfxdata="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">
+              <v:group w14:anchorId="5FAADAF4" id="Group 67" o:spid="_x0000_s1026" style="position:absolute;margin-left:0;margin-top:31.6pt;width:450.75pt;height:427.7pt;z-index:251595776" coordsize="57245,54317" o:gfxdata="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">
                 <v:shapetype id="_x0000_t75" coordsize="21600,21600" o:spt="75" o:preferrelative="t" path="m@4@5l@4@11@9@11@9@5xe" filled="f" stroked="f">
                   <v:stroke joinstyle="miter"/>
                   <v:formulas>
@@ -5286,7 +5278,7 @@
         <mc:AlternateContent>
           <mc:Choice Requires="wps">
             <w:drawing>
-              <wp:anchor distT="0" distB="0" distL="114300" distR="114300" simplePos="0" relativeHeight="251635712" behindDoc="0" locked="0" layoutInCell="1" allowOverlap="1" wp14:anchorId="2FFCA0CC" wp14:editId="3130570A">
+              <wp:anchor distT="0" distB="0" distL="114300" distR="114300" simplePos="0" relativeHeight="251632640" behindDoc="0" locked="0" layoutInCell="1" allowOverlap="1" wp14:anchorId="2FFCA0CC" wp14:editId="1C5E1A4D">
                 <wp:simplePos x="0" y="0"/>
                 <wp:positionH relativeFrom="column">
                   <wp:posOffset>114300</wp:posOffset>
@@ -5353,7 +5345,7 @@
           </mc:Choice>
           <mc:Fallback>
             <w:pict>
-              <v:roundrect w14:anchorId="1F86B492" id="Rounded Rectangle 69" o:spid="_x0000_s1026" style="position:absolute;margin-left:9pt;margin-top:107.55pt;width:225.75pt;height:76.5pt;z-index:251635712;visibility:visible;mso-wrap-style:square;mso-height-percent:0;mso-wrap-distance-left:9pt;mso-wrap-distance-top:0;mso-wrap-distance-right:9pt;mso-wrap-distance-bottom:0;mso-position-horizontal:absolute;mso-position-horizontal-relative:text;mso-position-vertical:absolute;mso-position-vertical-relative:text;mso-height-percent:0;mso-height-relative:margin;v-text-anchor:middle" arcsize="5140f" o:gfxdata="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" filled="f" strokecolor="red" strokeweight="1.5pt">
+              <v:roundrect w14:anchorId="5EE11429" id="Rounded Rectangle 69" o:spid="_x0000_s1026" style="position:absolute;margin-left:9pt;margin-top:107.55pt;width:225.75pt;height:76.5pt;z-index:251632640;visibility:visible;mso-wrap-style:square;mso-height-percent:0;mso-wrap-distance-left:9pt;mso-wrap-distance-top:0;mso-wrap-distance-right:9pt;mso-wrap-distance-bottom:0;mso-position-horizontal:absolute;mso-position-horizontal-relative:text;mso-position-vertical:absolute;mso-position-vertical-relative:text;mso-height-percent:0;mso-height-relative:margin;v-text-anchor:middle" arcsize="5140f" o:gfxdata="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" filled="f" strokecolor="red" strokeweight="1.5pt">
                 <v:stroke joinstyle="miter"/>
               </v:roundrect>
             </w:pict>
@@ -5367,7 +5359,7 @@
         <mc:AlternateContent>
           <mc:Choice Requires="wps">
             <w:drawing>
-              <wp:anchor distT="0" distB="0" distL="114300" distR="114300" simplePos="0" relativeHeight="251602944" behindDoc="0" locked="0" layoutInCell="1" allowOverlap="1" wp14:anchorId="459C03FD" wp14:editId="2687E530">
+              <wp:anchor distT="0" distB="0" distL="114300" distR="114300" simplePos="0" relativeHeight="251599872" behindDoc="0" locked="0" layoutInCell="1" allowOverlap="1" wp14:anchorId="459C03FD" wp14:editId="6123C5DA">
                 <wp:simplePos x="0" y="0"/>
                 <wp:positionH relativeFrom="column">
                   <wp:posOffset>4067175</wp:posOffset>
@@ -5461,7 +5453,7 @@
           </mc:Choice>
           <mc:Fallback>
             <w:pict>
-              <v:shape w14:anchorId="459C03FD" id="Rounded Rectangular Callout 68" o:spid="_x0000_s1028" type="#_x0000_t62" style="position:absolute;left:0;text-align:left;margin-left:320.25pt;margin-top:210.3pt;width:102.75pt;height:24.75pt;z-index:251602944;visibility:visible;mso-wrap-style:square;mso-width-percent:0;mso-height-percent:0;mso-wrap-distance-left:9pt;mso-wrap-distance-top:0;mso-wrap-distance-right:9pt;mso-wrap-distance-bottom:0;mso-position-horizontal:absolute;mso-position-horizontal-relative:text;mso-position-vertical:absolute;mso-position-vertical-relative:text;mso-width-percent:0;mso-height-percent:0;mso-width-relative:margin;mso-height-relative:margin;v-text-anchor:middle" o:gfxdata="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" adj="858,-106821" fillcolor="#00b0f0" strokecolor="#0070c0" strokeweight="1pt">
+              <v:shape w14:anchorId="459C03FD" id="Rounded Rectangular Callout 68" o:spid="_x0000_s1028" type="#_x0000_t62" style="position:absolute;left:0;text-align:left;margin-left:320.25pt;margin-top:210.3pt;width:102.75pt;height:24.75pt;z-index:251599872;visibility:visible;mso-wrap-style:square;mso-width-percent:0;mso-height-percent:0;mso-wrap-distance-left:9pt;mso-wrap-distance-top:0;mso-wrap-distance-right:9pt;mso-wrap-distance-bottom:0;mso-position-horizontal:absolute;mso-position-horizontal-relative:text;mso-position-vertical:absolute;mso-position-vertical-relative:text;mso-width-percent:0;mso-height-percent:0;mso-width-relative:margin;mso-height-relative:margin;v-text-anchor:middle" o:gfxdata="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" adj="858,-106821" fillcolor="#00b0f0" strokecolor="#0070c0" strokeweight="1pt">
                 <v:textbox>
                   <w:txbxContent>
                     <w:p>
@@ -5506,7 +5498,7 @@
         <mc:AlternateContent>
           <mc:Choice Requires="wpg">
             <w:drawing>
-              <wp:anchor distT="0" distB="0" distL="114300" distR="114300" simplePos="0" relativeHeight="251640832" behindDoc="0" locked="0" layoutInCell="1" allowOverlap="1" wp14:anchorId="1B0EBFF8" wp14:editId="46703203">
+              <wp:anchor distT="0" distB="0" distL="114300" distR="114300" simplePos="0" relativeHeight="251637760" behindDoc="0" locked="0" layoutInCell="1" allowOverlap="1" wp14:anchorId="1B0EBFF8" wp14:editId="346A19C8">
                 <wp:simplePos x="0" y="0"/>
                 <wp:positionH relativeFrom="column">
                   <wp:posOffset>0</wp:posOffset>
@@ -5607,7 +5599,7 @@
           </mc:Choice>
           <mc:Fallback>
             <w:pict>
-              <v:group w14:anchorId="68F083A3" id="Group 72" o:spid="_x0000_s1026" style="position:absolute;margin-left:0;margin-top:18.75pt;width:451.5pt;height:454.5pt;z-index:251640832" coordsize="57340,57721" o:gfxdata="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">
+              <v:group w14:anchorId="6CA06C0D" id="Group 72" o:spid="_x0000_s1026" style="position:absolute;margin-left:0;margin-top:18.75pt;width:451.5pt;height:454.5pt;z-index:251637760" coordsize="57340,57721" o:gfxdata="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">
                 <v:shape id="Picture 70" o:spid="_x0000_s1027" type="#_x0000_t75" style="position:absolute;left:35623;width:21717;height:21526;visibility:visible;mso-wrap-style:square" o:gfxdata="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" stroked="t" strokecolor="#0070c0">
                   <v:imagedata r:id="rId28" o:title=""/>
                   <v:path arrowok="t"/>
@@ -5902,7 +5894,7 @@
                 <w:noProof/>
               </w:rPr>
               <w:drawing>
-                <wp:inline distT="0" distB="0" distL="0" distR="0" wp14:anchorId="7D84E246" wp14:editId="593B732E">
+                <wp:inline distT="0" distB="0" distL="0" distR="0" wp14:anchorId="7D84E246" wp14:editId="656BE279">
                   <wp:extent cx="5791200" cy="4466095"/>
                   <wp:effectExtent l="0" t="0" r="0" b="0"/>
                   <wp:docPr id="73" name="Picture 73"/>
@@ -6013,7 +6005,7 @@
               <mc:AlternateContent>
                 <mc:Choice Requires="wpg">
                   <w:drawing>
-                    <wp:anchor distT="0" distB="0" distL="114300" distR="114300" simplePos="0" relativeHeight="251604992" behindDoc="0" locked="0" layoutInCell="1" allowOverlap="1" wp14:anchorId="722E16E9" wp14:editId="58BEA099">
+                    <wp:anchor distT="0" distB="0" distL="114300" distR="114300" simplePos="0" relativeHeight="251601920" behindDoc="0" locked="0" layoutInCell="1" allowOverlap="1" wp14:anchorId="722E16E9" wp14:editId="76DC2D78">
                       <wp:simplePos x="0" y="0"/>
                       <wp:positionH relativeFrom="column">
                         <wp:posOffset>1971675</wp:posOffset>
@@ -6118,7 +6110,7 @@
                 </mc:Choice>
                 <mc:Fallback>
                   <w:pict>
-                    <v:group w14:anchorId="2AC4BAA2" id="Group 79" o:spid="_x0000_s1026" style="position:absolute;margin-left:155.25pt;margin-top:5.5pt;width:138.75pt;height:297pt;z-index:251604992" coordsize="17621,37719" o:gfxdata="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">
+                    <v:group w14:anchorId="72770693" id="Group 79" o:spid="_x0000_s1026" style="position:absolute;margin-left:155.25pt;margin-top:5.5pt;width:138.75pt;height:297pt;z-index:251601920" coordsize="17621,37719" o:gfxdata="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">
                       <v:shape id="Picture 75" o:spid="_x0000_s1027" type="#_x0000_t75" style="position:absolute;width:17621;height:37719;visibility:visible;mso-wrap-style:square" o:gfxdata="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">
                         <v:imagedata r:id="rId32" o:title=""/>
                         <v:path arrowok="t"/>
@@ -6222,7 +6214,7 @@
         </w:rPr>
         <w:lastRenderedPageBreak/>
         <w:drawing>
-          <wp:inline distT="0" distB="0" distL="0" distR="0" wp14:anchorId="6E9395A5" wp14:editId="2423F536">
+          <wp:inline distT="0" distB="0" distL="0" distR="0" wp14:anchorId="6E9395A5" wp14:editId="77C95BE9">
             <wp:extent cx="5732145" cy="2950210"/>
             <wp:effectExtent l="0" t="0" r="1905" b="2540"/>
             <wp:docPr id="31" name="Picture 31"/>
@@ -6334,7 +6326,7 @@
           <w:noProof/>
         </w:rPr>
         <w:drawing>
-          <wp:anchor distT="0" distB="0" distL="114300" distR="114300" simplePos="0" relativeHeight="251607040" behindDoc="0" locked="0" layoutInCell="1" allowOverlap="1" wp14:anchorId="1AA02E61" wp14:editId="1282D41D">
+          <wp:anchor distT="0" distB="0" distL="114300" distR="114300" simplePos="0" relativeHeight="251603968" behindDoc="0" locked="0" layoutInCell="1" allowOverlap="1" wp14:anchorId="1AA02E61" wp14:editId="02D7FBA6">
             <wp:simplePos x="0" y="0"/>
             <wp:positionH relativeFrom="column">
               <wp:posOffset>342900</wp:posOffset>
@@ -6413,8 +6405,8 @@
       <w:pPr>
         <w:pStyle w:val="Heading3"/>
       </w:pPr>
-      <w:bookmarkStart w:id="13" w:name="_Toc397005809"/>
-      <w:bookmarkStart w:id="14" w:name="_Toc398757155"/>
+      <w:bookmarkStart w:id="12" w:name="_Toc397005809"/>
+      <w:bookmarkStart w:id="13" w:name="_Toc398757155"/>
       <w:r>
         <w:t>Sequ</w:t>
       </w:r>
@@ -6424,8 +6416,8 @@
       <w:r>
         <w:t>nce diagram</w:t>
       </w:r>
+      <w:bookmarkEnd w:id="12"/>
       <w:bookmarkEnd w:id="13"/>
-      <w:bookmarkEnd w:id="14"/>
     </w:p>
     <w:p>
       <w:pPr>
@@ -6464,7 +6456,7 @@
           <w:noProof/>
         </w:rPr>
         <w:drawing>
-          <wp:inline distT="0" distB="0" distL="0" distR="0" wp14:anchorId="3A3807DA" wp14:editId="4010188E">
+          <wp:inline distT="0" distB="0" distL="0" distR="0" wp14:anchorId="3A3807DA" wp14:editId="32DDC87A">
             <wp:extent cx="142895" cy="114316"/>
             <wp:effectExtent l="0" t="0" r="9525" b="0"/>
             <wp:docPr id="22" name="Picture 22"/>
@@ -6659,7 +6651,7 @@
           <w:noProof/>
         </w:rPr>
         <w:drawing>
-          <wp:inline distT="0" distB="0" distL="0" distR="0" wp14:anchorId="6A3BB831" wp14:editId="448AC605">
+          <wp:inline distT="0" distB="0" distL="0" distR="0" wp14:anchorId="6A3BB831" wp14:editId="0160BA81">
             <wp:extent cx="5904213" cy="1323975"/>
             <wp:effectExtent l="0" t="0" r="1905" b="0"/>
             <wp:docPr id="80" name="Picture 80"/>
@@ -6709,7 +6701,7 @@
           <w:noProof/>
         </w:rPr>
         <w:drawing>
-          <wp:anchor distT="0" distB="0" distL="114300" distR="114300" simplePos="0" relativeHeight="251609088" behindDoc="0" locked="0" layoutInCell="1" allowOverlap="1" wp14:anchorId="52E4FB28" wp14:editId="1ADB7DC4">
+          <wp:anchor distT="0" distB="0" distL="114300" distR="114300" simplePos="0" relativeHeight="251606016" behindDoc="0" locked="0" layoutInCell="1" allowOverlap="1" wp14:anchorId="52E4FB28" wp14:editId="76DFAA98">
             <wp:simplePos x="0" y="0"/>
             <wp:positionH relativeFrom="column">
               <wp:posOffset>323850</wp:posOffset>
@@ -6846,7 +6838,7 @@
           <w:noProof/>
         </w:rPr>
         <w:drawing>
-          <wp:anchor distT="0" distB="0" distL="114300" distR="114300" simplePos="0" relativeHeight="251618304" behindDoc="0" locked="0" layoutInCell="1" allowOverlap="1" wp14:anchorId="2EC5E699" wp14:editId="71749AC5">
+          <wp:anchor distT="0" distB="0" distL="114300" distR="114300" simplePos="0" relativeHeight="251615232" behindDoc="0" locked="0" layoutInCell="1" allowOverlap="1" wp14:anchorId="2EC5E699" wp14:editId="7DA09136">
             <wp:simplePos x="0" y="0"/>
             <wp:positionH relativeFrom="column">
               <wp:posOffset>552450</wp:posOffset>
@@ -6927,7 +6919,7 @@
         <mc:AlternateContent>
           <mc:Choice Requires="wps">
             <w:drawing>
-              <wp:anchor distT="0" distB="0" distL="114300" distR="114300" simplePos="0" relativeHeight="251613184" behindDoc="0" locked="0" layoutInCell="1" allowOverlap="1" wp14:anchorId="50BFBFAB" wp14:editId="21627E37">
+              <wp:anchor distT="0" distB="0" distL="114300" distR="114300" simplePos="0" relativeHeight="251610112" behindDoc="0" locked="0" layoutInCell="1" allowOverlap="1" wp14:anchorId="50BFBFAB" wp14:editId="13EFC413">
                 <wp:simplePos x="0" y="0"/>
                 <wp:positionH relativeFrom="column">
                   <wp:posOffset>990600</wp:posOffset>
@@ -6982,11 +6974,11 @@
           </mc:Choice>
           <mc:Fallback>
             <w:pict>
-              <v:shapetype w14:anchorId="218EDA49" id="_x0000_t32" coordsize="21600,21600" o:spt="32" o:oned="t" path="m,l21600,21600e" filled="f">
+              <v:shapetype w14:anchorId="37C7208C" id="_x0000_t32" coordsize="21600,21600" o:spt="32" o:oned="t" path="m,l21600,21600e" filled="f">
                 <v:path arrowok="t" fillok="f" o:connecttype="none"/>
                 <o:lock v:ext="edit" shapetype="t"/>
               </v:shapetype>
-              <v:shape id="Straight Arrow Connector 59" o:spid="_x0000_s1026" type="#_x0000_t32" style="position:absolute;margin-left:78pt;margin-top:144.4pt;width:10.5pt;height:21.75pt;flip:x y;z-index:251613184;visibility:visible;mso-wrap-style:square;mso-wrap-distance-left:9pt;mso-wrap-distance-top:0;mso-wrap-distance-right:9pt;mso-wrap-distance-bottom:0;mso-position-horizontal:absolute;mso-position-horizontal-relative:text;mso-position-vertical:absolute;mso-position-vertical-relative:text" o:gfxdata="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" strokecolor="red" strokeweight=".5pt">
+              <v:shape id="Straight Arrow Connector 59" o:spid="_x0000_s1026" type="#_x0000_t32" style="position:absolute;margin-left:78pt;margin-top:144.4pt;width:10.5pt;height:21.75pt;flip:x y;z-index:251610112;visibility:visible;mso-wrap-style:square;mso-wrap-distance-left:9pt;mso-wrap-distance-top:0;mso-wrap-distance-right:9pt;mso-wrap-distance-bottom:0;mso-position-horizontal:absolute;mso-position-horizontal-relative:text;mso-position-vertical:absolute;mso-position-vertical-relative:text" o:gfxdata="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" strokecolor="red" strokeweight=".5pt">
                 <v:stroke endarrow="open" joinstyle="miter"/>
               </v:shape>
             </w:pict>
@@ -7009,7 +7001,7 @@
           <w:noProof/>
         </w:rPr>
         <w:drawing>
-          <wp:anchor distT="0" distB="0" distL="114300" distR="114300" simplePos="0" relativeHeight="251623424" behindDoc="0" locked="0" layoutInCell="1" allowOverlap="1" wp14:anchorId="4BF8F1FC" wp14:editId="5A90C731">
+          <wp:anchor distT="0" distB="0" distL="114300" distR="114300" simplePos="0" relativeHeight="251620352" behindDoc="0" locked="0" layoutInCell="1" allowOverlap="1" wp14:anchorId="4BF8F1FC" wp14:editId="7041BF54">
             <wp:simplePos x="0" y="0"/>
             <wp:positionH relativeFrom="column">
               <wp:posOffset>752475</wp:posOffset>
@@ -7090,7 +7082,7 @@
         <mc:AlternateContent>
           <mc:Choice Requires="wps">
             <w:drawing>
-              <wp:anchor distT="0" distB="0" distL="114300" distR="114300" simplePos="0" relativeHeight="251615232" behindDoc="0" locked="0" layoutInCell="1" allowOverlap="1" wp14:anchorId="0EEF3036" wp14:editId="7F367A04">
+              <wp:anchor distT="0" distB="0" distL="114300" distR="114300" simplePos="0" relativeHeight="251612160" behindDoc="0" locked="0" layoutInCell="1" allowOverlap="1" wp14:anchorId="0EEF3036" wp14:editId="2555DCB9">
                 <wp:simplePos x="0" y="0"/>
                 <wp:positionH relativeFrom="column">
                   <wp:posOffset>1085850</wp:posOffset>
@@ -7145,7 +7137,7 @@
           </mc:Choice>
           <mc:Fallback>
             <w:pict>
-              <v:shape w14:anchorId="446523AC" id="Straight Arrow Connector 60" o:spid="_x0000_s1026" type="#_x0000_t32" style="position:absolute;margin-left:85.5pt;margin-top:94.7pt;width:12.75pt;height:21.75pt;flip:x;z-index:251615232;visibility:visible;mso-wrap-style:square;mso-wrap-distance-left:9pt;mso-wrap-distance-top:0;mso-wrap-distance-right:9pt;mso-wrap-distance-bottom:0;mso-position-horizontal:absolute;mso-position-horizontal-relative:text;mso-position-vertical:absolute;mso-position-vertical-relative:text" o:gfxdata="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" strokecolor="red" strokeweight=".5pt">
+              <v:shape w14:anchorId="62A5C111" id="Straight Arrow Connector 60" o:spid="_x0000_s1026" type="#_x0000_t32" style="position:absolute;margin-left:85.5pt;margin-top:94.7pt;width:12.75pt;height:21.75pt;flip:x;z-index:251612160;visibility:visible;mso-wrap-style:square;mso-wrap-distance-left:9pt;mso-wrap-distance-top:0;mso-wrap-distance-right:9pt;mso-wrap-distance-bottom:0;mso-position-horizontal:absolute;mso-position-horizontal-relative:text;mso-position-vertical:absolute;mso-position-vertical-relative:text" o:gfxdata="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" strokecolor="red" strokeweight=".5pt">
                 <v:stroke endarrow="open" joinstyle="miter"/>
               </v:shape>
             </w:pict>
@@ -7157,7 +7149,7 @@
     <w:p/>
     <w:p/>
     <w:p>
-      <w:bookmarkStart w:id="15" w:name="_Toc397005810"/>
+      <w:bookmarkStart w:id="14" w:name="_Toc397005810"/>
       <w:r>
         <w:br w:type="page"/>
       </w:r>
@@ -7168,12 +7160,12 @@
         <w:keepLines w:val="0"/>
         <w:spacing w:before="240" w:after="60" w:line="240" w:lineRule="auto"/>
       </w:pPr>
-      <w:bookmarkStart w:id="16" w:name="_Toc398757156"/>
+      <w:bookmarkStart w:id="15" w:name="_Toc398757156"/>
       <w:r>
         <w:lastRenderedPageBreak/>
         <w:t>Chuyển code sang Flowchart</w:t>
       </w:r>
-      <w:bookmarkEnd w:id="16"/>
+      <w:bookmarkEnd w:id="15"/>
     </w:p>
     <w:p>
       <w:r>
@@ -7186,11 +7178,11 @@
         <w:keepLines w:val="0"/>
         <w:spacing w:before="240" w:after="60" w:line="240" w:lineRule="auto"/>
       </w:pPr>
-      <w:bookmarkStart w:id="17" w:name="_Toc398757157"/>
+      <w:bookmarkStart w:id="16" w:name="_Toc398757157"/>
       <w:r>
         <w:t>Chuyển code sang flowchart, mã giả</w:t>
       </w:r>
-      <w:bookmarkEnd w:id="17"/>
+      <w:bookmarkEnd w:id="16"/>
     </w:p>
     <w:p>
       <w:r>
@@ -7200,16 +7192,188 @@
         <mc:AlternateContent>
           <mc:Choice Requires="wps">
             <w:drawing>
-              <wp:anchor distT="0" distB="0" distL="114300" distR="114300" simplePos="0" relativeHeight="251633664" behindDoc="0" locked="0" layoutInCell="1" allowOverlap="1" wp14:anchorId="50096D67" wp14:editId="67F3D5C6">
+              <wp:anchor distT="0" distB="0" distL="114300" distR="114300" simplePos="0" relativeHeight="251633664" behindDoc="0" locked="0" layoutInCell="1" allowOverlap="1" wp14:anchorId="24778644" wp14:editId="6A016B90">
+                <wp:simplePos x="0" y="0"/>
+                <wp:positionH relativeFrom="margin">
+                  <wp:posOffset>4417621</wp:posOffset>
+                </wp:positionH>
+                <wp:positionV relativeFrom="paragraph">
+                  <wp:posOffset>782650</wp:posOffset>
+                </wp:positionV>
+                <wp:extent cx="1287145" cy="433070"/>
+                <wp:effectExtent l="0" t="266700" r="27305" b="24130"/>
+                <wp:wrapNone/>
+                <wp:docPr id="83" name="Rectangular Callout 83"/>
+                <wp:cNvGraphicFramePr/>
+                <a:graphic xmlns:a="http://schemas.openxmlformats.org/drawingml/2006/main">
+                  <a:graphicData uri="http://schemas.microsoft.com/office/word/2010/wordprocessingShape">
+                    <wps:wsp>
+                      <wps:cNvSpPr/>
+                      <wps:spPr>
+                        <a:xfrm>
+                          <a:off x="0" y="0"/>
+                          <a:ext cx="1287145" cy="433070"/>
+                        </a:xfrm>
+                        <a:prstGeom prst="wedgeRectCallout">
+                          <a:avLst>
+                            <a:gd name="adj1" fmla="val -9281"/>
+                            <a:gd name="adj2" fmla="val -108193"/>
+                          </a:avLst>
+                        </a:prstGeom>
+                      </wps:spPr>
+                      <wps:style>
+                        <a:lnRef idx="2">
+                          <a:schemeClr val="accent1">
+                            <a:shade val="50000"/>
+                          </a:schemeClr>
+                        </a:lnRef>
+                        <a:fillRef idx="1">
+                          <a:schemeClr val="accent1"/>
+                        </a:fillRef>
+                        <a:effectRef idx="0">
+                          <a:schemeClr val="accent1"/>
+                        </a:effectRef>
+                        <a:fontRef idx="minor">
+                          <a:schemeClr val="lt1"/>
+                        </a:fontRef>
+                      </wps:style>
+                      <wps:txbx>
+                        <w:txbxContent>
+                          <w:p>
+                            <w:pPr>
+                              <w:jc w:val="center"/>
+                              <w:rPr>
+                                <w:color w:val="FF0000"/>
+                              </w:rPr>
+                            </w:pPr>
+                            <w:r>
+                              <w:rPr>
+                                <w:color w:val="FF0000"/>
+                              </w:rPr>
+                              <w:t>4. Mã giả tự động được chuyển</w:t>
+                            </w:r>
+                            <w:r>
+                              <w:rPr>
+                                <w:color w:val="FF0000"/>
+                              </w:rPr>
+                              <w:t xml:space="preserve"> </w:t>
+                            </w:r>
+                          </w:p>
+                        </w:txbxContent>
+                      </wps:txbx>
+                      <wps:bodyPr rot="0" spcFirstLastPara="0" vertOverflow="overflow" horzOverflow="overflow" vert="horz" wrap="square" lIns="91440" tIns="45720" rIns="91440" bIns="45720" numCol="1" spcCol="0" rtlCol="0" fromWordArt="0" anchor="ctr" anchorCtr="0" forceAA="0" compatLnSpc="1">
+                        <a:prstTxWarp prst="textNoShape">
+                          <a:avLst/>
+                        </a:prstTxWarp>
+                        <a:noAutofit/>
+                      </wps:bodyPr>
+                    </wps:wsp>
+                  </a:graphicData>
+                </a:graphic>
+                <wp14:sizeRelH relativeFrom="margin">
+                  <wp14:pctWidth>0</wp14:pctWidth>
+                </wp14:sizeRelH>
+                <wp14:sizeRelV relativeFrom="margin">
+                  <wp14:pctHeight>0</wp14:pctHeight>
+                </wp14:sizeRelV>
+              </wp:anchor>
+            </w:drawing>
+          </mc:Choice>
+          <mc:Fallback>
+            <w:pict>
+              <v:shapetype w14:anchorId="24778644" id="_x0000_t61" coordsize="21600,21600" o:spt="61" adj="1350,25920" path="m,l0@8@12@24,0@9,,21600@6,21600@15@27@7,21600,21600,21600,21600@9@18@30,21600@8,21600,0@7,0@21@33@6,xe">
+                <v:stroke joinstyle="miter"/>
+                <v:formulas>
+                  <v:f eqn="sum 10800 0 #0"/>
+                  <v:f eqn="sum 10800 0 #1"/>
+                  <v:f eqn="sum #0 0 #1"/>
+                  <v:f eqn="sum @0 @1 0"/>
+                  <v:f eqn="sum 21600 0 #0"/>
+                  <v:f eqn="sum 21600 0 #1"/>
+                  <v:f eqn="if @0 3600 12600"/>
+                  <v:f eqn="if @0 9000 18000"/>
+                  <v:f eqn="if @1 3600 12600"/>
+                  <v:f eqn="if @1 9000 18000"/>
+                  <v:f eqn="if @2 0 #0"/>
+                  <v:f eqn="if @3 @10 0"/>
+                  <v:f eqn="if #0 0 @11"/>
+                  <v:f eqn="if @2 @6 #0"/>
+                  <v:f eqn="if @3 @6 @13"/>
+                  <v:f eqn="if @5 @6 @14"/>
+                  <v:f eqn="if @2 #0 21600"/>
+                  <v:f eqn="if @3 21600 @16"/>
+                  <v:f eqn="if @4 21600 @17"/>
+                  <v:f eqn="if @2 #0 @6"/>
+                  <v:f eqn="if @3 @19 @6"/>
+                  <v:f eqn="if #1 @6 @20"/>
+                  <v:f eqn="if @2 @8 #1"/>
+                  <v:f eqn="if @3 @22 @8"/>
+                  <v:f eqn="if #0 @8 @23"/>
+                  <v:f eqn="if @2 21600 #1"/>
+                  <v:f eqn="if @3 21600 @25"/>
+                  <v:f eqn="if @5 21600 @26"/>
+                  <v:f eqn="if @2 #1 @8"/>
+                  <v:f eqn="if @3 @8 @28"/>
+                  <v:f eqn="if @4 @8 @29"/>
+                  <v:f eqn="if @2 #1 0"/>
+                  <v:f eqn="if @3 @31 0"/>
+                  <v:f eqn="if #1 0 @32"/>
+                  <v:f eqn="val #0"/>
+                  <v:f eqn="val #1"/>
+                </v:formulas>
+                <v:path o:connecttype="custom" o:connectlocs="10800,0;0,10800;10800,21600;21600,10800;@34,@35"/>
+                <v:handles>
+                  <v:h position="#0,#1"/>
+                </v:handles>
+              </v:shapetype>
+              <v:shape id="Rectangular Callout 83" o:spid="_x0000_s1029" type="#_x0000_t61" style="position:absolute;left:0;text-align:left;margin-left:347.85pt;margin-top:61.65pt;width:101.35pt;height:34.1pt;z-index:251633664;visibility:visible;mso-wrap-style:square;mso-width-percent:0;mso-height-percent:0;mso-wrap-distance-left:9pt;mso-wrap-distance-top:0;mso-wrap-distance-right:9pt;mso-wrap-distance-bottom:0;mso-position-horizontal:absolute;mso-position-horizontal-relative:margin;mso-position-vertical:absolute;mso-position-vertical-relative:text;mso-width-percent:0;mso-height-percent:0;mso-width-relative:margin;mso-height-relative:margin;v-text-anchor:middle" o:gfxdata="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" adj="8795,-12570" fillcolor="#ddd [3204]" strokecolor="#6e6e6e [1604]" strokeweight="1pt">
+                <v:textbox>
+                  <w:txbxContent>
+                    <w:p>
+                      <w:pPr>
+                        <w:jc w:val="center"/>
+                        <w:rPr>
+                          <w:color w:val="FF0000"/>
+                        </w:rPr>
+                      </w:pPr>
+                      <w:r>
+                        <w:rPr>
+                          <w:color w:val="FF0000"/>
+                        </w:rPr>
+                        <w:t>4. Mã giả tự động được chuyển</w:t>
+                      </w:r>
+                      <w:r>
+                        <w:rPr>
+                          <w:color w:val="FF0000"/>
+                        </w:rPr>
+                        <w:t xml:space="preserve"> </w:t>
+                      </w:r>
+                    </w:p>
+                  </w:txbxContent>
+                </v:textbox>
+                <w10:wrap anchorx="margin"/>
+              </v:shape>
+            </w:pict>
+          </mc:Fallback>
+        </mc:AlternateContent>
+      </w:r>
+      <w:r>
+        <w:rPr>
+          <w:noProof/>
+        </w:rPr>
+        <mc:AlternateContent>
+          <mc:Choice Requires="wps">
+            <w:drawing>
+              <wp:anchor distT="0" distB="0" distL="114300" distR="114300" simplePos="0" relativeHeight="251630592" behindDoc="0" locked="0" layoutInCell="1" allowOverlap="1" wp14:anchorId="50096D67" wp14:editId="538862A8">
                 <wp:simplePos x="0" y="0"/>
                 <wp:positionH relativeFrom="column">
-                  <wp:posOffset>3895106</wp:posOffset>
+                  <wp:posOffset>2386940</wp:posOffset>
                 </wp:positionH>
                 <wp:positionV relativeFrom="paragraph">
-                  <wp:posOffset>775500</wp:posOffset>
+                  <wp:posOffset>1037970</wp:posOffset>
                 </wp:positionV>
-                <wp:extent cx="825336" cy="1009403"/>
-                <wp:effectExtent l="247650" t="0" r="13335" b="19685"/>
+                <wp:extent cx="824865" cy="964334"/>
+                <wp:effectExtent l="0" t="95250" r="375285" b="26670"/>
                 <wp:wrapNone/>
                 <wp:docPr id="82" name="Rectangular Callout 82"/>
                 <wp:cNvGraphicFramePr/>
@@ -7220,12 +7384,12 @@
                       <wps:spPr>
                         <a:xfrm>
                           <a:off x="0" y="0"/>
-                          <a:ext cx="825336" cy="1009403"/>
+                          <a:ext cx="824865" cy="964334"/>
                         </a:xfrm>
                         <a:prstGeom prst="wedgeRectCallout">
                           <a:avLst>
-                            <a:gd name="adj1" fmla="val -76376"/>
-                            <a:gd name="adj2" fmla="val -46128"/>
+                            <a:gd name="adj1" fmla="val 89906"/>
+                            <a:gd name="adj2" fmla="val -55543"/>
                           </a:avLst>
                         </a:prstGeom>
                       </wps:spPr>
@@ -7289,52 +7453,7 @@
           </mc:Choice>
           <mc:Fallback>
             <w:pict>
-              <v:shapetype w14:anchorId="50096D67" id="_x0000_t61" coordsize="21600,21600" o:spt="61" adj="1350,25920" path="m,l0@8@12@24,0@9,,21600@6,21600@15@27@7,21600,21600,21600,21600@9@18@30,21600@8,21600,0@7,0@21@33@6,xe">
-                <v:stroke joinstyle="miter"/>
-                <v:formulas>
-                  <v:f eqn="sum 10800 0 #0"/>
-                  <v:f eqn="sum 10800 0 #1"/>
-                  <v:f eqn="sum #0 0 #1"/>
-                  <v:f eqn="sum @0 @1 0"/>
-                  <v:f eqn="sum 21600 0 #0"/>
-                  <v:f eqn="sum 21600 0 #1"/>
-                  <v:f eqn="if @0 3600 12600"/>
-                  <v:f eqn="if @0 9000 18000"/>
-                  <v:f eqn="if @1 3600 12600"/>
-                  <v:f eqn="if @1 9000 18000"/>
-                  <v:f eqn="if @2 0 #0"/>
-                  <v:f eqn="if @3 @10 0"/>
-                  <v:f eqn="if #0 0 @11"/>
-                  <v:f eqn="if @2 @6 #0"/>
-                  <v:f eqn="if @3 @6 @13"/>
-                  <v:f eqn="if @5 @6 @14"/>
-                  <v:f eqn="if @2 #0 21600"/>
-                  <v:f eqn="if @3 21600 @16"/>
-                  <v:f eqn="if @4 21600 @17"/>
-                  <v:f eqn="if @2 #0 @6"/>
-                  <v:f eqn="if @3 @19 @6"/>
-                  <v:f eqn="if #1 @6 @20"/>
-                  <v:f eqn="if @2 @8 #1"/>
-                  <v:f eqn="if @3 @22 @8"/>
-                  <v:f eqn="if #0 @8 @23"/>
-                  <v:f eqn="if @2 21600 #1"/>
-                  <v:f eqn="if @3 21600 @25"/>
-                  <v:f eqn="if @5 21600 @26"/>
-                  <v:f eqn="if @2 #1 @8"/>
-                  <v:f eqn="if @3 @8 @28"/>
-                  <v:f eqn="if @4 @8 @29"/>
-                  <v:f eqn="if @2 #1 0"/>
-                  <v:f eqn="if @3 @31 0"/>
-                  <v:f eqn="if #1 0 @32"/>
-                  <v:f eqn="val #0"/>
-                  <v:f eqn="val #1"/>
-                </v:formulas>
-                <v:path o:connecttype="custom" o:connectlocs="10800,0;0,10800;10800,21600;21600,10800;@34,@35"/>
-                <v:handles>
-                  <v:h position="#0,#1"/>
-                </v:handles>
-              </v:shapetype>
-              <v:shape id="Rectangular Callout 82" o:spid="_x0000_s1029" type="#_x0000_t61" style="position:absolute;left:0;text-align:left;margin-left:306.7pt;margin-top:61.05pt;width:65pt;height:79.5pt;z-index:251633664;visibility:visible;mso-wrap-style:square;mso-width-percent:0;mso-height-percent:0;mso-wrap-distance-left:9pt;mso-wrap-distance-top:0;mso-wrap-distance-right:9pt;mso-wrap-distance-bottom:0;mso-position-horizontal:absolute;mso-position-horizontal-relative:text;mso-position-vertical:absolute;mso-position-vertical-relative:text;mso-width-percent:0;mso-height-percent:0;mso-width-relative:margin;mso-height-relative:margin;v-text-anchor:middle" o:gfxdata="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" adj="-5697,836" fillcolor="#ddd [3204]" strokecolor="#6e6e6e [1604]" strokeweight="1pt">
+              <v:shape w14:anchorId="50096D67" id="Rectangular Callout 82" o:spid="_x0000_s1030" type="#_x0000_t61" style="position:absolute;left:0;text-align:left;margin-left:187.95pt;margin-top:81.75pt;width:64.95pt;height:75.95pt;z-index:251630592;visibility:visible;mso-wrap-style:square;mso-width-percent:0;mso-height-percent:0;mso-wrap-distance-left:9pt;mso-wrap-distance-top:0;mso-wrap-distance-right:9pt;mso-wrap-distance-bottom:0;mso-position-horizontal:absolute;mso-position-horizontal-relative:text;mso-position-vertical:absolute;mso-position-vertical-relative:text;mso-width-percent:0;mso-height-percent:0;mso-width-relative:margin;mso-height-relative:margin;v-text-anchor:middle" o:gfxdata="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" adj="30220,-1197" fillcolor="#ddd [3204]" strokecolor="#6e6e6e [1604]" strokeweight="1pt">
                 <v:textbox>
                   <w:txbxContent>
                     <w:p>
@@ -7371,16 +7490,142 @@
         <mc:AlternateContent>
           <mc:Choice Requires="wps">
             <w:drawing>
-              <wp:anchor distT="0" distB="0" distL="114300" distR="114300" simplePos="0" relativeHeight="251629568" behindDoc="0" locked="0" layoutInCell="1" allowOverlap="1" wp14:anchorId="46271A41" wp14:editId="105D038B">
+              <wp:anchor distT="0" distB="0" distL="114300" distR="114300" simplePos="0" relativeHeight="251628544" behindDoc="0" locked="0" layoutInCell="1" allowOverlap="1" wp14:anchorId="32EE75C7" wp14:editId="323D9DB9">
                 <wp:simplePos x="0" y="0"/>
                 <wp:positionH relativeFrom="column">
-                  <wp:posOffset>267195</wp:posOffset>
+                  <wp:posOffset>991235</wp:posOffset>
                 </wp:positionH>
                 <wp:positionV relativeFrom="paragraph">
-                  <wp:posOffset>1179261</wp:posOffset>
+                  <wp:posOffset>704850</wp:posOffset>
                 </wp:positionV>
-                <wp:extent cx="1609090" cy="302260"/>
-                <wp:effectExtent l="0" t="666750" r="10160" b="21590"/>
+                <wp:extent cx="2053590" cy="284480"/>
+                <wp:effectExtent l="0" t="400050" r="22860" b="20320"/>
+                <wp:wrapNone/>
+                <wp:docPr id="84" name="Rectangular Callout 84"/>
+                <wp:cNvGraphicFramePr/>
+                <a:graphic xmlns:a="http://schemas.openxmlformats.org/drawingml/2006/main">
+                  <a:graphicData uri="http://schemas.microsoft.com/office/word/2010/wordprocessingShape">
+                    <wps:wsp>
+                      <wps:cNvSpPr/>
+                      <wps:spPr>
+                        <a:xfrm>
+                          <a:off x="0" y="0"/>
+                          <a:ext cx="2053590" cy="284480"/>
+                        </a:xfrm>
+                        <a:prstGeom prst="wedgeRectCallout">
+                          <a:avLst>
+                            <a:gd name="adj1" fmla="val 27149"/>
+                            <a:gd name="adj2" fmla="val -182732"/>
+                          </a:avLst>
+                        </a:prstGeom>
+                      </wps:spPr>
+                      <wps:style>
+                        <a:lnRef idx="2">
+                          <a:schemeClr val="accent1">
+                            <a:shade val="50000"/>
+                          </a:schemeClr>
+                        </a:lnRef>
+                        <a:fillRef idx="1">
+                          <a:schemeClr val="accent1"/>
+                        </a:fillRef>
+                        <a:effectRef idx="0">
+                          <a:schemeClr val="accent1"/>
+                        </a:effectRef>
+                        <a:fontRef idx="minor">
+                          <a:schemeClr val="lt1"/>
+                        </a:fontRef>
+                      </wps:style>
+                      <wps:txbx>
+                        <w:txbxContent>
+                          <w:p>
+                            <w:pPr>
+                              <w:jc w:val="center"/>
+                              <w:rPr>
+                                <w:color w:val="FF0000"/>
+                              </w:rPr>
+                            </w:pPr>
+                            <w:r>
+                              <w:rPr>
+                                <w:color w:val="FF0000"/>
+                              </w:rPr>
+                              <w:t xml:space="preserve">2. Click chọn hàm </w:t>
+                            </w:r>
+                            <w:r>
+                              <w:rPr>
+                                <w:color w:val="FF0000"/>
+                              </w:rPr>
+                              <w:t>shoUserScore</w:t>
+                            </w:r>
+                          </w:p>
+                        </w:txbxContent>
+                      </wps:txbx>
+                      <wps:bodyPr rot="0" spcFirstLastPara="0" vertOverflow="overflow" horzOverflow="overflow" vert="horz" wrap="square" lIns="91440" tIns="45720" rIns="91440" bIns="45720" numCol="1" spcCol="0" rtlCol="0" fromWordArt="0" anchor="ctr" anchorCtr="0" forceAA="0" compatLnSpc="1">
+                        <a:prstTxWarp prst="textNoShape">
+                          <a:avLst/>
+                        </a:prstTxWarp>
+                        <a:noAutofit/>
+                      </wps:bodyPr>
+                    </wps:wsp>
+                  </a:graphicData>
+                </a:graphic>
+                <wp14:sizeRelH relativeFrom="margin">
+                  <wp14:pctWidth>0</wp14:pctWidth>
+                </wp14:sizeRelH>
+                <wp14:sizeRelV relativeFrom="margin">
+                  <wp14:pctHeight>0</wp14:pctHeight>
+                </wp14:sizeRelV>
+              </wp:anchor>
+            </w:drawing>
+          </mc:Choice>
+          <mc:Fallback>
+            <w:pict>
+              <v:shape w14:anchorId="32EE75C7" id="Rectangular Callout 84" o:spid="_x0000_s1031" type="#_x0000_t61" style="position:absolute;left:0;text-align:left;margin-left:78.05pt;margin-top:55.5pt;width:161.7pt;height:22.4pt;z-index:251628544;visibility:visible;mso-wrap-style:square;mso-width-percent:0;mso-height-percent:0;mso-wrap-distance-left:9pt;mso-wrap-distance-top:0;mso-wrap-distance-right:9pt;mso-wrap-distance-bottom:0;mso-position-horizontal:absolute;mso-position-horizontal-relative:text;mso-position-vertical:absolute;mso-position-vertical-relative:text;mso-width-percent:0;mso-height-percent:0;mso-width-relative:margin;mso-height-relative:margin;v-text-anchor:middle" o:gfxdata="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" adj="16664,-28670" fillcolor="#ddd [3204]" strokecolor="#6e6e6e [1604]" strokeweight="1pt">
+                <v:textbox>
+                  <w:txbxContent>
+                    <w:p>
+                      <w:pPr>
+                        <w:jc w:val="center"/>
+                        <w:rPr>
+                          <w:color w:val="FF0000"/>
+                        </w:rPr>
+                      </w:pPr>
+                      <w:r>
+                        <w:rPr>
+                          <w:color w:val="FF0000"/>
+                        </w:rPr>
+                        <w:t xml:space="preserve">2. Click chọn hàm </w:t>
+                      </w:r>
+                      <w:r>
+                        <w:rPr>
+                          <w:color w:val="FF0000"/>
+                        </w:rPr>
+                        <w:t>shoUserScore</w:t>
+                      </w:r>
+                    </w:p>
+                  </w:txbxContent>
+                </v:textbox>
+              </v:shape>
+            </w:pict>
+          </mc:Fallback>
+        </mc:AlternateContent>
+      </w:r>
+      <w:r>
+        <w:rPr>
+          <w:noProof/>
+        </w:rPr>
+        <mc:AlternateContent>
+          <mc:Choice Requires="wps">
+            <w:drawing>
+              <wp:anchor distT="0" distB="0" distL="114300" distR="114300" simplePos="0" relativeHeight="251626496" behindDoc="0" locked="0" layoutInCell="1" allowOverlap="1" wp14:anchorId="46271A41" wp14:editId="00D8A21F">
+                <wp:simplePos x="0" y="0"/>
+                <wp:positionH relativeFrom="margin">
+                  <wp:align>left</wp:align>
+                </wp:positionH>
+                <wp:positionV relativeFrom="paragraph">
+                  <wp:posOffset>1291425</wp:posOffset>
+                </wp:positionV>
+                <wp:extent cx="819150" cy="504190"/>
+                <wp:effectExtent l="0" t="762000" r="19050" b="10160"/>
                 <wp:wrapNone/>
                 <wp:docPr id="57" name="Rectangular Callout 57"/>
                 <wp:cNvGraphicFramePr/>
@@ -7390,13 +7635,13 @@
                       <wps:cNvSpPr/>
                       <wps:spPr>
                         <a:xfrm>
-                          <a:off x="0" y="0"/>
-                          <a:ext cx="1609090" cy="302260"/>
+                          <a:off x="914400" y="2974769"/>
+                          <a:ext cx="819150" cy="504190"/>
                         </a:xfrm>
                         <a:prstGeom prst="wedgeRectCallout">
                           <a:avLst>
-                            <a:gd name="adj1" fmla="val -34220"/>
-                            <a:gd name="adj2" fmla="val -257896"/>
+                            <a:gd name="adj1" fmla="val 40440"/>
+                            <a:gd name="adj2" fmla="val -195480"/>
                           </a:avLst>
                         </a:prstGeom>
                       </wps:spPr>
@@ -7459,7 +7704,7 @@
           </mc:Choice>
           <mc:Fallback>
             <w:pict>
-              <v:shape w14:anchorId="46271A41" id="Rectangular Callout 57" o:spid="_x0000_s1030" type="#_x0000_t61" style="position:absolute;left:0;text-align:left;margin-left:21.05pt;margin-top:92.85pt;width:126.7pt;height:23.8pt;z-index:251629568;visibility:visible;mso-wrap-style:square;mso-width-percent:0;mso-height-percent:0;mso-wrap-distance-left:9pt;mso-wrap-distance-top:0;mso-wrap-distance-right:9pt;mso-wrap-distance-bottom:0;mso-position-horizontal:absolute;mso-position-horizontal-relative:text;mso-position-vertical:absolute;mso-position-vertical-relative:text;mso-width-percent:0;mso-height-percent:0;mso-width-relative:margin;mso-height-relative:margin;v-text-anchor:middle" o:gfxdata="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" adj="3408,-44906" fillcolor="#ddd [3204]" strokecolor="#6e6e6e [1604]" strokeweight="1pt">
+              <v:shape w14:anchorId="46271A41" id="Rectangular Callout 57" o:spid="_x0000_s1032" type="#_x0000_t61" style="position:absolute;left:0;text-align:left;margin-left:0;margin-top:101.7pt;width:64.5pt;height:39.7pt;z-index:251626496;visibility:visible;mso-wrap-style:square;mso-width-percent:0;mso-height-percent:0;mso-wrap-distance-left:9pt;mso-wrap-distance-top:0;mso-wrap-distance-right:9pt;mso-wrap-distance-bottom:0;mso-position-horizontal:left;mso-position-horizontal-relative:margin;mso-position-vertical:absolute;mso-position-vertical-relative:text;mso-width-percent:0;mso-height-percent:0;mso-width-relative:margin;mso-height-relative:margin;v-text-anchor:middle" o:gfxdata="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" adj="19535,-31424" fillcolor="#ddd [3204]" strokecolor="#6e6e6e [1604]" strokeweight="1pt">
                 <v:textbox>
                   <w:txbxContent>
                     <w:p>
@@ -7483,132 +7728,6 @@
                     </w:p>
                   </w:txbxContent>
                 </v:textbox>
-              </v:shape>
-            </w:pict>
-          </mc:Fallback>
-        </mc:AlternateContent>
-      </w:r>
-      <w:r>
-        <w:rPr>
-          <w:noProof/>
-        </w:rPr>
-        <mc:AlternateContent>
-          <mc:Choice Requires="wps">
-            <w:drawing>
-              <wp:anchor distT="0" distB="0" distL="114300" distR="114300" simplePos="0" relativeHeight="251636736" behindDoc="0" locked="0" layoutInCell="1" allowOverlap="1" wp14:anchorId="24778644" wp14:editId="5B5DB393">
-                <wp:simplePos x="0" y="0"/>
-                <wp:positionH relativeFrom="margin">
-                  <wp:posOffset>4809506</wp:posOffset>
-                </wp:positionH>
-                <wp:positionV relativeFrom="paragraph">
-                  <wp:posOffset>834877</wp:posOffset>
-                </wp:positionV>
-                <wp:extent cx="664210" cy="1276350"/>
-                <wp:effectExtent l="0" t="381000" r="21590" b="19050"/>
-                <wp:wrapNone/>
-                <wp:docPr id="83" name="Rectangular Callout 83"/>
-                <wp:cNvGraphicFramePr/>
-                <a:graphic xmlns:a="http://schemas.openxmlformats.org/drawingml/2006/main">
-                  <a:graphicData uri="http://schemas.microsoft.com/office/word/2010/wordprocessingShape">
-                    <wps:wsp>
-                      <wps:cNvSpPr/>
-                      <wps:spPr>
-                        <a:xfrm>
-                          <a:off x="0" y="0"/>
-                          <a:ext cx="664210" cy="1276350"/>
-                        </a:xfrm>
-                        <a:prstGeom prst="wedgeRectCallout">
-                          <a:avLst>
-                            <a:gd name="adj1" fmla="val -11126"/>
-                            <a:gd name="adj2" fmla="val -76658"/>
-                          </a:avLst>
-                        </a:prstGeom>
-                      </wps:spPr>
-                      <wps:style>
-                        <a:lnRef idx="2">
-                          <a:schemeClr val="accent1">
-                            <a:shade val="50000"/>
-                          </a:schemeClr>
-                        </a:lnRef>
-                        <a:fillRef idx="1">
-                          <a:schemeClr val="accent1"/>
-                        </a:fillRef>
-                        <a:effectRef idx="0">
-                          <a:schemeClr val="accent1"/>
-                        </a:effectRef>
-                        <a:fontRef idx="minor">
-                          <a:schemeClr val="lt1"/>
-                        </a:fontRef>
-                      </wps:style>
-                      <wps:txbx>
-                        <w:txbxContent>
-                          <w:p>
-                            <w:pPr>
-                              <w:jc w:val="center"/>
-                              <w:rPr>
-                                <w:color w:val="FF0000"/>
-                              </w:rPr>
-                            </w:pPr>
-                            <w:r>
-                              <w:rPr>
-                                <w:color w:val="FF0000"/>
-                              </w:rPr>
-                              <w:t>4. Mã giả tự động được chuyển</w:t>
-                            </w:r>
-                            <w:r>
-                              <w:rPr>
-                                <w:color w:val="FF0000"/>
-                              </w:rPr>
-                              <w:t xml:space="preserve"> </w:t>
-                            </w:r>
-                          </w:p>
-                        </w:txbxContent>
-                      </wps:txbx>
-                      <wps:bodyPr rot="0" spcFirstLastPara="0" vertOverflow="overflow" horzOverflow="overflow" vert="horz" wrap="square" lIns="91440" tIns="45720" rIns="91440" bIns="45720" numCol="1" spcCol="0" rtlCol="0" fromWordArt="0" anchor="ctr" anchorCtr="0" forceAA="0" compatLnSpc="1">
-                        <a:prstTxWarp prst="textNoShape">
-                          <a:avLst/>
-                        </a:prstTxWarp>
-                        <a:noAutofit/>
-                      </wps:bodyPr>
-                    </wps:wsp>
-                  </a:graphicData>
-                </a:graphic>
-                <wp14:sizeRelH relativeFrom="margin">
-                  <wp14:pctWidth>0</wp14:pctWidth>
-                </wp14:sizeRelH>
-                <wp14:sizeRelV relativeFrom="margin">
-                  <wp14:pctHeight>0</wp14:pctHeight>
-                </wp14:sizeRelV>
-              </wp:anchor>
-            </w:drawing>
-          </mc:Choice>
-          <mc:Fallback>
-            <w:pict>
-              <v:shape w14:anchorId="24778644" id="Rectangular Callout 83" o:spid="_x0000_s1031" type="#_x0000_t61" style="position:absolute;left:0;text-align:left;margin-left:378.7pt;margin-top:65.75pt;width:52.3pt;height:100.5pt;z-index:251636736;visibility:visible;mso-wrap-style:square;mso-width-percent:0;mso-height-percent:0;mso-wrap-distance-left:9pt;mso-wrap-distance-top:0;mso-wrap-distance-right:9pt;mso-wrap-distance-bottom:0;mso-position-horizontal:absolute;mso-position-horizontal-relative:margin;mso-position-vertical:absolute;mso-position-vertical-relative:text;mso-width-percent:0;mso-height-percent:0;mso-width-relative:margin;mso-height-relative:margin;v-text-anchor:middle" o:gfxdata="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" adj="8397,-5758" fillcolor="#ddd [3204]" strokecolor="#6e6e6e [1604]" strokeweight="1pt">
-                <v:textbox>
-                  <w:txbxContent>
-                    <w:p>
-                      <w:pPr>
-                        <w:jc w:val="center"/>
-                        <w:rPr>
-                          <w:color w:val="FF0000"/>
-                        </w:rPr>
-                      </w:pPr>
-                      <w:r>
-                        <w:rPr>
-                          <w:color w:val="FF0000"/>
-                        </w:rPr>
-                        <w:t>4. Mã giả tự động được chuyển</w:t>
-                      </w:r>
-                      <w:r>
-                        <w:rPr>
-                          <w:color w:val="FF0000"/>
-                        </w:rPr>
-                        <w:t xml:space="preserve"> </w:t>
-                      </w:r>
-                    </w:p>
-                  </w:txbxContent>
-                </v:textbox>
                 <w10:wrap anchorx="margin"/>
               </v:shape>
             </w:pict>
@@ -7619,137 +7738,11 @@
         <w:rPr>
           <w:noProof/>
         </w:rPr>
-        <mc:AlternateContent>
-          <mc:Choice Requires="wps">
-            <w:drawing>
-              <wp:anchor distT="0" distB="0" distL="114300" distR="114300" simplePos="0" relativeHeight="251631616" behindDoc="0" locked="0" layoutInCell="1" allowOverlap="1" wp14:anchorId="32EE75C7" wp14:editId="34BF0491">
-                <wp:simplePos x="0" y="0"/>
-                <wp:positionH relativeFrom="column">
-                  <wp:posOffset>1039091</wp:posOffset>
-                </wp:positionH>
-                <wp:positionV relativeFrom="paragraph">
-                  <wp:posOffset>205484</wp:posOffset>
-                </wp:positionV>
-                <wp:extent cx="1739265" cy="284480"/>
-                <wp:effectExtent l="0" t="0" r="13335" b="191770"/>
-                <wp:wrapNone/>
-                <wp:docPr id="84" name="Rectangular Callout 84"/>
-                <wp:cNvGraphicFramePr/>
-                <a:graphic xmlns:a="http://schemas.openxmlformats.org/drawingml/2006/main">
-                  <a:graphicData uri="http://schemas.microsoft.com/office/word/2010/wordprocessingShape">
-                    <wps:wsp>
-                      <wps:cNvSpPr/>
-                      <wps:spPr>
-                        <a:xfrm>
-                          <a:off x="0" y="0"/>
-                          <a:ext cx="1739265" cy="284480"/>
-                        </a:xfrm>
-                        <a:prstGeom prst="wedgeRectCallout">
-                          <a:avLst>
-                            <a:gd name="adj1" fmla="val 15640"/>
-                            <a:gd name="adj2" fmla="val 107388"/>
-                          </a:avLst>
-                        </a:prstGeom>
-                      </wps:spPr>
-                      <wps:style>
-                        <a:lnRef idx="2">
-                          <a:schemeClr val="accent1">
-                            <a:shade val="50000"/>
-                          </a:schemeClr>
-                        </a:lnRef>
-                        <a:fillRef idx="1">
-                          <a:schemeClr val="accent1"/>
-                        </a:fillRef>
-                        <a:effectRef idx="0">
-                          <a:schemeClr val="accent1"/>
-                        </a:effectRef>
-                        <a:fontRef idx="minor">
-                          <a:schemeClr val="lt1"/>
-                        </a:fontRef>
-                      </wps:style>
-                      <wps:txbx>
-                        <w:txbxContent>
-                          <w:p>
-                            <w:pPr>
-                              <w:jc w:val="center"/>
-                              <w:rPr>
-                                <w:color w:val="FF0000"/>
-                              </w:rPr>
-                            </w:pPr>
-                            <w:r>
-                              <w:rPr>
-                                <w:color w:val="FF0000"/>
-                              </w:rPr>
-                              <w:t>2. Click chọn hàm main</w:t>
-                            </w:r>
-                            <w:r>
-                              <w:rPr>
-                                <w:color w:val="FF0000"/>
-                              </w:rPr>
-                              <w:t xml:space="preserve"> </w:t>
-                            </w:r>
-                          </w:p>
-                        </w:txbxContent>
-                      </wps:txbx>
-                      <wps:bodyPr rot="0" spcFirstLastPara="0" vertOverflow="overflow" horzOverflow="overflow" vert="horz" wrap="square" lIns="91440" tIns="45720" rIns="91440" bIns="45720" numCol="1" spcCol="0" rtlCol="0" fromWordArt="0" anchor="ctr" anchorCtr="0" forceAA="0" compatLnSpc="1">
-                        <a:prstTxWarp prst="textNoShape">
-                          <a:avLst/>
-                        </a:prstTxWarp>
-                        <a:noAutofit/>
-                      </wps:bodyPr>
-                    </wps:wsp>
-                  </a:graphicData>
-                </a:graphic>
-                <wp14:sizeRelH relativeFrom="margin">
-                  <wp14:pctWidth>0</wp14:pctWidth>
-                </wp14:sizeRelH>
-                <wp14:sizeRelV relativeFrom="margin">
-                  <wp14:pctHeight>0</wp14:pctHeight>
-                </wp14:sizeRelV>
-              </wp:anchor>
-            </w:drawing>
-          </mc:Choice>
-          <mc:Fallback>
-            <w:pict>
-              <v:shape w14:anchorId="32EE75C7" id="Rectangular Callout 84" o:spid="_x0000_s1032" type="#_x0000_t61" style="position:absolute;left:0;text-align:left;margin-left:81.8pt;margin-top:16.2pt;width:136.95pt;height:22.4pt;z-index:251631616;visibility:visible;mso-wrap-style:square;mso-width-percent:0;mso-height-percent:0;mso-wrap-distance-left:9pt;mso-wrap-distance-top:0;mso-wrap-distance-right:9pt;mso-wrap-distance-bottom:0;mso-position-horizontal:absolute;mso-position-horizontal-relative:text;mso-position-vertical:absolute;mso-position-vertical-relative:text;mso-width-percent:0;mso-height-percent:0;mso-width-relative:margin;mso-height-relative:margin;v-text-anchor:middle" o:gfxdata="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" adj="14178,33996" fillcolor="#ddd [3204]" strokecolor="#6e6e6e [1604]" strokeweight="1pt">
-                <v:textbox>
-                  <w:txbxContent>
-                    <w:p>
-                      <w:pPr>
-                        <w:jc w:val="center"/>
-                        <w:rPr>
-                          <w:color w:val="FF0000"/>
-                        </w:rPr>
-                      </w:pPr>
-                      <w:r>
-                        <w:rPr>
-                          <w:color w:val="FF0000"/>
-                        </w:rPr>
-                        <w:t>2. Click chọn hàm main</w:t>
-                      </w:r>
-                      <w:r>
-                        <w:rPr>
-                          <w:color w:val="FF0000"/>
-                        </w:rPr>
-                        <w:t xml:space="preserve"> </w:t>
-                      </w:r>
-                    </w:p>
-                  </w:txbxContent>
-                </v:textbox>
-              </v:shape>
-            </w:pict>
-          </mc:Fallback>
-        </mc:AlternateContent>
-      </w:r>
-      <w:r>
-        <w:rPr>
-          <w:noProof/>
-        </w:rPr>
         <w:drawing>
-          <wp:inline distT="0" distB="0" distL="0" distR="0" wp14:anchorId="24BDB721" wp14:editId="1F1EF350">
-            <wp:extent cx="5723890" cy="2701925"/>
-            <wp:effectExtent l="0" t="0" r="0" b="3175"/>
-            <wp:docPr id="56" name="Picture 56"/>
+          <wp:inline distT="0" distB="0" distL="0" distR="0" wp14:anchorId="0FAA80C1" wp14:editId="11D01F8F">
+            <wp:extent cx="5725160" cy="2003425"/>
+            <wp:effectExtent l="0" t="0" r="8890" b="0"/>
+            <wp:docPr id="3" name="Picture 3"/>
             <wp:cNvGraphicFramePr>
               <a:graphicFrameLocks xmlns:a="http://schemas.openxmlformats.org/drawingml/2006/main" noChangeAspect="1"/>
             </wp:cNvGraphicFramePr>
@@ -7757,7 +7750,7 @@
               <a:graphicData uri="http://schemas.openxmlformats.org/drawingml/2006/picture">
                 <pic:pic xmlns:pic="http://schemas.openxmlformats.org/drawingml/2006/picture">
                   <pic:nvPicPr>
-                    <pic:cNvPr id="0" name="Picture 3"/>
+                    <pic:cNvPr id="0" name="Picture 1"/>
                     <pic:cNvPicPr>
                       <a:picLocks noChangeAspect="1" noChangeArrowheads="1"/>
                     </pic:cNvPicPr>
@@ -7778,7 +7771,7 @@
                   <pic:spPr bwMode="auto">
                     <a:xfrm>
                       <a:off x="0" y="0"/>
-                      <a:ext cx="5723890" cy="2701925"/>
+                      <a:ext cx="5725160" cy="2003425"/>
                     </a:xfrm>
                     <a:prstGeom prst="rect">
                       <a:avLst/>
@@ -7795,13 +7788,72 @@
         </w:drawing>
       </w:r>
     </w:p>
-    <w:bookmarkStart w:id="18" w:name="_Toc398757158"/>
     <w:p>
       <w:pPr>
         <w:pStyle w:val="Heading3"/>
         <w:keepLines w:val="0"/>
         <w:spacing w:before="240" w:after="60" w:line="240" w:lineRule="auto"/>
       </w:pPr>
+      <w:bookmarkStart w:id="17" w:name="_Toc398757158"/>
+      <w:r>
+        <w:t>Đồng bộ giữa mã giả</w:t>
+      </w:r>
+      <w:r>
+        <w:t>, flow</w:t>
+      </w:r>
+      <w:r>
+        <w:t>chart với code.</w:t>
+      </w:r>
+      <w:bookmarkEnd w:id="17"/>
+    </w:p>
+    <w:p>
+      <w:r>
+        <w:t>Code ban đầu khi chưa đồng bộ:</w:t>
+      </w:r>
+    </w:p>
+    <w:p>
+      <w:r>
+        <w:rPr>
+          <w:noProof/>
+        </w:rPr>
+        <w:drawing>
+          <wp:inline distT="0" distB="0" distL="0" distR="0" wp14:anchorId="5FC7B782" wp14:editId="78576F70">
+            <wp:extent cx="4267200" cy="1019175"/>
+            <wp:effectExtent l="0" t="0" r="0" b="9525"/>
+            <wp:docPr id="6" name="Picture 6"/>
+            <wp:cNvGraphicFramePr>
+              <a:graphicFrameLocks xmlns:a="http://schemas.openxmlformats.org/drawingml/2006/main" noChangeAspect="1"/>
+            </wp:cNvGraphicFramePr>
+            <a:graphic xmlns:a="http://schemas.openxmlformats.org/drawingml/2006/main">
+              <a:graphicData uri="http://schemas.openxmlformats.org/drawingml/2006/picture">
+                <pic:pic xmlns:pic="http://schemas.openxmlformats.org/drawingml/2006/picture">
+                  <pic:nvPicPr>
+                    <pic:cNvPr id="1" name=""/>
+                    <pic:cNvPicPr/>
+                  </pic:nvPicPr>
+                  <pic:blipFill>
+                    <a:blip r:embed="rId41"/>
+                    <a:stretch>
+                      <a:fillRect/>
+                    </a:stretch>
+                  </pic:blipFill>
+                  <pic:spPr>
+                    <a:xfrm>
+                      <a:off x="0" y="0"/>
+                      <a:ext cx="4267200" cy="1019175"/>
+                    </a:xfrm>
+                    <a:prstGeom prst="rect">
+                      <a:avLst/>
+                    </a:prstGeom>
+                  </pic:spPr>
+                </pic:pic>
+              </a:graphicData>
+            </a:graphic>
+          </wp:inline>
+        </w:drawing>
+      </w:r>
+    </w:p>
+    <w:p>
       <w:r>
         <w:rPr>
           <w:noProof/>
@@ -7809,13 +7861,13 @@
         <mc:AlternateContent>
           <mc:Choice Requires="wps">
             <w:drawing>
-              <wp:anchor distT="0" distB="0" distL="114300" distR="114300" simplePos="0" relativeHeight="251643904" behindDoc="0" locked="0" layoutInCell="1" allowOverlap="1" wp14:anchorId="01B08B6D" wp14:editId="0169063A">
+              <wp:anchor distT="0" distB="0" distL="114300" distR="114300" simplePos="0" relativeHeight="251640832" behindDoc="0" locked="0" layoutInCell="1" allowOverlap="1" wp14:anchorId="01B08B6D" wp14:editId="4D5B13C2">
                 <wp:simplePos x="0" y="0"/>
                 <wp:positionH relativeFrom="column">
-                  <wp:posOffset>3314700</wp:posOffset>
+                  <wp:posOffset>3136570</wp:posOffset>
                 </wp:positionH>
                 <wp:positionV relativeFrom="paragraph">
-                  <wp:posOffset>208280</wp:posOffset>
+                  <wp:posOffset>143939</wp:posOffset>
                 </wp:positionV>
                 <wp:extent cx="1251585" cy="438785"/>
                 <wp:effectExtent l="0" t="0" r="386715" b="18415"/>
@@ -7916,7 +7968,7 @@
           </mc:Choice>
           <mc:Fallback>
             <w:pict>
-              <v:shape w14:anchorId="01B08B6D" id="Rectangular Callout 85" o:spid="_x0000_s1033" type="#_x0000_t61" style="position:absolute;left:0;text-align:left;margin-left:261pt;margin-top:16.4pt;width:98.55pt;height:34.55pt;z-index:251643904;visibility:visible;mso-wrap-style:square;mso-width-percent:0;mso-height-percent:0;mso-wrap-distance-left:9pt;mso-wrap-distance-top:0;mso-wrap-distance-right:9pt;mso-wrap-distance-bottom:0;mso-position-horizontal:absolute;mso-position-horizontal-relative:text;mso-position-vertical:absolute;mso-position-vertical-relative:text;mso-width-percent:0;mso-height-percent:0;mso-width-relative:margin;mso-height-relative:margin;v-text-anchor:middle" o:gfxdata="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" adj="27050,14020" fillcolor="#ddd [3204]" strokecolor="#6e6e6e [1604]" strokeweight="1pt">
+              <v:shape w14:anchorId="01B08B6D" id="Rectangular Callout 85" o:spid="_x0000_s1033" type="#_x0000_t61" style="position:absolute;left:0;text-align:left;margin-left:246.95pt;margin-top:11.35pt;width:98.55pt;height:34.55pt;z-index:251640832;visibility:visible;mso-wrap-style:square;mso-width-percent:0;mso-height-percent:0;mso-wrap-distance-left:9pt;mso-wrap-distance-top:0;mso-wrap-distance-right:9pt;mso-wrap-distance-bottom:0;mso-position-horizontal:absolute;mso-position-horizontal-relative:text;mso-position-vertical:absolute;mso-position-vertical-relative:text;mso-width-percent:0;mso-height-percent:0;mso-width-relative:margin;mso-height-relative:margin;v-text-anchor:middle" o:gfxdata="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" adj="27050,14020" fillcolor="#ddd [3204]" strokecolor="#6e6e6e [1604]" strokeweight="1pt">
                 <v:textbox>
                   <w:txbxContent>
                     <w:p>
@@ -7965,32 +8017,222 @@
         </mc:AlternateContent>
       </w:r>
       <w:r>
-        <w:t>Đồng bộ giữa mã giả</w:t>
-      </w:r>
-      <w:r>
-        <w:t>, flow</w:t>
-      </w:r>
-      <w:r>
-        <w:t>chart với code.</w:t>
-      </w:r>
-      <w:bookmarkEnd w:id="18"/>
+        <w:t>Thao tác trên trên mã giả và đồng bộ lại với code</w:t>
+      </w:r>
     </w:p>
     <w:p>
       <w:r>
         <w:rPr>
           <w:noProof/>
-          <w:color w:val="FF0000"/>
         </w:rPr>
         <mc:AlternateContent>
           <mc:Choice Requires="wps">
             <w:drawing>
-              <wp:anchor distT="0" distB="0" distL="114300" distR="114300" simplePos="0" relativeHeight="251645952" behindDoc="0" locked="0" layoutInCell="1" allowOverlap="1" wp14:anchorId="20B43F18" wp14:editId="3520A175">
+              <wp:anchor distT="0" distB="0" distL="114300" distR="114300" simplePos="0" relativeHeight="251638784" behindDoc="0" locked="0" layoutInCell="1" allowOverlap="1" wp14:anchorId="62F2BBCB" wp14:editId="3A11E9A5">
+                <wp:simplePos x="0" y="0"/>
+                <wp:positionH relativeFrom="margin">
+                  <wp:posOffset>3869055</wp:posOffset>
+                </wp:positionH>
+                <wp:positionV relativeFrom="paragraph">
+                  <wp:posOffset>1804027</wp:posOffset>
+                </wp:positionV>
+                <wp:extent cx="1602740" cy="510540"/>
+                <wp:effectExtent l="57150" t="476250" r="16510" b="22860"/>
+                <wp:wrapNone/>
+                <wp:docPr id="89" name="Rectangular Callout 89"/>
+                <wp:cNvGraphicFramePr/>
+                <a:graphic xmlns:a="http://schemas.openxmlformats.org/drawingml/2006/main">
+                  <a:graphicData uri="http://schemas.microsoft.com/office/word/2010/wordprocessingShape">
+                    <wps:wsp>
+                      <wps:cNvSpPr/>
+                      <wps:spPr>
+                        <a:xfrm>
+                          <a:off x="0" y="0"/>
+                          <a:ext cx="1602740" cy="510540"/>
+                        </a:xfrm>
+                        <a:prstGeom prst="wedgeRectCallout">
+                          <a:avLst>
+                            <a:gd name="adj1" fmla="val -51037"/>
+                            <a:gd name="adj2" fmla="val -137538"/>
+                          </a:avLst>
+                        </a:prstGeom>
+                      </wps:spPr>
+                      <wps:style>
+                        <a:lnRef idx="2">
+                          <a:schemeClr val="accent1">
+                            <a:shade val="50000"/>
+                          </a:schemeClr>
+                        </a:lnRef>
+                        <a:fillRef idx="1">
+                          <a:schemeClr val="accent1"/>
+                        </a:fillRef>
+                        <a:effectRef idx="0">
+                          <a:schemeClr val="accent1"/>
+                        </a:effectRef>
+                        <a:fontRef idx="minor">
+                          <a:schemeClr val="lt1"/>
+                        </a:fontRef>
+                      </wps:style>
+                      <wps:txbx>
+                        <w:txbxContent>
+                          <w:p>
+                            <w:pPr>
+                              <w:jc w:val="center"/>
+                              <w:rPr>
+                                <w:color w:val="FF0000"/>
+                              </w:rPr>
+                            </w:pPr>
+                            <w:r>
+                              <w:rPr>
+                                <w:color w:val="FF0000"/>
+                              </w:rPr>
+                              <w:t>2. Flow chart tự động được đồng bộ theo</w:t>
+                            </w:r>
+                          </w:p>
+                        </w:txbxContent>
+                      </wps:txbx>
+                      <wps:bodyPr rot="0" spcFirstLastPara="0" vertOverflow="overflow" horzOverflow="overflow" vert="horz" wrap="square" lIns="91440" tIns="45720" rIns="91440" bIns="45720" numCol="1" spcCol="0" rtlCol="0" fromWordArt="0" anchor="ctr" anchorCtr="0" forceAA="0" compatLnSpc="1">
+                        <a:prstTxWarp prst="textNoShape">
+                          <a:avLst/>
+                        </a:prstTxWarp>
+                        <a:noAutofit/>
+                      </wps:bodyPr>
+                    </wps:wsp>
+                  </a:graphicData>
+                </a:graphic>
+                <wp14:sizeRelH relativeFrom="margin">
+                  <wp14:pctWidth>0</wp14:pctWidth>
+                </wp14:sizeRelH>
+                <wp14:sizeRelV relativeFrom="margin">
+                  <wp14:pctHeight>0</wp14:pctHeight>
+                </wp14:sizeRelV>
+              </wp:anchor>
+            </w:drawing>
+          </mc:Choice>
+          <mc:Fallback>
+            <w:pict>
+              <v:shape w14:anchorId="62F2BBCB" id="Rectangular Callout 89" o:spid="_x0000_s1034" type="#_x0000_t61" style="position:absolute;left:0;text-align:left;margin-left:304.65pt;margin-top:142.05pt;width:126.2pt;height:40.2pt;z-index:251638784;visibility:visible;mso-wrap-style:square;mso-width-percent:0;mso-height-percent:0;mso-wrap-distance-left:9pt;mso-wrap-distance-top:0;mso-wrap-distance-right:9pt;mso-wrap-distance-bottom:0;mso-position-horizontal:absolute;mso-position-horizontal-relative:margin;mso-position-vertical:absolute;mso-position-vertical-relative:text;mso-width-percent:0;mso-height-percent:0;mso-width-relative:margin;mso-height-relative:margin;v-text-anchor:middle" o:gfxdata="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" adj="-224,-18908" fillcolor="#ddd [3204]" strokecolor="#6e6e6e [1604]" strokeweight="1pt">
+                <v:textbox>
+                  <w:txbxContent>
+                    <w:p>
+                      <w:pPr>
+                        <w:jc w:val="center"/>
+                        <w:rPr>
+                          <w:color w:val="FF0000"/>
+                        </w:rPr>
+                      </w:pPr>
+                      <w:r>
+                        <w:rPr>
+                          <w:color w:val="FF0000"/>
+                        </w:rPr>
+                        <w:t>2. Flow chart tự động được đồng bộ theo</w:t>
+                      </w:r>
+                    </w:p>
+                  </w:txbxContent>
+                </v:textbox>
+                <w10:wrap anchorx="margin"/>
+              </v:shape>
+            </w:pict>
+          </mc:Fallback>
+        </mc:AlternateContent>
+      </w:r>
+      <w:r>
+        <w:rPr>
+          <w:noProof/>
+        </w:rPr>
+        <mc:AlternateContent>
+          <mc:Choice Requires="wps">
+            <w:drawing>
+              <wp:anchor distT="0" distB="0" distL="114300" distR="114300" simplePos="0" relativeHeight="251694080" behindDoc="0" locked="0" layoutInCell="1" allowOverlap="1" wp14:anchorId="2C0C8F80" wp14:editId="5C3D358F">
                 <wp:simplePos x="0" y="0"/>
                 <wp:positionH relativeFrom="column">
-                  <wp:posOffset>4904740</wp:posOffset>
+                  <wp:posOffset>249381</wp:posOffset>
                 </wp:positionH>
                 <wp:positionV relativeFrom="paragraph">
-                  <wp:posOffset>57785</wp:posOffset>
+                  <wp:posOffset>884761</wp:posOffset>
+                </wp:positionV>
+                <wp:extent cx="2012867" cy="1015340"/>
+                <wp:effectExtent l="0" t="0" r="26035" b="13970"/>
+                <wp:wrapNone/>
+                <wp:docPr id="11" name="Rounded Rectangle 11"/>
+                <wp:cNvGraphicFramePr/>
+                <a:graphic xmlns:a="http://schemas.openxmlformats.org/drawingml/2006/main">
+                  <a:graphicData uri="http://schemas.microsoft.com/office/word/2010/wordprocessingShape">
+                    <wps:wsp>
+                      <wps:cNvSpPr/>
+                      <wps:spPr>
+                        <a:xfrm>
+                          <a:off x="0" y="0"/>
+                          <a:ext cx="2012867" cy="1015340"/>
+                        </a:xfrm>
+                        <a:prstGeom prst="roundRect">
+                          <a:avLst/>
+                        </a:prstGeom>
+                        <a:noFill/>
+                        <a:ln>
+                          <a:solidFill>
+                            <a:srgbClr val="C00000"/>
+                          </a:solidFill>
+                        </a:ln>
+                      </wps:spPr>
+                      <wps:style>
+                        <a:lnRef idx="2">
+                          <a:schemeClr val="accent1">
+                            <a:shade val="50000"/>
+                          </a:schemeClr>
+                        </a:lnRef>
+                        <a:fillRef idx="1">
+                          <a:schemeClr val="accent1"/>
+                        </a:fillRef>
+                        <a:effectRef idx="0">
+                          <a:schemeClr val="accent1"/>
+                        </a:effectRef>
+                        <a:fontRef idx="minor">
+                          <a:schemeClr val="lt1"/>
+                        </a:fontRef>
+                      </wps:style>
+                      <wps:bodyPr rot="0" spcFirstLastPara="0" vertOverflow="overflow" horzOverflow="overflow" vert="horz" wrap="square" lIns="91440" tIns="45720" rIns="91440" bIns="45720" numCol="1" spcCol="0" rtlCol="0" fromWordArt="0" anchor="ctr" anchorCtr="0" forceAA="0" compatLnSpc="1">
+                        <a:prstTxWarp prst="textNoShape">
+                          <a:avLst/>
+                        </a:prstTxWarp>
+                        <a:noAutofit/>
+                      </wps:bodyPr>
+                    </wps:wsp>
+                  </a:graphicData>
+                </a:graphic>
+                <wp14:sizeRelH relativeFrom="margin">
+                  <wp14:pctWidth>0</wp14:pctWidth>
+                </wp14:sizeRelH>
+                <wp14:sizeRelV relativeFrom="margin">
+                  <wp14:pctHeight>0</wp14:pctHeight>
+                </wp14:sizeRelV>
+              </wp:anchor>
+            </w:drawing>
+          </mc:Choice>
+          <mc:Fallback>
+            <w:pict>
+              <v:roundrect w14:anchorId="5A9CDBEE" id="Rounded Rectangle 11" o:spid="_x0000_s1026" style="position:absolute;margin-left:19.65pt;margin-top:69.65pt;width:158.5pt;height:79.95pt;z-index:251694080;visibility:visible;mso-wrap-style:square;mso-width-percent:0;mso-height-percent:0;mso-wrap-distance-left:9pt;mso-wrap-distance-top:0;mso-wrap-distance-right:9pt;mso-wrap-distance-bottom:0;mso-position-horizontal:absolute;mso-position-horizontal-relative:text;mso-position-vertical:absolute;mso-position-vertical-relative:text;mso-width-percent:0;mso-height-percent:0;mso-width-relative:margin;mso-height-relative:margin;v-text-anchor:middle" arcsize="10923f" o:gfxdata="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" filled="f" strokecolor="#c00000" strokeweight="1pt">
+                <v:stroke joinstyle="miter"/>
+              </v:roundrect>
+            </w:pict>
+          </mc:Fallback>
+        </mc:AlternateContent>
+      </w:r>
+      <w:r>
+        <w:rPr>
+          <w:noProof/>
+          <w:color w:val="FF0000"/>
+        </w:rPr>
+        <mc:AlternateContent>
+          <mc:Choice Requires="wps">
+            <w:drawing>
+              <wp:anchor distT="0" distB="0" distL="114300" distR="114300" simplePos="0" relativeHeight="251642880" behindDoc="0" locked="0" layoutInCell="1" allowOverlap="1" wp14:anchorId="20B43F18" wp14:editId="333C87E4">
+                <wp:simplePos x="0" y="0"/>
+                <wp:positionH relativeFrom="column">
+                  <wp:posOffset>4655086</wp:posOffset>
+                </wp:positionH>
+                <wp:positionV relativeFrom="paragraph">
+                  <wp:posOffset>75153</wp:posOffset>
                 </wp:positionV>
                 <wp:extent cx="231569" cy="221999"/>
                 <wp:effectExtent l="0" t="0" r="16510" b="26035"/>
@@ -8052,7 +8294,7 @@
           </mc:Choice>
           <mc:Fallback>
             <w:pict>
-              <v:oval w14:anchorId="50F7544B" id="Oval 86" o:spid="_x0000_s1026" style="position:absolute;margin-left:386.2pt;margin-top:4.55pt;width:18.25pt;height:17.5pt;z-index:251645952;visibility:visible;mso-wrap-style:square;mso-width-percent:0;mso-height-percent:0;mso-wrap-distance-left:9pt;mso-wrap-distance-top:0;mso-wrap-distance-right:9pt;mso-wrap-distance-bottom:0;mso-position-horizontal:absolute;mso-position-horizontal-relative:text;mso-position-vertical:absolute;mso-position-vertical-relative:text;mso-width-percent:0;mso-height-percent:0;mso-width-relative:margin;mso-height-relative:margin;v-text-anchor:middle" o:gfxdata="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" filled="f" strokecolor="red" strokeweight="1pt">
+              <v:oval w14:anchorId="3AC80E09" id="Oval 86" o:spid="_x0000_s1026" style="position:absolute;margin-left:366.55pt;margin-top:5.9pt;width:18.25pt;height:17.5pt;z-index:251642880;visibility:visible;mso-wrap-style:square;mso-width-percent:0;mso-height-percent:0;mso-wrap-distance-left:9pt;mso-wrap-distance-top:0;mso-wrap-distance-right:9pt;mso-wrap-distance-bottom:0;mso-position-horizontal:absolute;mso-position-horizontal-relative:text;mso-position-vertical:absolute;mso-position-vertical-relative:text;mso-width-percent:0;mso-height-percent:0;mso-width-relative:margin;mso-height-relative:margin;v-text-anchor:middle" o:gfxdata="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" filled="f" strokecolor="red" strokeweight="1pt">
                 <v:stroke joinstyle="miter"/>
               </v:oval>
             </w:pict>
@@ -8066,13 +8308,13 @@
         <mc:AlternateContent>
           <mc:Choice Requires="wps">
             <w:drawing>
-              <wp:anchor distT="0" distB="0" distL="114300" distR="114300" simplePos="0" relativeHeight="251638784" behindDoc="0" locked="0" layoutInCell="1" allowOverlap="1" wp14:anchorId="20C86F5E" wp14:editId="3FDEDCCC">
+              <wp:anchor distT="0" distB="0" distL="114300" distR="114300" simplePos="0" relativeHeight="251635712" behindDoc="0" locked="0" layoutInCell="1" allowOverlap="1" wp14:anchorId="20C86F5E" wp14:editId="3436009C">
                 <wp:simplePos x="0" y="0"/>
-                <wp:positionH relativeFrom="column">
-                  <wp:posOffset>4749800</wp:posOffset>
+                <wp:positionH relativeFrom="margin">
+                  <wp:align>right</wp:align>
                 </wp:positionH>
                 <wp:positionV relativeFrom="paragraph">
-                  <wp:posOffset>1196340</wp:posOffset>
+                  <wp:posOffset>1024147</wp:posOffset>
                 </wp:positionV>
                 <wp:extent cx="984885" cy="510540"/>
                 <wp:effectExtent l="0" t="571500" r="24765" b="22860"/>
@@ -8167,7 +8409,7 @@
           </mc:Choice>
           <mc:Fallback>
             <w:pict>
-              <v:shape w14:anchorId="20C86F5E" id="Rectangular Callout 87" o:spid="_x0000_s1034" type="#_x0000_t61" style="position:absolute;left:0;text-align:left;margin-left:374pt;margin-top:94.2pt;width:77.55pt;height:40.2pt;z-index:251638784;visibility:visible;mso-wrap-style:square;mso-width-percent:0;mso-height-percent:0;mso-wrap-distance-left:9pt;mso-wrap-distance-top:0;mso-wrap-distance-right:9pt;mso-wrap-distance-bottom:0;mso-position-horizontal:absolute;mso-position-horizontal-relative:text;mso-position-vertical:absolute;mso-position-vertical-relative:text;mso-width-percent:0;mso-height-percent:0;mso-width-relative:margin;mso-height-relative:margin;v-text-anchor:middle" o:gfxdata="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" adj="4041,-22073" fillcolor="#ddd [3204]" strokecolor="#6e6e6e [1604]" strokeweight="1pt">
+              <v:shape w14:anchorId="20C86F5E" id="Rectangular Callout 87" o:spid="_x0000_s1035" type="#_x0000_t61" style="position:absolute;left:0;text-align:left;margin-left:26.35pt;margin-top:80.65pt;width:77.55pt;height:40.2pt;z-index:251635712;visibility:visible;mso-wrap-style:square;mso-width-percent:0;mso-height-percent:0;mso-wrap-distance-left:9pt;mso-wrap-distance-top:0;mso-wrap-distance-right:9pt;mso-wrap-distance-bottom:0;mso-position-horizontal:right;mso-position-horizontal-relative:margin;mso-position-vertical:absolute;mso-position-vertical-relative:text;mso-width-percent:0;mso-height-percent:0;mso-width-relative:margin;mso-height-relative:margin;v-text-anchor:middle" o:gfxdata="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" adj="4041,-22073" fillcolor="#ddd [3204]" strokecolor="#6e6e6e [1604]" strokeweight="1pt">
                 <v:textbox>
                   <w:txbxContent>
                     <w:p>
@@ -8204,6 +8446,7 @@
                     </w:p>
                   </w:txbxContent>
                 </v:textbox>
+                <w10:wrap anchorx="margin"/>
               </v:shape>
             </w:pict>
           </mc:Fallback>
@@ -8216,16 +8459,16 @@
         <mc:AlternateContent>
           <mc:Choice Requires="wps">
             <w:drawing>
-              <wp:anchor distT="0" distB="0" distL="114300" distR="114300" simplePos="0" relativeHeight="251692032" behindDoc="0" locked="0" layoutInCell="1" allowOverlap="1" wp14:anchorId="7760E846" wp14:editId="63C9548A">
+              <wp:anchor distT="0" distB="0" distL="114300" distR="114300" simplePos="0" relativeHeight="251692032" behindDoc="0" locked="0" layoutInCell="1" allowOverlap="1" wp14:anchorId="7760E846" wp14:editId="16C21ECA">
                 <wp:simplePos x="0" y="0"/>
                 <wp:positionH relativeFrom="column">
-                  <wp:posOffset>4728684</wp:posOffset>
+                  <wp:posOffset>4482935</wp:posOffset>
                 </wp:positionH>
                 <wp:positionV relativeFrom="paragraph">
-                  <wp:posOffset>285115</wp:posOffset>
+                  <wp:posOffset>314746</wp:posOffset>
                 </wp:positionV>
-                <wp:extent cx="627797" cy="375313"/>
-                <wp:effectExtent l="0" t="0" r="20320" b="24765"/>
+                <wp:extent cx="581891" cy="166254"/>
+                <wp:effectExtent l="0" t="0" r="27940" b="24765"/>
                 <wp:wrapNone/>
                 <wp:docPr id="2" name="Rounded Rectangle 2"/>
                 <wp:cNvGraphicFramePr/>
@@ -8236,7 +8479,7 @@
                       <wps:spPr>
                         <a:xfrm>
                           <a:off x="0" y="0"/>
-                          <a:ext cx="627797" cy="375313"/>
+                          <a:ext cx="581891" cy="166254"/>
                         </a:xfrm>
                         <a:prstGeom prst="roundRect">
                           <a:avLst/>
@@ -8284,7 +8527,7 @@
           </mc:Choice>
           <mc:Fallback>
             <w:pict>
-              <v:roundrect w14:anchorId="6C8E645D" id="Rounded Rectangle 2" o:spid="_x0000_s1026" style="position:absolute;margin-left:372.35pt;margin-top:22.45pt;width:49.45pt;height:29.55pt;z-index:251692032;visibility:visible;mso-wrap-style:square;mso-width-percent:0;mso-height-percent:0;mso-wrap-distance-left:9pt;mso-wrap-distance-top:0;mso-wrap-distance-right:9pt;mso-wrap-distance-bottom:0;mso-position-horizontal:absolute;mso-position-horizontal-relative:text;mso-position-vertical:absolute;mso-position-vertical-relative:text;mso-width-percent:0;mso-height-percent:0;mso-width-relative:margin;mso-height-relative:margin;v-text-anchor:middle" arcsize="10923f" o:gfxdata="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" filled="f" strokecolor="#c00000" strokeweight="1pt">
+              <v:roundrect w14:anchorId="06976F2A" id="Rounded Rectangle 2" o:spid="_x0000_s1026" style="position:absolute;margin-left:353pt;margin-top:24.8pt;width:45.8pt;height:13.1pt;z-index:251692032;visibility:visible;mso-wrap-style:square;mso-width-percent:0;mso-height-percent:0;mso-wrap-distance-left:9pt;mso-wrap-distance-top:0;mso-wrap-distance-right:9pt;mso-wrap-distance-bottom:0;mso-position-horizontal:absolute;mso-position-horizontal-relative:text;mso-position-vertical:absolute;mso-position-vertical-relative:text;mso-width-percent:0;mso-height-percent:0;mso-width-relative:margin;mso-height-relative:margin;v-text-anchor:middle" arcsize="10923f" o:gfxdata="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" filled="f" strokecolor="#c00000" strokeweight="1pt">
                 <v:stroke joinstyle="miter"/>
               </v:roundrect>
             </w:pict>
@@ -8298,16 +8541,16 @@
         <mc:AlternateContent>
           <mc:Choice Requires="wps">
             <w:drawing>
-              <wp:anchor distT="0" distB="0" distL="114300" distR="114300" simplePos="0" relativeHeight="251648000" behindDoc="0" locked="0" layoutInCell="1" allowOverlap="1" wp14:anchorId="4E296322" wp14:editId="3DBD0CCC">
+              <wp:anchor distT="0" distB="0" distL="114300" distR="114300" simplePos="0" relativeHeight="251644928" behindDoc="0" locked="0" layoutInCell="1" allowOverlap="1" wp14:anchorId="4E296322" wp14:editId="3023F51D">
                 <wp:simplePos x="0" y="0"/>
                 <wp:positionH relativeFrom="margin">
-                  <wp:align>left</wp:align>
+                  <wp:posOffset>421574</wp:posOffset>
                 </wp:positionH>
                 <wp:positionV relativeFrom="paragraph">
-                  <wp:posOffset>1163543</wp:posOffset>
+                  <wp:posOffset>160366</wp:posOffset>
                 </wp:positionV>
-                <wp:extent cx="1122045" cy="653143"/>
-                <wp:effectExtent l="0" t="152400" r="401955" b="13970"/>
+                <wp:extent cx="1122045" cy="652780"/>
+                <wp:effectExtent l="0" t="0" r="211455" b="109220"/>
                 <wp:wrapNone/>
                 <wp:docPr id="88" name="Rectangular Callout 88"/>
                 <wp:cNvGraphicFramePr/>
@@ -8318,12 +8561,12 @@
                       <wps:spPr>
                         <a:xfrm>
                           <a:off x="0" y="0"/>
-                          <a:ext cx="1122045" cy="653143"/>
+                          <a:ext cx="1122045" cy="652780"/>
                         </a:xfrm>
                         <a:prstGeom prst="wedgeRectCallout">
                           <a:avLst>
-                            <a:gd name="adj1" fmla="val 78893"/>
-                            <a:gd name="adj2" fmla="val -67863"/>
+                            <a:gd name="adj1" fmla="val 63547"/>
+                            <a:gd name="adj2" fmla="val 56752"/>
                           </a:avLst>
                         </a:prstGeom>
                       </wps:spPr>
@@ -8381,7 +8624,7 @@
           </mc:Choice>
           <mc:Fallback>
             <w:pict>
-              <v:shape w14:anchorId="4E296322" id="Rectangular Callout 88" o:spid="_x0000_s1035" type="#_x0000_t61" style="position:absolute;left:0;text-align:left;margin-left:0;margin-top:91.6pt;width:88.35pt;height:51.45pt;z-index:251648000;visibility:visible;mso-wrap-style:square;mso-width-percent:0;mso-height-percent:0;mso-wrap-distance-left:9pt;mso-wrap-distance-top:0;mso-wrap-distance-right:9pt;mso-wrap-distance-bottom:0;mso-position-horizontal:left;mso-position-horizontal-relative:margin;mso-position-vertical:absolute;mso-position-vertical-relative:text;mso-width-percent:0;mso-height-percent:0;mso-width-relative:margin;mso-height-relative:margin;v-text-anchor:middle" o:gfxdata="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" adj="27841,-3858" fillcolor="#ddd [3204]" strokecolor="#6e6e6e [1604]" strokeweight="1pt">
+              <v:shape w14:anchorId="4E296322" id="Rectangular Callout 88" o:spid="_x0000_s1036" type="#_x0000_t61" style="position:absolute;left:0;text-align:left;margin-left:33.2pt;margin-top:12.65pt;width:88.35pt;height:51.4pt;z-index:251644928;visibility:visible;mso-wrap-style:square;mso-width-percent:0;mso-height-percent:0;mso-wrap-distance-left:9pt;mso-wrap-distance-top:0;mso-wrap-distance-right:9pt;mso-wrap-distance-bottom:0;mso-position-horizontal:absolute;mso-position-horizontal-relative:margin;mso-position-vertical:absolute;mso-position-vertical-relative:text;mso-width-percent:0;mso-height-percent:0;mso-width-relative:margin;mso-height-relative:margin;v-text-anchor:middle" o:gfxdata="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" adj="24526,23058" fillcolor="#ddd [3204]" strokecolor="#6e6e6e [1604]" strokeweight="1pt">
                 <v:textbox>
                   <w:txbxContent>
                     <w:p>
@@ -8410,126 +8653,11 @@
         <w:rPr>
           <w:noProof/>
         </w:rPr>
-        <mc:AlternateContent>
-          <mc:Choice Requires="wps">
-            <w:drawing>
-              <wp:anchor distT="0" distB="0" distL="114300" distR="114300" simplePos="0" relativeHeight="251641856" behindDoc="0" locked="0" layoutInCell="1" allowOverlap="1" wp14:anchorId="62F2BBCB" wp14:editId="18A0BFB6">
-                <wp:simplePos x="0" y="0"/>
-                <wp:positionH relativeFrom="margin">
-                  <wp:align>right</wp:align>
-                </wp:positionH>
-                <wp:positionV relativeFrom="paragraph">
-                  <wp:posOffset>1947339</wp:posOffset>
-                </wp:positionV>
-                <wp:extent cx="1602740" cy="510540"/>
-                <wp:effectExtent l="57150" t="476250" r="16510" b="22860"/>
-                <wp:wrapNone/>
-                <wp:docPr id="89" name="Rectangular Callout 89"/>
-                <wp:cNvGraphicFramePr/>
-                <a:graphic xmlns:a="http://schemas.openxmlformats.org/drawingml/2006/main">
-                  <a:graphicData uri="http://schemas.microsoft.com/office/word/2010/wordprocessingShape">
-                    <wps:wsp>
-                      <wps:cNvSpPr/>
-                      <wps:spPr>
-                        <a:xfrm>
-                          <a:off x="5029200" y="6175169"/>
-                          <a:ext cx="1602740" cy="510540"/>
-                        </a:xfrm>
-                        <a:prstGeom prst="wedgeRectCallout">
-                          <a:avLst>
-                            <a:gd name="adj1" fmla="val -51037"/>
-                            <a:gd name="adj2" fmla="val -137538"/>
-                          </a:avLst>
-                        </a:prstGeom>
-                      </wps:spPr>
-                      <wps:style>
-                        <a:lnRef idx="2">
-                          <a:schemeClr val="accent1">
-                            <a:shade val="50000"/>
-                          </a:schemeClr>
-                        </a:lnRef>
-                        <a:fillRef idx="1">
-                          <a:schemeClr val="accent1"/>
-                        </a:fillRef>
-                        <a:effectRef idx="0">
-                          <a:schemeClr val="accent1"/>
-                        </a:effectRef>
-                        <a:fontRef idx="minor">
-                          <a:schemeClr val="lt1"/>
-                        </a:fontRef>
-                      </wps:style>
-                      <wps:txbx>
-                        <w:txbxContent>
-                          <w:p>
-                            <w:pPr>
-                              <w:jc w:val="center"/>
-                              <w:rPr>
-                                <w:color w:val="FF0000"/>
-                              </w:rPr>
-                            </w:pPr>
-                            <w:r>
-                              <w:rPr>
-                                <w:color w:val="FF0000"/>
-                              </w:rPr>
-                              <w:t>2. Flow chart tự động được đồng bộ theo</w:t>
-                            </w:r>
-                          </w:p>
-                        </w:txbxContent>
-                      </wps:txbx>
-                      <wps:bodyPr rot="0" spcFirstLastPara="0" vertOverflow="overflow" horzOverflow="overflow" vert="horz" wrap="square" lIns="91440" tIns="45720" rIns="91440" bIns="45720" numCol="1" spcCol="0" rtlCol="0" fromWordArt="0" anchor="ctr" anchorCtr="0" forceAA="0" compatLnSpc="1">
-                        <a:prstTxWarp prst="textNoShape">
-                          <a:avLst/>
-                        </a:prstTxWarp>
-                        <a:noAutofit/>
-                      </wps:bodyPr>
-                    </wps:wsp>
-                  </a:graphicData>
-                </a:graphic>
-                <wp14:sizeRelH relativeFrom="margin">
-                  <wp14:pctWidth>0</wp14:pctWidth>
-                </wp14:sizeRelH>
-                <wp14:sizeRelV relativeFrom="margin">
-                  <wp14:pctHeight>0</wp14:pctHeight>
-                </wp14:sizeRelV>
-              </wp:anchor>
-            </w:drawing>
-          </mc:Choice>
-          <mc:Fallback>
-            <w:pict>
-              <v:shape w14:anchorId="62F2BBCB" id="Rectangular Callout 89" o:spid="_x0000_s1036" type="#_x0000_t61" style="position:absolute;left:0;text-align:left;margin-left:75pt;margin-top:153.35pt;width:126.2pt;height:40.2pt;z-index:251641856;visibility:visible;mso-wrap-style:square;mso-width-percent:0;mso-height-percent:0;mso-wrap-distance-left:9pt;mso-wrap-distance-top:0;mso-wrap-distance-right:9pt;mso-wrap-distance-bottom:0;mso-position-horizontal:right;mso-position-horizontal-relative:margin;mso-position-vertical:absolute;mso-position-vertical-relative:text;mso-width-percent:0;mso-height-percent:0;mso-width-relative:margin;mso-height-relative:margin;v-text-anchor:middle" o:gfxdata="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" adj="-224,-18908" fillcolor="#ddd [3204]" strokecolor="#6e6e6e [1604]" strokeweight="1pt">
-                <v:textbox>
-                  <w:txbxContent>
-                    <w:p>
-                      <w:pPr>
-                        <w:jc w:val="center"/>
-                        <w:rPr>
-                          <w:color w:val="FF0000"/>
-                        </w:rPr>
-                      </w:pPr>
-                      <w:r>
-                        <w:rPr>
-                          <w:color w:val="FF0000"/>
-                        </w:rPr>
-                        <w:t>2. Flow chart tự động được đồng bộ theo</w:t>
-                      </w:r>
-                    </w:p>
-                  </w:txbxContent>
-                </v:textbox>
-                <w10:wrap anchorx="margin"/>
-              </v:shape>
-            </w:pict>
-          </mc:Fallback>
-        </mc:AlternateContent>
-      </w:r>
-      <w:r>
-        <w:rPr>
-          <w:noProof/>
-        </w:rPr>
         <w:drawing>
-          <wp:inline distT="0" distB="0" distL="0" distR="0" wp14:anchorId="500ACCAC" wp14:editId="69E7552C">
-            <wp:extent cx="5727700" cy="2670175"/>
-            <wp:effectExtent l="0" t="0" r="6350" b="0"/>
-            <wp:docPr id="55" name="Picture 55"/>
+          <wp:inline distT="0" distB="0" distL="0" distR="0" wp14:anchorId="02E6D386" wp14:editId="6E7F292E">
+            <wp:extent cx="5732145" cy="2325370"/>
+            <wp:effectExtent l="0" t="0" r="1905" b="0"/>
+            <wp:docPr id="10" name="Picture 10"/>
             <wp:cNvGraphicFramePr>
               <a:graphicFrameLocks xmlns:a="http://schemas.openxmlformats.org/drawingml/2006/main" noChangeAspect="1"/>
             </wp:cNvGraphicFramePr>
@@ -8537,36 +8665,23 @@
               <a:graphicData uri="http://schemas.openxmlformats.org/drawingml/2006/picture">
                 <pic:pic xmlns:pic="http://schemas.openxmlformats.org/drawingml/2006/picture">
                   <pic:nvPicPr>
-                    <pic:cNvPr id="0" name="Picture 2"/>
-                    <pic:cNvPicPr>
-                      <a:picLocks noChangeAspect="1" noChangeArrowheads="1"/>
-                    </pic:cNvPicPr>
+                    <pic:cNvPr id="1" name=""/>
+                    <pic:cNvPicPr/>
                   </pic:nvPicPr>
                   <pic:blipFill>
-                    <a:blip r:embed="rId41">
-                      <a:extLst>
-                        <a:ext uri="{28A0092B-C50C-407E-A947-70E740481C1C}">
-                          <a14:useLocalDpi xmlns:a14="http://schemas.microsoft.com/office/drawing/2010/main" val="0"/>
-                        </a:ext>
-                      </a:extLst>
-                    </a:blip>
-                    <a:srcRect/>
+                    <a:blip r:embed="rId42"/>
                     <a:stretch>
                       <a:fillRect/>
                     </a:stretch>
                   </pic:blipFill>
-                  <pic:spPr bwMode="auto">
+                  <pic:spPr>
                     <a:xfrm>
                       <a:off x="0" y="0"/>
-                      <a:ext cx="5727700" cy="2670175"/>
+                      <a:ext cx="5732145" cy="2325370"/>
                     </a:xfrm>
                     <a:prstGeom prst="rect">
                       <a:avLst/>
                     </a:prstGeom>
-                    <a:noFill/>
-                    <a:ln>
-                      <a:noFill/>
-                    </a:ln>
                   </pic:spPr>
                 </pic:pic>
               </a:graphicData>
@@ -8577,11 +8692,25 @@
     </w:p>
     <w:p>
       <w:pPr>
+        <w:jc w:val="left"/>
+        <w:rPr>
+          <w:rFonts w:asciiTheme="majorHAnsi" w:eastAsiaTheme="majorEastAsia" w:hAnsiTheme="majorHAnsi" w:cstheme="majorBidi"/>
+          <w:b/>
+          <w:bCs/>
+          <w:color w:val="000000" w:themeColor="text1"/>
+        </w:rPr>
+      </w:pPr>
+      <w:bookmarkStart w:id="18" w:name="_Toc398757159"/>
+      <w:r>
+        <w:br w:type="page"/>
+      </w:r>
+    </w:p>
+    <w:p>
+      <w:pPr>
         <w:pStyle w:val="Heading3"/>
         <w:keepLines w:val="0"/>
         <w:spacing w:before="240" w:after="60" w:line="240" w:lineRule="auto"/>
       </w:pPr>
-      <w:bookmarkStart w:id="19" w:name="_Toc398757159"/>
       <w:r>
         <w:lastRenderedPageBreak/>
         <w:t>Kéo thả giữa các thành phần có s</w:t>
@@ -8592,76 +8721,9 @@
       <w:r>
         <w:t>n</w:t>
       </w:r>
-      <w:bookmarkEnd w:id="19"/>
-    </w:p>
-    <w:p>
-      <w:r>
-        <w:rPr>
-          <w:noProof/>
-        </w:rPr>
-        <w:drawing>
-          <wp:anchor distT="0" distB="0" distL="114300" distR="114300" simplePos="0" relativeHeight="251658240" behindDoc="0" locked="0" layoutInCell="1" allowOverlap="1" wp14:anchorId="360FE482" wp14:editId="6ABB71B1">
-            <wp:simplePos x="0" y="0"/>
-            <wp:positionH relativeFrom="margin">
-              <wp:posOffset>1706880</wp:posOffset>
-            </wp:positionH>
-            <wp:positionV relativeFrom="paragraph">
-              <wp:posOffset>1746250</wp:posOffset>
-            </wp:positionV>
-            <wp:extent cx="1828800" cy="710855"/>
-            <wp:effectExtent l="0" t="0" r="0" b="0"/>
-            <wp:wrapNone/>
-            <wp:docPr id="76" name="Picture 76"/>
-            <wp:cNvGraphicFramePr>
-              <a:graphicFrameLocks xmlns:a="http://schemas.openxmlformats.org/drawingml/2006/main" noChangeAspect="1"/>
-            </wp:cNvGraphicFramePr>
-            <a:graphic xmlns:a="http://schemas.openxmlformats.org/drawingml/2006/main">
-              <a:graphicData uri="http://schemas.openxmlformats.org/drawingml/2006/picture">
-                <pic:pic xmlns:pic="http://schemas.openxmlformats.org/drawingml/2006/picture">
-                  <pic:nvPicPr>
-                    <pic:cNvPr id="0" name="Picture 8"/>
-                    <pic:cNvPicPr>
-                      <a:picLocks noChangeAspect="1" noChangeArrowheads="1"/>
-                    </pic:cNvPicPr>
-                  </pic:nvPicPr>
-                  <pic:blipFill>
-                    <a:blip r:embed="rId42">
-                      <a:extLst>
-                        <a:ext uri="{28A0092B-C50C-407E-A947-70E740481C1C}">
-                          <a14:useLocalDpi xmlns:a14="http://schemas.microsoft.com/office/drawing/2010/main" val="0"/>
-                        </a:ext>
-                      </a:extLst>
-                    </a:blip>
-                    <a:srcRect/>
-                    <a:stretch>
-                      <a:fillRect/>
-                    </a:stretch>
-                  </pic:blipFill>
-                  <pic:spPr bwMode="auto">
-                    <a:xfrm>
-                      <a:off x="0" y="0"/>
-                      <a:ext cx="1828800" cy="710855"/>
-                    </a:xfrm>
-                    <a:prstGeom prst="rect">
-                      <a:avLst/>
-                    </a:prstGeom>
-                    <a:noFill/>
-                    <a:ln>
-                      <a:noFill/>
-                    </a:ln>
-                  </pic:spPr>
-                </pic:pic>
-              </a:graphicData>
-            </a:graphic>
-            <wp14:sizeRelH relativeFrom="margin">
-              <wp14:pctWidth>0</wp14:pctWidth>
-            </wp14:sizeRelH>
-            <wp14:sizeRelV relativeFrom="margin">
-              <wp14:pctHeight>0</wp14:pctHeight>
-            </wp14:sizeRelV>
-          </wp:anchor>
-        </w:drawing>
-      </w:r>
+      <w:bookmarkEnd w:id="18"/>
+    </w:p>
+    <w:p>
       <w:r>
         <w:rPr>
           <w:noProof/>
@@ -8669,18 +8731,18 @@
         <mc:AlternateContent>
           <mc:Choice Requires="wps">
             <w:drawing>
-              <wp:anchor distT="0" distB="0" distL="114300" distR="114300" simplePos="0" relativeHeight="251664384" behindDoc="0" locked="0" layoutInCell="1" allowOverlap="1" wp14:anchorId="3978E801" wp14:editId="3405850B">
+              <wp:anchor distT="0" distB="0" distL="114300" distR="114300" simplePos="0" relativeHeight="251701248" behindDoc="0" locked="0" layoutInCell="1" allowOverlap="1" wp14:anchorId="1146474A" wp14:editId="1F5BCD23">
                 <wp:simplePos x="0" y="0"/>
                 <wp:positionH relativeFrom="column">
-                  <wp:posOffset>3378530</wp:posOffset>
+                  <wp:posOffset>3592286</wp:posOffset>
                 </wp:positionH>
                 <wp:positionV relativeFrom="paragraph">
-                  <wp:posOffset>270799</wp:posOffset>
+                  <wp:posOffset>412824</wp:posOffset>
                 </wp:positionV>
-                <wp:extent cx="902335" cy="337820"/>
-                <wp:effectExtent l="0" t="0" r="31115" b="462280"/>
+                <wp:extent cx="1175385" cy="599440"/>
+                <wp:effectExtent l="495300" t="0" r="24765" b="10160"/>
                 <wp:wrapNone/>
-                <wp:docPr id="90" name="Rectangular Callout 90"/>
+                <wp:docPr id="17" name="Rectangular Callout 17"/>
                 <wp:cNvGraphicFramePr/>
                 <a:graphic xmlns:a="http://schemas.openxmlformats.org/drawingml/2006/main">
                   <a:graphicData uri="http://schemas.microsoft.com/office/word/2010/wordprocessingShape">
@@ -8689,12 +8751,12 @@
                       <wps:spPr>
                         <a:xfrm>
                           <a:off x="0" y="0"/>
-                          <a:ext cx="902335" cy="337820"/>
+                          <a:ext cx="1175385" cy="599440"/>
                         </a:xfrm>
                         <a:prstGeom prst="wedgeRectCallout">
                           <a:avLst>
-                            <a:gd name="adj1" fmla="val 49261"/>
-                            <a:gd name="adj2" fmla="val 165960"/>
+                            <a:gd name="adj1" fmla="val -87709"/>
+                            <a:gd name="adj2" fmla="val -25208"/>
                           </a:avLst>
                         </a:prstGeom>
                       </wps:spPr>
@@ -8726,7 +8788,25 @@
                               <w:rPr>
                                 <w:color w:val="FF0000"/>
                               </w:rPr>
-                              <w:t>4. Kết quả</w:t>
+                              <w:t>3</w:t>
+                            </w:r>
+                            <w:r>
+                              <w:rPr>
+                                <w:color w:val="FF0000"/>
+                              </w:rPr>
+                              <w:t xml:space="preserve">. </w:t>
+                            </w:r>
+                            <w:r>
+                              <w:rPr>
+                                <w:color w:val="FF0000"/>
+                              </w:rPr>
+                              <w:t>Ấn commit khi muốn đồng bộ với code</w:t>
+                            </w:r>
+                            <w:r>
+                              <w:rPr>
+                                <w:color w:val="FF0000"/>
+                              </w:rPr>
+                              <w:t xml:space="preserve"> </w:t>
                             </w:r>
                           </w:p>
                         </w:txbxContent>
@@ -8751,7 +8831,7 @@
           </mc:Choice>
           <mc:Fallback>
             <w:pict>
-              <v:shape w14:anchorId="3978E801" id="Rectangular Callout 90" o:spid="_x0000_s1037" type="#_x0000_t61" style="position:absolute;left:0;text-align:left;margin-left:266.05pt;margin-top:21.3pt;width:71.05pt;height:26.6pt;z-index:251664384;visibility:visible;mso-wrap-style:square;mso-width-percent:0;mso-height-percent:0;mso-wrap-distance-left:9pt;mso-wrap-distance-top:0;mso-wrap-distance-right:9pt;mso-wrap-distance-bottom:0;mso-position-horizontal:absolute;mso-position-horizontal-relative:text;mso-position-vertical:absolute;mso-position-vertical-relative:text;mso-width-percent:0;mso-height-percent:0;mso-width-relative:margin;mso-height-relative:margin;v-text-anchor:middle" o:gfxdata="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" adj="21440,46647" fillcolor="#ddd [3204]" strokecolor="#6e6e6e [1604]" strokeweight="1pt">
+              <v:shape w14:anchorId="1146474A" id="Rectangular Callout 17" o:spid="_x0000_s1037" type="#_x0000_t61" style="position:absolute;left:0;text-align:left;margin-left:282.85pt;margin-top:32.5pt;width:92.55pt;height:47.2pt;z-index:251701248;visibility:visible;mso-wrap-style:square;mso-width-percent:0;mso-height-percent:0;mso-wrap-distance-left:9pt;mso-wrap-distance-top:0;mso-wrap-distance-right:9pt;mso-wrap-distance-bottom:0;mso-position-horizontal:absolute;mso-position-horizontal-relative:text;mso-position-vertical:absolute;mso-position-vertical-relative:text;mso-width-percent:0;mso-height-percent:0;mso-width-relative:margin;mso-height-relative:margin;v-text-anchor:middle" o:gfxdata="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" adj="-8145,5355" fillcolor="#ddd [3204]" strokecolor="#6e6e6e [1604]" strokeweight="1pt">
                 <v:textbox>
                   <w:txbxContent>
                     <w:p>
@@ -8764,7 +8844,25 @@
                         <w:rPr>
                           <w:color w:val="FF0000"/>
                         </w:rPr>
-                        <w:t>4. Kết quả</w:t>
+                        <w:t>3</w:t>
+                      </w:r>
+                      <w:r>
+                        <w:rPr>
+                          <w:color w:val="FF0000"/>
+                        </w:rPr>
+                        <w:t xml:space="preserve">. </w:t>
+                      </w:r>
+                      <w:r>
+                        <w:rPr>
+                          <w:color w:val="FF0000"/>
+                        </w:rPr>
+                        <w:t>Ấn commit khi muốn đồng bộ với code</w:t>
+                      </w:r>
+                      <w:r>
+                        <w:rPr>
+                          <w:color w:val="FF0000"/>
+                        </w:rPr>
+                        <w:t xml:space="preserve"> </w:t>
                       </w:r>
                     </w:p>
                   </w:txbxContent>
@@ -8781,18 +8879,18 @@
         <mc:AlternateContent>
           <mc:Choice Requires="wps">
             <w:drawing>
-              <wp:anchor distT="0" distB="0" distL="114300" distR="114300" simplePos="0" relativeHeight="251661312" behindDoc="0" locked="0" layoutInCell="1" allowOverlap="1" wp14:anchorId="58E6DA58" wp14:editId="52CDC67F">
+              <wp:anchor distT="0" distB="0" distL="114300" distR="114300" simplePos="0" relativeHeight="251697152" behindDoc="0" locked="0" layoutInCell="1" allowOverlap="1" wp14:anchorId="727749B9" wp14:editId="1FD98245">
                 <wp:simplePos x="0" y="0"/>
                 <wp:positionH relativeFrom="column">
-                  <wp:posOffset>2274125</wp:posOffset>
+                  <wp:posOffset>3924795</wp:posOffset>
                 </wp:positionH>
                 <wp:positionV relativeFrom="paragraph">
-                  <wp:posOffset>1030819</wp:posOffset>
+                  <wp:posOffset>1665671</wp:posOffset>
                 </wp:positionV>
-                <wp:extent cx="1198880" cy="612140"/>
-                <wp:effectExtent l="0" t="0" r="20320" b="492760"/>
+                <wp:extent cx="973777" cy="255319"/>
+                <wp:effectExtent l="723900" t="38100" r="17145" b="11430"/>
                 <wp:wrapNone/>
-                <wp:docPr id="77" name="Rectangular Callout 77"/>
+                <wp:docPr id="15" name="Rectangular Callout 15"/>
                 <wp:cNvGraphicFramePr/>
                 <a:graphic xmlns:a="http://schemas.openxmlformats.org/drawingml/2006/main">
                   <a:graphicData uri="http://schemas.microsoft.com/office/word/2010/wordprocessingShape">
@@ -8801,295 +8899,7 @@
                       <wps:spPr>
                         <a:xfrm>
                           <a:off x="0" y="0"/>
-                          <a:ext cx="1198880" cy="612140"/>
-                        </a:xfrm>
-                        <a:prstGeom prst="wedgeRectCallout">
-                          <a:avLst>
-                            <a:gd name="adj1" fmla="val -36329"/>
-                            <a:gd name="adj2" fmla="val 123609"/>
-                          </a:avLst>
-                        </a:prstGeom>
-                      </wps:spPr>
-                      <wps:style>
-                        <a:lnRef idx="2">
-                          <a:schemeClr val="accent1">
-                            <a:shade val="50000"/>
-                          </a:schemeClr>
-                        </a:lnRef>
-                        <a:fillRef idx="1">
-                          <a:schemeClr val="accent1"/>
-                        </a:fillRef>
-                        <a:effectRef idx="0">
-                          <a:schemeClr val="accent1"/>
-                        </a:effectRef>
-                        <a:fontRef idx="minor">
-                          <a:schemeClr val="lt1"/>
-                        </a:fontRef>
-                      </wps:style>
-                      <wps:txbx>
-                        <w:txbxContent>
-                          <w:p>
-                            <w:pPr>
-                              <w:rPr>
-                                <w:color w:val="FF0000"/>
-                              </w:rPr>
-                            </w:pPr>
-                            <w:r>
-                              <w:rPr>
-                                <w:color w:val="FF0000"/>
-                              </w:rPr>
-                              <w:t>3. Hiện thông báo điền mã giả</w:t>
-                            </w:r>
-                          </w:p>
-                        </w:txbxContent>
-                      </wps:txbx>
-                      <wps:bodyPr rot="0" spcFirstLastPara="0" vertOverflow="overflow" horzOverflow="overflow" vert="horz" wrap="square" lIns="91440" tIns="45720" rIns="91440" bIns="45720" numCol="1" spcCol="0" rtlCol="0" fromWordArt="0" anchor="ctr" anchorCtr="0" forceAA="0" compatLnSpc="1">
-                        <a:prstTxWarp prst="textNoShape">
-                          <a:avLst/>
-                        </a:prstTxWarp>
-                        <a:noAutofit/>
-                      </wps:bodyPr>
-                    </wps:wsp>
-                  </a:graphicData>
-                </a:graphic>
-                <wp14:sizeRelH relativeFrom="margin">
-                  <wp14:pctWidth>0</wp14:pctWidth>
-                </wp14:sizeRelH>
-              </wp:anchor>
-            </w:drawing>
-          </mc:Choice>
-          <mc:Fallback>
-            <w:pict>
-              <v:shape w14:anchorId="58E6DA58" id="Rectangular Callout 77" o:spid="_x0000_s1038" type="#_x0000_t61" style="position:absolute;left:0;text-align:left;margin-left:179.05pt;margin-top:81.15pt;width:94.4pt;height:48.2pt;z-index:251661312;visibility:visible;mso-wrap-style:square;mso-width-percent:0;mso-wrap-distance-left:9pt;mso-wrap-distance-top:0;mso-wrap-distance-right:9pt;mso-wrap-distance-bottom:0;mso-position-horizontal:absolute;mso-position-horizontal-relative:text;mso-position-vertical:absolute;mso-position-vertical-relative:text;mso-width-percent:0;mso-width-relative:margin;v-text-anchor:middle" o:gfxdata="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" adj="2953,37500" fillcolor="#ddd [3204]" strokecolor="#6e6e6e [1604]" strokeweight="1pt">
-                <v:textbox>
-                  <w:txbxContent>
-                    <w:p>
-                      <w:pPr>
-                        <w:rPr>
-                          <w:color w:val="FF0000"/>
-                        </w:rPr>
-                      </w:pPr>
-                      <w:r>
-                        <w:rPr>
-                          <w:color w:val="FF0000"/>
-                        </w:rPr>
-                        <w:t>3. Hiện thông báo điền mã giả</w:t>
-                      </w:r>
-                    </w:p>
-                  </w:txbxContent>
-                </v:textbox>
-              </v:shape>
-            </w:pict>
-          </mc:Fallback>
-        </mc:AlternateContent>
-      </w:r>
-      <w:r>
-        <w:rPr>
-          <w:noProof/>
-        </w:rPr>
-        <w:drawing>
-          <wp:anchor distT="0" distB="0" distL="114300" distR="114300" simplePos="0" relativeHeight="251652096" behindDoc="0" locked="0" layoutInCell="1" allowOverlap="1" wp14:anchorId="080CF2F6" wp14:editId="3B44C543">
-            <wp:simplePos x="0" y="0"/>
-            <wp:positionH relativeFrom="margin">
-              <wp:align>right</wp:align>
-            </wp:positionH>
-            <wp:positionV relativeFrom="paragraph">
-              <wp:posOffset>322943</wp:posOffset>
-            </wp:positionV>
-            <wp:extent cx="2175239" cy="1953491"/>
-            <wp:effectExtent l="0" t="0" r="0" b="8890"/>
-            <wp:wrapNone/>
-            <wp:docPr id="74" name="Picture 74"/>
-            <wp:cNvGraphicFramePr>
-              <a:graphicFrameLocks xmlns:a="http://schemas.openxmlformats.org/drawingml/2006/main" noChangeAspect="1"/>
-            </wp:cNvGraphicFramePr>
-            <a:graphic xmlns:a="http://schemas.openxmlformats.org/drawingml/2006/main">
-              <a:graphicData uri="http://schemas.openxmlformats.org/drawingml/2006/picture">
-                <pic:pic xmlns:pic="http://schemas.openxmlformats.org/drawingml/2006/picture">
-                  <pic:nvPicPr>
-                    <pic:cNvPr id="0" name="Picture 7"/>
-                    <pic:cNvPicPr>
-                      <a:picLocks noChangeAspect="1" noChangeArrowheads="1"/>
-                    </pic:cNvPicPr>
-                  </pic:nvPicPr>
-                  <pic:blipFill>
-                    <a:blip r:embed="rId43" cstate="print">
-                      <a:extLst>
-                        <a:ext uri="{28A0092B-C50C-407E-A947-70E740481C1C}">
-                          <a14:useLocalDpi xmlns:a14="http://schemas.microsoft.com/office/drawing/2010/main" val="0"/>
-                        </a:ext>
-                      </a:extLst>
-                    </a:blip>
-                    <a:srcRect/>
-                    <a:stretch>
-                      <a:fillRect/>
-                    </a:stretch>
-                  </pic:blipFill>
-                  <pic:spPr bwMode="auto">
-                    <a:xfrm>
-                      <a:off x="0" y="0"/>
-                      <a:ext cx="2182123" cy="1959673"/>
-                    </a:xfrm>
-                    <a:prstGeom prst="rect">
-                      <a:avLst/>
-                    </a:prstGeom>
-                    <a:noFill/>
-                    <a:ln>
-                      <a:noFill/>
-                    </a:ln>
-                  </pic:spPr>
-                </pic:pic>
-              </a:graphicData>
-            </a:graphic>
-            <wp14:sizeRelH relativeFrom="margin">
-              <wp14:pctWidth>0</wp14:pctWidth>
-            </wp14:sizeRelH>
-            <wp14:sizeRelV relativeFrom="margin">
-              <wp14:pctHeight>0</wp14:pctHeight>
-            </wp14:sizeRelV>
-          </wp:anchor>
-        </w:drawing>
-      </w:r>
-      <w:r>
-        <w:rPr>
-          <w:noProof/>
-        </w:rPr>
-        <mc:AlternateContent>
-          <mc:Choice Requires="wps">
-            <w:drawing>
-              <wp:anchor distT="0" distB="0" distL="114300" distR="114300" simplePos="0" relativeHeight="251654144" behindDoc="0" locked="0" layoutInCell="1" allowOverlap="1" wp14:anchorId="4617C581" wp14:editId="58506DFC">
-                <wp:simplePos x="0" y="0"/>
-                <wp:positionH relativeFrom="column">
-                  <wp:posOffset>-100940</wp:posOffset>
-                </wp:positionH>
-                <wp:positionV relativeFrom="paragraph">
-                  <wp:posOffset>413303</wp:posOffset>
-                </wp:positionV>
-                <wp:extent cx="795020" cy="599440"/>
-                <wp:effectExtent l="0" t="0" r="214630" b="143510"/>
-                <wp:wrapNone/>
-                <wp:docPr id="91" name="Rectangular Callout 91"/>
-                <wp:cNvGraphicFramePr/>
-                <a:graphic xmlns:a="http://schemas.openxmlformats.org/drawingml/2006/main">
-                  <a:graphicData uri="http://schemas.microsoft.com/office/word/2010/wordprocessingShape">
-                    <wps:wsp>
-                      <wps:cNvSpPr/>
-                      <wps:spPr>
-                        <a:xfrm>
-                          <a:off x="0" y="0"/>
-                          <a:ext cx="795020" cy="599440"/>
-                        </a:xfrm>
-                        <a:prstGeom prst="wedgeRectCallout">
-                          <a:avLst>
-                            <a:gd name="adj1" fmla="val 69578"/>
-                            <a:gd name="adj2" fmla="val 64872"/>
-                          </a:avLst>
-                        </a:prstGeom>
-                      </wps:spPr>
-                      <wps:style>
-                        <a:lnRef idx="2">
-                          <a:schemeClr val="accent1">
-                            <a:shade val="50000"/>
-                          </a:schemeClr>
-                        </a:lnRef>
-                        <a:fillRef idx="1">
-                          <a:schemeClr val="accent1"/>
-                        </a:fillRef>
-                        <a:effectRef idx="0">
-                          <a:schemeClr val="accent1"/>
-                        </a:effectRef>
-                        <a:fontRef idx="minor">
-                          <a:schemeClr val="lt1"/>
-                        </a:fontRef>
-                      </wps:style>
-                      <wps:txbx>
-                        <w:txbxContent>
-                          <w:p>
-                            <w:pPr>
-                              <w:rPr>
-                                <w:color w:val="FF0000"/>
-                              </w:rPr>
-                            </w:pPr>
-                            <w:r>
-                              <w:rPr>
-                                <w:color w:val="FF0000"/>
-                              </w:rPr>
-                              <w:t xml:space="preserve">2. Kéo vào đây để thêm </w:t>
-                            </w:r>
-                          </w:p>
-                        </w:txbxContent>
-                      </wps:txbx>
-                      <wps:bodyPr rot="0" spcFirstLastPara="0" vertOverflow="overflow" horzOverflow="overflow" vert="horz" wrap="square" lIns="91440" tIns="45720" rIns="91440" bIns="45720" numCol="1" spcCol="0" rtlCol="0" fromWordArt="0" anchor="ctr" anchorCtr="0" forceAA="0" compatLnSpc="1">
-                        <a:prstTxWarp prst="textNoShape">
-                          <a:avLst/>
-                        </a:prstTxWarp>
-                        <a:noAutofit/>
-                      </wps:bodyPr>
-                    </wps:wsp>
-                  </a:graphicData>
-                </a:graphic>
-                <wp14:sizeRelH relativeFrom="margin">
-                  <wp14:pctWidth>0</wp14:pctWidth>
-                </wp14:sizeRelH>
-                <wp14:sizeRelV relativeFrom="margin">
-                  <wp14:pctHeight>0</wp14:pctHeight>
-                </wp14:sizeRelV>
-              </wp:anchor>
-            </w:drawing>
-          </mc:Choice>
-          <mc:Fallback>
-            <w:pict>
-              <v:shape w14:anchorId="4617C581" id="Rectangular Callout 91" o:spid="_x0000_s1039" type="#_x0000_t61" style="position:absolute;left:0;text-align:left;margin-left:-7.95pt;margin-top:32.55pt;width:62.6pt;height:47.2pt;z-index:251654144;visibility:visible;mso-wrap-style:square;mso-width-percent:0;mso-height-percent:0;mso-wrap-distance-left:9pt;mso-wrap-distance-top:0;mso-wrap-distance-right:9pt;mso-wrap-distance-bottom:0;mso-position-horizontal:absolute;mso-position-horizontal-relative:text;mso-position-vertical:absolute;mso-position-vertical-relative:text;mso-width-percent:0;mso-height-percent:0;mso-width-relative:margin;mso-height-relative:margin;v-text-anchor:middle" o:gfxdata="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" adj="25829,24812" fillcolor="#ddd [3204]" strokecolor="#6e6e6e [1604]" strokeweight="1pt">
-                <v:textbox>
-                  <w:txbxContent>
-                    <w:p>
-                      <w:pPr>
-                        <w:rPr>
-                          <w:color w:val="FF0000"/>
-                        </w:rPr>
-                      </w:pPr>
-                      <w:r>
-                        <w:rPr>
-                          <w:color w:val="FF0000"/>
-                        </w:rPr>
-                        <w:t xml:space="preserve">2. Kéo vào đây để thêm </w:t>
-                      </w:r>
-                    </w:p>
-                  </w:txbxContent>
-                </v:textbox>
-              </v:shape>
-            </w:pict>
-          </mc:Fallback>
-        </mc:AlternateContent>
-      </w:r>
-      <w:r>
-        <w:rPr>
-          <w:noProof/>
-        </w:rPr>
-        <mc:AlternateContent>
-          <mc:Choice Requires="wps">
-            <w:drawing>
-              <wp:anchor distT="0" distB="0" distL="114300" distR="114300" simplePos="0" relativeHeight="251650048" behindDoc="0" locked="0" layoutInCell="1" allowOverlap="1" wp14:anchorId="4B853C8C" wp14:editId="209843CD">
-                <wp:simplePos x="0" y="0"/>
-                <wp:positionH relativeFrom="column">
-                  <wp:posOffset>1508165</wp:posOffset>
-                </wp:positionH>
-                <wp:positionV relativeFrom="paragraph">
-                  <wp:posOffset>270799</wp:posOffset>
-                </wp:positionV>
-                <wp:extent cx="973777" cy="612140"/>
-                <wp:effectExtent l="723900" t="76200" r="17145" b="16510"/>
-                <wp:wrapNone/>
-                <wp:docPr id="92" name="Rectangular Callout 92"/>
-                <wp:cNvGraphicFramePr/>
-                <a:graphic xmlns:a="http://schemas.openxmlformats.org/drawingml/2006/main">
-                  <a:graphicData uri="http://schemas.microsoft.com/office/word/2010/wordprocessingShape">
-                    <wps:wsp>
-                      <wps:cNvSpPr/>
-                      <wps:spPr>
-                        <a:xfrm>
-                          <a:off x="0" y="0"/>
-                          <a:ext cx="973777" cy="612140"/>
+                          <a:ext cx="973777" cy="255319"/>
                         </a:xfrm>
                         <a:prstGeom prst="wedgeRectCallout">
                           <a:avLst>
@@ -9132,19 +8942,7 @@
                               <w:rPr>
                                 <w:color w:val="FF0000"/>
                               </w:rPr>
-                              <w:t>Thêm phầ</w:t>
-                            </w:r>
-                            <w:r>
-                              <w:rPr>
-                                <w:color w:val="FF0000"/>
-                              </w:rPr>
-                              <w:t>n E</w:t>
-                            </w:r>
-                            <w:r>
-                              <w:rPr>
-                                <w:color w:val="FF0000"/>
-                              </w:rPr>
-                              <w:t>lse if</w:t>
+                              <w:t xml:space="preserve">Click chọn </w:t>
                             </w:r>
                           </w:p>
                         </w:txbxContent>
@@ -9161,12 +8959,15 @@
                 <wp14:sizeRelH relativeFrom="margin">
                   <wp14:pctWidth>0</wp14:pctWidth>
                 </wp14:sizeRelH>
+                <wp14:sizeRelV relativeFrom="margin">
+                  <wp14:pctHeight>0</wp14:pctHeight>
+                </wp14:sizeRelV>
               </wp:anchor>
             </w:drawing>
           </mc:Choice>
           <mc:Fallback>
             <w:pict>
-              <v:shape w14:anchorId="4B853C8C" id="Rectangular Callout 92" o:spid="_x0000_s1040" type="#_x0000_t61" style="position:absolute;left:0;text-align:left;margin-left:118.75pt;margin-top:21.3pt;width:76.7pt;height:48.2pt;z-index:251650048;visibility:visible;mso-wrap-style:square;mso-width-percent:0;mso-wrap-distance-left:9pt;mso-wrap-distance-top:0;mso-wrap-distance-right:9pt;mso-wrap-distance-bottom:0;mso-position-horizontal:absolute;mso-position-horizontal-relative:text;mso-position-vertical:absolute;mso-position-vertical-relative:text;mso-width-percent:0;mso-width-relative:margin;v-text-anchor:middle" o:gfxdata="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" adj="-15019,-1680" fillcolor="#ddd [3204]" strokecolor="#6e6e6e [1604]" strokeweight="1pt">
+              <v:shape w14:anchorId="727749B9" id="Rectangular Callout 15" o:spid="_x0000_s1038" type="#_x0000_t61" style="position:absolute;left:0;text-align:left;margin-left:309.05pt;margin-top:131.15pt;width:76.7pt;height:20.1pt;z-index:251697152;visibility:visible;mso-wrap-style:square;mso-width-percent:0;mso-height-percent:0;mso-wrap-distance-left:9pt;mso-wrap-distance-top:0;mso-wrap-distance-right:9pt;mso-wrap-distance-bottom:0;mso-position-horizontal:absolute;mso-position-horizontal-relative:text;mso-position-vertical:absolute;mso-position-vertical-relative:text;mso-width-percent:0;mso-height-percent:0;mso-width-relative:margin;mso-height-relative:margin;v-text-anchor:middle" o:gfxdata="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" adj="-15019,-1680" fillcolor="#ddd [3204]" strokecolor="#6e6e6e [1604]" strokeweight="1pt">
                 <v:textbox>
                   <w:txbxContent>
                     <w:p>
@@ -9185,19 +8986,7 @@
                         <w:rPr>
                           <w:color w:val="FF0000"/>
                         </w:rPr>
-                        <w:t>Thêm phầ</w:t>
-                      </w:r>
-                      <w:r>
-                        <w:rPr>
-                          <w:color w:val="FF0000"/>
-                        </w:rPr>
-                        <w:t>n E</w:t>
-                      </w:r>
-                      <w:r>
-                        <w:rPr>
-                          <w:color w:val="FF0000"/>
-                        </w:rPr>
-                        <w:t>lse if</w:t>
+                        <w:t xml:space="preserve">Click chọn </w:t>
                       </w:r>
                     </w:p>
                   </w:txbxContent>
@@ -9208,91 +8997,30 @@
         </mc:AlternateContent>
       </w:r>
       <w:r>
+        <w:t>Ta kéo hàm “result.append(userScore)” lên trên đâu của hàm showUserScore</w:t>
+      </w:r>
+    </w:p>
+    <w:p>
+      <w:r>
         <w:rPr>
           <w:noProof/>
-        </w:rPr>
-        <w:drawing>
-          <wp:inline distT="0" distB="0" distL="0" distR="0" wp14:anchorId="68EE8367" wp14:editId="0C6DCE7E">
-            <wp:extent cx="5729605" cy="2731135"/>
-            <wp:effectExtent l="0" t="0" r="4445" b="0"/>
-            <wp:docPr id="114" name="Picture 114"/>
-            <wp:cNvGraphicFramePr>
-              <a:graphicFrameLocks xmlns:a="http://schemas.openxmlformats.org/drawingml/2006/main" noChangeAspect="1"/>
-            </wp:cNvGraphicFramePr>
-            <a:graphic xmlns:a="http://schemas.openxmlformats.org/drawingml/2006/main">
-              <a:graphicData uri="http://schemas.openxmlformats.org/drawingml/2006/picture">
-                <pic:pic xmlns:pic="http://schemas.openxmlformats.org/drawingml/2006/picture">
-                  <pic:nvPicPr>
-                    <pic:cNvPr id="0" name="Picture 4"/>
-                    <pic:cNvPicPr>
-                      <a:picLocks noChangeAspect="1" noChangeArrowheads="1"/>
-                    </pic:cNvPicPr>
-                  </pic:nvPicPr>
-                  <pic:blipFill>
-                    <a:blip r:embed="rId44">
-                      <a:extLst>
-                        <a:ext uri="{28A0092B-C50C-407E-A947-70E740481C1C}">
-                          <a14:useLocalDpi xmlns:a14="http://schemas.microsoft.com/office/drawing/2010/main" val="0"/>
-                        </a:ext>
-                      </a:extLst>
-                    </a:blip>
-                    <a:srcRect/>
-                    <a:stretch>
-                      <a:fillRect/>
-                    </a:stretch>
-                  </pic:blipFill>
-                  <pic:spPr bwMode="auto">
-                    <a:xfrm>
-                      <a:off x="0" y="0"/>
-                      <a:ext cx="5729605" cy="2731135"/>
-                    </a:xfrm>
-                    <a:prstGeom prst="rect">
-                      <a:avLst/>
-                    </a:prstGeom>
-                    <a:noFill/>
-                    <a:ln>
-                      <a:noFill/>
-                    </a:ln>
-                  </pic:spPr>
-                </pic:pic>
-              </a:graphicData>
-            </a:graphic>
-          </wp:inline>
-        </w:drawing>
-      </w:r>
-    </w:p>
-    <w:p>
-      <w:pPr>
-        <w:pStyle w:val="Heading3"/>
-        <w:keepLines w:val="0"/>
-        <w:spacing w:before="240" w:after="60" w:line="240" w:lineRule="auto"/>
-      </w:pPr>
-      <w:bookmarkStart w:id="20" w:name="_Toc398757160"/>
-      <w:r>
-        <w:t>Kéo thả qua lại giữa các phần trong flow chart.</w:t>
-      </w:r>
-      <w:bookmarkEnd w:id="20"/>
-    </w:p>
-    <w:p>
-      <w:r>
-        <w:rPr>
-          <w:noProof/>
+          <w:color w:val="FF0000"/>
         </w:rPr>
         <mc:AlternateContent>
           <mc:Choice Requires="wps">
             <w:drawing>
-              <wp:anchor distT="0" distB="0" distL="114300" distR="114300" simplePos="0" relativeHeight="251677696" behindDoc="0" locked="0" layoutInCell="1" allowOverlap="1" wp14:anchorId="6370591F" wp14:editId="6B976208">
+              <wp:anchor distT="0" distB="0" distL="114300" distR="114300" simplePos="0" relativeHeight="251703296" behindDoc="0" locked="0" layoutInCell="1" allowOverlap="1" wp14:anchorId="4D86A8A5" wp14:editId="766760A3">
                 <wp:simplePos x="0" y="0"/>
-                <wp:positionH relativeFrom="margin">
-                  <wp:posOffset>3169920</wp:posOffset>
+                <wp:positionH relativeFrom="column">
+                  <wp:posOffset>2838203</wp:posOffset>
                 </wp:positionH>
                 <wp:positionV relativeFrom="paragraph">
-                  <wp:posOffset>775335</wp:posOffset>
+                  <wp:posOffset>203184</wp:posOffset>
                 </wp:positionV>
-                <wp:extent cx="822960" cy="284480"/>
-                <wp:effectExtent l="0" t="0" r="491490" b="325120"/>
+                <wp:extent cx="198171" cy="190005"/>
+                <wp:effectExtent l="0" t="0" r="11430" b="19685"/>
                 <wp:wrapNone/>
-                <wp:docPr id="93" name="Rectangular Callout 93"/>
+                <wp:docPr id="20" name="Oval 20"/>
                 <wp:cNvGraphicFramePr/>
                 <a:graphic xmlns:a="http://schemas.openxmlformats.org/drawingml/2006/main">
                   <a:graphicData uri="http://schemas.microsoft.com/office/word/2010/wordprocessingShape">
@@ -9301,12 +9029,94 @@
                       <wps:spPr>
                         <a:xfrm>
                           <a:off x="0" y="0"/>
-                          <a:ext cx="822960" cy="284480"/>
+                          <a:ext cx="198171" cy="190005"/>
+                        </a:xfrm>
+                        <a:prstGeom prst="ellipse">
+                          <a:avLst/>
+                        </a:prstGeom>
+                        <a:noFill/>
+                        <a:ln>
+                          <a:solidFill>
+                            <a:srgbClr val="FF0000"/>
+                          </a:solidFill>
+                        </a:ln>
+                      </wps:spPr>
+                      <wps:style>
+                        <a:lnRef idx="2">
+                          <a:schemeClr val="accent1">
+                            <a:shade val="50000"/>
+                          </a:schemeClr>
+                        </a:lnRef>
+                        <a:fillRef idx="1">
+                          <a:schemeClr val="accent1"/>
+                        </a:fillRef>
+                        <a:effectRef idx="0">
+                          <a:schemeClr val="accent1"/>
+                        </a:effectRef>
+                        <a:fontRef idx="minor">
+                          <a:schemeClr val="lt1"/>
+                        </a:fontRef>
+                      </wps:style>
+                      <wps:bodyPr rot="0" spcFirstLastPara="0" vertOverflow="overflow" horzOverflow="overflow" vert="horz" wrap="square" lIns="91440" tIns="45720" rIns="91440" bIns="45720" numCol="1" spcCol="0" rtlCol="0" fromWordArt="0" anchor="ctr" anchorCtr="0" forceAA="0" compatLnSpc="1">
+                        <a:prstTxWarp prst="textNoShape">
+                          <a:avLst/>
+                        </a:prstTxWarp>
+                        <a:noAutofit/>
+                      </wps:bodyPr>
+                    </wps:wsp>
+                  </a:graphicData>
+                </a:graphic>
+                <wp14:sizeRelH relativeFrom="margin">
+                  <wp14:pctWidth>0</wp14:pctWidth>
+                </wp14:sizeRelH>
+                <wp14:sizeRelV relativeFrom="margin">
+                  <wp14:pctHeight>0</wp14:pctHeight>
+                </wp14:sizeRelV>
+              </wp:anchor>
+            </w:drawing>
+          </mc:Choice>
+          <mc:Fallback>
+            <w:pict>
+              <v:oval w14:anchorId="5CE20F5E" id="Oval 20" o:spid="_x0000_s1026" style="position:absolute;margin-left:223.5pt;margin-top:16pt;width:15.6pt;height:14.95pt;z-index:251703296;visibility:visible;mso-wrap-style:square;mso-width-percent:0;mso-height-percent:0;mso-wrap-distance-left:9pt;mso-wrap-distance-top:0;mso-wrap-distance-right:9pt;mso-wrap-distance-bottom:0;mso-position-horizontal:absolute;mso-position-horizontal-relative:text;mso-position-vertical:absolute;mso-position-vertical-relative:text;mso-width-percent:0;mso-height-percent:0;mso-width-relative:margin;mso-height-relative:margin;v-text-anchor:middle" o:gfxdata="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" filled="f" strokecolor="red" strokeweight="1pt">
+                <v:stroke joinstyle="miter"/>
+              </v:oval>
+            </w:pict>
+          </mc:Fallback>
+        </mc:AlternateContent>
+      </w:r>
+      <w:r>
+        <w:rPr>
+          <w:noProof/>
+        </w:rPr>
+        <mc:AlternateContent>
+          <mc:Choice Requires="wps">
+            <w:drawing>
+              <wp:anchor distT="0" distB="0" distL="114300" distR="114300" simplePos="0" relativeHeight="251699200" behindDoc="0" locked="0" layoutInCell="1" allowOverlap="1" wp14:anchorId="223DAE67" wp14:editId="76F349AB">
+                <wp:simplePos x="0" y="0"/>
+                <wp:positionH relativeFrom="column">
+                  <wp:posOffset>3977640</wp:posOffset>
+                </wp:positionH>
+                <wp:positionV relativeFrom="paragraph">
+                  <wp:posOffset>808355</wp:posOffset>
+                </wp:positionV>
+                <wp:extent cx="1175385" cy="255270"/>
+                <wp:effectExtent l="781050" t="0" r="24765" b="30480"/>
+                <wp:wrapNone/>
+                <wp:docPr id="16" name="Rectangular Callout 16"/>
+                <wp:cNvGraphicFramePr/>
+                <a:graphic xmlns:a="http://schemas.openxmlformats.org/drawingml/2006/main">
+                  <a:graphicData uri="http://schemas.microsoft.com/office/word/2010/wordprocessingShape">
+                    <wps:wsp>
+                      <wps:cNvSpPr/>
+                      <wps:spPr>
+                        <a:xfrm>
+                          <a:off x="0" y="0"/>
+                          <a:ext cx="1175385" cy="255270"/>
                         </a:xfrm>
                         <a:prstGeom prst="wedgeRectCallout">
                           <a:avLst>
-                            <a:gd name="adj1" fmla="val 99768"/>
-                            <a:gd name="adj2" fmla="val 145215"/>
+                            <a:gd name="adj1" fmla="val -112462"/>
+                            <a:gd name="adj2" fmla="val 51545"/>
                           </a:avLst>
                         </a:prstGeom>
                       </wps:spPr>
@@ -9338,7 +9148,25 @@
                               <w:rPr>
                                 <w:color w:val="FF0000"/>
                               </w:rPr>
-                              <w:t xml:space="preserve">3. Kết quả </w:t>
+                              <w:t>2</w:t>
+                            </w:r>
+                            <w:r>
+                              <w:rPr>
+                                <w:color w:val="FF0000"/>
+                              </w:rPr>
+                              <w:t xml:space="preserve">. </w:t>
+                            </w:r>
+                            <w:r>
+                              <w:rPr>
+                                <w:color w:val="FF0000"/>
+                              </w:rPr>
+                              <w:t>Kéo đến đây</w:t>
+                            </w:r>
+                            <w:r>
+                              <w:rPr>
+                                <w:color w:val="FF0000"/>
+                              </w:rPr>
+                              <w:t xml:space="preserve"> </w:t>
                             </w:r>
                           </w:p>
                         </w:txbxContent>
@@ -9363,7 +9191,7 @@
           </mc:Choice>
           <mc:Fallback>
             <w:pict>
-              <v:shape w14:anchorId="6370591F" id="Rectangular Callout 93" o:spid="_x0000_s1041" type="#_x0000_t61" style="position:absolute;left:0;text-align:left;margin-left:249.6pt;margin-top:61.05pt;width:64.8pt;height:22.4pt;z-index:251677696;visibility:visible;mso-wrap-style:square;mso-width-percent:0;mso-height-percent:0;mso-wrap-distance-left:9pt;mso-wrap-distance-top:0;mso-wrap-distance-right:9pt;mso-wrap-distance-bottom:0;mso-position-horizontal:absolute;mso-position-horizontal-relative:margin;mso-position-vertical:absolute;mso-position-vertical-relative:text;mso-width-percent:0;mso-height-percent:0;mso-width-relative:margin;mso-height-relative:margin;v-text-anchor:middle" o:gfxdata="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" adj="32350,42166" fillcolor="#ddd [3204]" strokecolor="#6e6e6e [1604]" strokeweight="1pt">
+              <v:shape w14:anchorId="223DAE67" id="Rectangular Callout 16" o:spid="_x0000_s1039" type="#_x0000_t61" style="position:absolute;left:0;text-align:left;margin-left:313.2pt;margin-top:63.65pt;width:92.55pt;height:20.1pt;z-index:251699200;visibility:visible;mso-wrap-style:square;mso-width-percent:0;mso-height-percent:0;mso-wrap-distance-left:9pt;mso-wrap-distance-top:0;mso-wrap-distance-right:9pt;mso-wrap-distance-bottom:0;mso-position-horizontal:absolute;mso-position-horizontal-relative:text;mso-position-vertical:absolute;mso-position-vertical-relative:text;mso-width-percent:0;mso-height-percent:0;mso-width-relative:margin;mso-height-relative:margin;v-text-anchor:middle" o:gfxdata="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" adj="-13492,21934" fillcolor="#ddd [3204]" strokecolor="#6e6e6e [1604]" strokeweight="1pt">
                 <v:textbox>
                   <w:txbxContent>
                     <w:p>
@@ -9376,12 +9204,29 @@
                         <w:rPr>
                           <w:color w:val="FF0000"/>
                         </w:rPr>
-                        <w:t xml:space="preserve">3. Kết quả </w:t>
+                        <w:t>2</w:t>
+                      </w:r>
+                      <w:r>
+                        <w:rPr>
+                          <w:color w:val="FF0000"/>
+                        </w:rPr>
+                        <w:t xml:space="preserve">. </w:t>
+                      </w:r>
+                      <w:r>
+                        <w:rPr>
+                          <w:color w:val="FF0000"/>
+                        </w:rPr>
+                        <w:t>Kéo đến đây</w:t>
+                      </w:r>
+                      <w:r>
+                        <w:rPr>
+                          <w:color w:val="FF0000"/>
+                        </w:rPr>
+                        <w:t xml:space="preserve"> </w:t>
                       </w:r>
                     </w:p>
                   </w:txbxContent>
                 </v:textbox>
-                <w10:wrap anchorx="margin"/>
               </v:shape>
             </w:pict>
           </mc:Fallback>
@@ -9391,132 +9236,11 @@
         <w:rPr>
           <w:noProof/>
         </w:rPr>
-        <mc:AlternateContent>
-          <mc:Choice Requires="wps">
-            <w:drawing>
-              <wp:anchor distT="0" distB="0" distL="114300" distR="114300" simplePos="0" relativeHeight="251670528" behindDoc="0" locked="0" layoutInCell="1" allowOverlap="1" wp14:anchorId="3CE15A65" wp14:editId="2998B7D5">
-                <wp:simplePos x="0" y="0"/>
-                <wp:positionH relativeFrom="margin">
-                  <wp:posOffset>0</wp:posOffset>
-                </wp:positionH>
-                <wp:positionV relativeFrom="paragraph">
-                  <wp:posOffset>2009775</wp:posOffset>
-                </wp:positionV>
-                <wp:extent cx="1325880" cy="579120"/>
-                <wp:effectExtent l="0" t="57150" r="598170" b="11430"/>
-                <wp:wrapNone/>
-                <wp:docPr id="94" name="Rectangular Callout 94"/>
-                <wp:cNvGraphicFramePr/>
-                <a:graphic xmlns:a="http://schemas.openxmlformats.org/drawingml/2006/main">
-                  <a:graphicData uri="http://schemas.microsoft.com/office/word/2010/wordprocessingShape">
-                    <wps:wsp>
-                      <wps:cNvSpPr/>
-                      <wps:spPr>
-                        <a:xfrm>
-                          <a:off x="0" y="0"/>
-                          <a:ext cx="1325880" cy="579120"/>
-                        </a:xfrm>
-                        <a:prstGeom prst="wedgeRectCallout">
-                          <a:avLst>
-                            <a:gd name="adj1" fmla="val 89088"/>
-                            <a:gd name="adj2" fmla="val -56057"/>
-                          </a:avLst>
-                        </a:prstGeom>
-                      </wps:spPr>
-                      <wps:style>
-                        <a:lnRef idx="2">
-                          <a:schemeClr val="accent1">
-                            <a:shade val="50000"/>
-                          </a:schemeClr>
-                        </a:lnRef>
-                        <a:fillRef idx="1">
-                          <a:schemeClr val="accent1"/>
-                        </a:fillRef>
-                        <a:effectRef idx="0">
-                          <a:schemeClr val="accent1"/>
-                        </a:effectRef>
-                        <a:fontRef idx="minor">
-                          <a:schemeClr val="lt1"/>
-                        </a:fontRef>
-                      </wps:style>
-                      <wps:txbx>
-                        <w:txbxContent>
-                          <w:p>
-                            <w:pPr>
-                              <w:rPr>
-                                <w:color w:val="FF0000"/>
-                              </w:rPr>
-                            </w:pPr>
-                            <w:r>
-                              <w:rPr>
-                                <w:color w:val="FF0000"/>
-                              </w:rPr>
-                              <w:t>2. Chuyển đến dưới dòng Call method dk nhappt</w:t>
-                            </w:r>
-                          </w:p>
-                        </w:txbxContent>
-                      </wps:txbx>
-                      <wps:bodyPr rot="0" spcFirstLastPara="0" vertOverflow="overflow" horzOverflow="overflow" vert="horz" wrap="square" lIns="91440" tIns="45720" rIns="91440" bIns="45720" numCol="1" spcCol="0" rtlCol="0" fromWordArt="0" anchor="ctr" anchorCtr="0" forceAA="0" compatLnSpc="1">
-                        <a:prstTxWarp prst="textNoShape">
-                          <a:avLst/>
-                        </a:prstTxWarp>
-                        <a:noAutofit/>
-                      </wps:bodyPr>
-                    </wps:wsp>
-                  </a:graphicData>
-                </a:graphic>
-                <wp14:sizeRelH relativeFrom="margin">
-                  <wp14:pctWidth>0</wp14:pctWidth>
-                </wp14:sizeRelH>
-                <wp14:sizeRelV relativeFrom="margin">
-                  <wp14:pctHeight>0</wp14:pctHeight>
-                </wp14:sizeRelV>
-              </wp:anchor>
-            </w:drawing>
-          </mc:Choice>
-          <mc:Fallback>
-            <w:pict>
-              <v:shape w14:anchorId="3CE15A65" id="Rectangular Callout 94" o:spid="_x0000_s1042" type="#_x0000_t61" style="position:absolute;left:0;text-align:left;margin-left:0;margin-top:158.25pt;width:104.4pt;height:45.6pt;z-index:251670528;visibility:visible;mso-wrap-style:square;mso-width-percent:0;mso-height-percent:0;mso-wrap-distance-left:9pt;mso-wrap-distance-top:0;mso-wrap-distance-right:9pt;mso-wrap-distance-bottom:0;mso-position-horizontal:absolute;mso-position-horizontal-relative:margin;mso-position-vertical:absolute;mso-position-vertical-relative:text;mso-width-percent:0;mso-height-percent:0;mso-width-relative:margin;mso-height-relative:margin;v-text-anchor:middle" o:gfxdata="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" adj="30043,-1308" fillcolor="#ddd [3204]" strokecolor="#6e6e6e [1604]" strokeweight="1pt">
-                <v:textbox>
-                  <w:txbxContent>
-                    <w:p>
-                      <w:pPr>
-                        <w:rPr>
-                          <w:color w:val="FF0000"/>
-                        </w:rPr>
-                      </w:pPr>
-                      <w:r>
-                        <w:rPr>
-                          <w:color w:val="FF0000"/>
-                        </w:rPr>
-                        <w:t>2. Chuyển đến dưới dòng Call method dk nhappt</w:t>
-                      </w:r>
-                    </w:p>
-                  </w:txbxContent>
-                </v:textbox>
-                <w10:wrap anchorx="margin"/>
-              </v:shape>
-            </w:pict>
-          </mc:Fallback>
-        </mc:AlternateContent>
-      </w:r>
-      <w:r>
-        <w:rPr>
-          <w:noProof/>
-        </w:rPr>
         <w:drawing>
-          <wp:anchor distT="0" distB="0" distL="114300" distR="114300" simplePos="0" relativeHeight="251673600" behindDoc="0" locked="0" layoutInCell="1" allowOverlap="1" wp14:anchorId="794CCBC8" wp14:editId="62D121A5">
-            <wp:simplePos x="0" y="0"/>
-            <wp:positionH relativeFrom="margin">
-              <wp:posOffset>3010395</wp:posOffset>
-            </wp:positionH>
-            <wp:positionV relativeFrom="paragraph">
-              <wp:posOffset>398549</wp:posOffset>
-            </wp:positionV>
-            <wp:extent cx="2582535" cy="2208810"/>
-            <wp:effectExtent l="0" t="0" r="8890" b="1270"/>
-            <wp:wrapNone/>
-            <wp:docPr id="115" name="Picture 115"/>
+          <wp:inline distT="0" distB="0" distL="0" distR="0" wp14:anchorId="0FD1C9F2" wp14:editId="6E5E1A15">
+            <wp:extent cx="5723890" cy="2072005"/>
+            <wp:effectExtent l="0" t="0" r="0" b="4445"/>
+            <wp:docPr id="25" name="Picture 25"/>
             <wp:cNvGraphicFramePr>
               <a:graphicFrameLocks xmlns:a="http://schemas.openxmlformats.org/drawingml/2006/main" noChangeAspect="1"/>
             </wp:cNvGraphicFramePr>
@@ -9524,13 +9248,13 @@
               <a:graphicData uri="http://schemas.openxmlformats.org/drawingml/2006/picture">
                 <pic:pic xmlns:pic="http://schemas.openxmlformats.org/drawingml/2006/picture">
                   <pic:nvPicPr>
-                    <pic:cNvPr id="0" name="Picture 10"/>
+                    <pic:cNvPr id="0" name="Picture 6"/>
                     <pic:cNvPicPr>
                       <a:picLocks noChangeAspect="1" noChangeArrowheads="1"/>
                     </pic:cNvPicPr>
                   </pic:nvPicPr>
                   <pic:blipFill>
-                    <a:blip r:embed="rId45">
+                    <a:blip r:embed="rId43">
                       <a:extLst>
                         <a:ext uri="{28A0092B-C50C-407E-A947-70E740481C1C}">
                           <a14:useLocalDpi xmlns:a14="http://schemas.microsoft.com/office/drawing/2010/main" val="0"/>
@@ -9545,176 +9269,7 @@
                   <pic:spPr bwMode="auto">
                     <a:xfrm>
                       <a:off x="0" y="0"/>
-                      <a:ext cx="2590123" cy="2215300"/>
-                    </a:xfrm>
-                    <a:prstGeom prst="rect">
-                      <a:avLst/>
-                    </a:prstGeom>
-                    <a:noFill/>
-                    <a:ln>
-                      <a:noFill/>
-                    </a:ln>
-                  </pic:spPr>
-                </pic:pic>
-              </a:graphicData>
-            </a:graphic>
-            <wp14:sizeRelH relativeFrom="margin">
-              <wp14:pctWidth>0</wp14:pctWidth>
-            </wp14:sizeRelH>
-            <wp14:sizeRelV relativeFrom="margin">
-              <wp14:pctHeight>0</wp14:pctHeight>
-            </wp14:sizeRelV>
-          </wp:anchor>
-        </w:drawing>
-      </w:r>
-      <w:r>
-        <w:rPr>
-          <w:noProof/>
-        </w:rPr>
-        <mc:AlternateContent>
-          <mc:Choice Requires="wps">
-            <w:drawing>
-              <wp:anchor distT="0" distB="0" distL="114300" distR="114300" simplePos="0" relativeHeight="251666432" behindDoc="0" locked="0" layoutInCell="1" allowOverlap="1" wp14:anchorId="6F547AB8" wp14:editId="0C04AAC9">
-                <wp:simplePos x="0" y="0"/>
-                <wp:positionH relativeFrom="margin">
-                  <wp:posOffset>35626</wp:posOffset>
-                </wp:positionH>
-                <wp:positionV relativeFrom="paragraph">
-                  <wp:posOffset>434175</wp:posOffset>
-                </wp:positionV>
-                <wp:extent cx="1181100" cy="612140"/>
-                <wp:effectExtent l="0" t="0" r="533400" b="54610"/>
-                <wp:wrapNone/>
-                <wp:docPr id="95" name="Rectangular Callout 95"/>
-                <wp:cNvGraphicFramePr/>
-                <a:graphic xmlns:a="http://schemas.openxmlformats.org/drawingml/2006/main">
-                  <a:graphicData uri="http://schemas.microsoft.com/office/word/2010/wordprocessingShape">
-                    <wps:wsp>
-                      <wps:cNvSpPr/>
-                      <wps:spPr>
-                        <a:xfrm>
-                          <a:off x="0" y="0"/>
-                          <a:ext cx="1181100" cy="612140"/>
-                        </a:xfrm>
-                        <a:prstGeom prst="wedgeRectCallout">
-                          <a:avLst>
-                            <a:gd name="adj1" fmla="val 89029"/>
-                            <a:gd name="adj2" fmla="val 51830"/>
-                          </a:avLst>
-                        </a:prstGeom>
-                      </wps:spPr>
-                      <wps:style>
-                        <a:lnRef idx="2">
-                          <a:schemeClr val="accent1">
-                            <a:shade val="50000"/>
-                          </a:schemeClr>
-                        </a:lnRef>
-                        <a:fillRef idx="1">
-                          <a:schemeClr val="accent1"/>
-                        </a:fillRef>
-                        <a:effectRef idx="0">
-                          <a:schemeClr val="accent1"/>
-                        </a:effectRef>
-                        <a:fontRef idx="minor">
-                          <a:schemeClr val="lt1"/>
-                        </a:fontRef>
-                      </wps:style>
-                      <wps:txbx>
-                        <w:txbxContent>
-                          <w:p>
-                            <w:pPr>
-                              <w:rPr>
-                                <w:color w:val="FF0000"/>
-                              </w:rPr>
-                            </w:pPr>
-                            <w:r>
-                              <w:rPr>
-                                <w:color w:val="FF0000"/>
-                              </w:rPr>
-                              <w:t>1. Click và giữ phần “if a&gt;b”</w:t>
-                            </w:r>
-                          </w:p>
-                        </w:txbxContent>
-                      </wps:txbx>
-                      <wps:bodyPr rot="0" spcFirstLastPara="0" vertOverflow="overflow" horzOverflow="overflow" vert="horz" wrap="square" lIns="91440" tIns="45720" rIns="91440" bIns="45720" numCol="1" spcCol="0" rtlCol="0" fromWordArt="0" anchor="ctr" anchorCtr="0" forceAA="0" compatLnSpc="1">
-                        <a:prstTxWarp prst="textNoShape">
-                          <a:avLst/>
-                        </a:prstTxWarp>
-                        <a:noAutofit/>
-                      </wps:bodyPr>
-                    </wps:wsp>
-                  </a:graphicData>
-                </a:graphic>
-                <wp14:sizeRelH relativeFrom="margin">
-                  <wp14:pctWidth>0</wp14:pctWidth>
-                </wp14:sizeRelH>
-              </wp:anchor>
-            </w:drawing>
-          </mc:Choice>
-          <mc:Fallback>
-            <w:pict>
-              <v:shape w14:anchorId="6F547AB8" id="Rectangular Callout 95" o:spid="_x0000_s1043" type="#_x0000_t61" style="position:absolute;left:0;text-align:left;margin-left:2.8pt;margin-top:34.2pt;width:93pt;height:48.2pt;z-index:251666432;visibility:visible;mso-wrap-style:square;mso-width-percent:0;mso-wrap-distance-left:9pt;mso-wrap-distance-top:0;mso-wrap-distance-right:9pt;mso-wrap-distance-bottom:0;mso-position-horizontal:absolute;mso-position-horizontal-relative:margin;mso-position-vertical:absolute;mso-position-vertical-relative:text;mso-width-percent:0;mso-width-relative:margin;v-text-anchor:middle" o:gfxdata="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" adj="30030,21995" fillcolor="#ddd [3204]" strokecolor="#6e6e6e [1604]" strokeweight="1pt">
-                <v:textbox>
-                  <w:txbxContent>
-                    <w:p>
-                      <w:pPr>
-                        <w:rPr>
-                          <w:color w:val="FF0000"/>
-                        </w:rPr>
-                      </w:pPr>
-                      <w:r>
-                        <w:rPr>
-                          <w:color w:val="FF0000"/>
-                        </w:rPr>
-                        <w:t>1. Click và giữ phần “if a&gt;b”</w:t>
-                      </w:r>
-                    </w:p>
-                  </w:txbxContent>
-                </v:textbox>
-                <w10:wrap anchorx="margin"/>
-              </v:shape>
-            </w:pict>
-          </mc:Fallback>
-        </mc:AlternateContent>
-      </w:r>
-      <w:r>
-        <w:rPr>
-          <w:noProof/>
-        </w:rPr>
-        <w:drawing>
-          <wp:inline distT="0" distB="0" distL="0" distR="0" wp14:anchorId="4C62AAC3" wp14:editId="2A188D74">
-            <wp:extent cx="5729605" cy="2748915"/>
-            <wp:effectExtent l="0" t="0" r="4445" b="0"/>
-            <wp:docPr id="116" name="Picture 116"/>
-            <wp:cNvGraphicFramePr>
-              <a:graphicFrameLocks xmlns:a="http://schemas.openxmlformats.org/drawingml/2006/main" noChangeAspect="1"/>
-            </wp:cNvGraphicFramePr>
-            <a:graphic xmlns:a="http://schemas.openxmlformats.org/drawingml/2006/main">
-              <a:graphicData uri="http://schemas.openxmlformats.org/drawingml/2006/picture">
-                <pic:pic xmlns:pic="http://schemas.openxmlformats.org/drawingml/2006/picture">
-                  <pic:nvPicPr>
-                    <pic:cNvPr id="0" name="Picture 9"/>
-                    <pic:cNvPicPr>
-                      <a:picLocks noChangeAspect="1" noChangeArrowheads="1"/>
-                    </pic:cNvPicPr>
-                  </pic:nvPicPr>
-                  <pic:blipFill>
-                    <a:blip r:embed="rId46">
-                      <a:extLst>
-                        <a:ext uri="{28A0092B-C50C-407E-A947-70E740481C1C}">
-                          <a14:useLocalDpi xmlns:a14="http://schemas.microsoft.com/office/drawing/2010/main" val="0"/>
-                        </a:ext>
-                      </a:extLst>
-                    </a:blip>
-                    <a:srcRect/>
-                    <a:stretch>
-                      <a:fillRect/>
-                    </a:stretch>
-                  </pic:blipFill>
-                  <pic:spPr bwMode="auto">
-                    <a:xfrm>
-                      <a:off x="0" y="0"/>
-                      <a:ext cx="5729605" cy="2748915"/>
+                      <a:ext cx="5723890" cy="2072005"/>
                     </a:xfrm>
                     <a:prstGeom prst="rect">
                       <a:avLst/>
@@ -9732,14 +9287,72 @@
       </w:r>
     </w:p>
     <w:p>
+      <w:r>
+        <w:rPr>
+          <w:noProof/>
+        </w:rPr>
+        <w:drawing>
+          <wp:anchor distT="0" distB="0" distL="114300" distR="114300" simplePos="0" relativeHeight="251704320" behindDoc="0" locked="0" layoutInCell="1" allowOverlap="1" wp14:anchorId="5199E5ED" wp14:editId="2B1B864D">
+            <wp:simplePos x="0" y="0"/>
+            <wp:positionH relativeFrom="margin">
+              <wp:align>center</wp:align>
+            </wp:positionH>
+            <wp:positionV relativeFrom="paragraph">
+              <wp:posOffset>239329</wp:posOffset>
+            </wp:positionV>
+            <wp:extent cx="4200525" cy="1914525"/>
+            <wp:effectExtent l="0" t="0" r="9525" b="9525"/>
+            <wp:wrapTopAndBottom/>
+            <wp:docPr id="27" name="Picture 27"/>
+            <wp:cNvGraphicFramePr>
+              <a:graphicFrameLocks xmlns:a="http://schemas.openxmlformats.org/drawingml/2006/main" noChangeAspect="1"/>
+            </wp:cNvGraphicFramePr>
+            <a:graphic xmlns:a="http://schemas.openxmlformats.org/drawingml/2006/main">
+              <a:graphicData uri="http://schemas.openxmlformats.org/drawingml/2006/picture">
+                <pic:pic xmlns:pic="http://schemas.openxmlformats.org/drawingml/2006/picture">
+                  <pic:nvPicPr>
+                    <pic:cNvPr id="1" name=""/>
+                    <pic:cNvPicPr/>
+                  </pic:nvPicPr>
+                  <pic:blipFill>
+                    <a:blip r:embed="rId44">
+                      <a:extLst>
+                        <a:ext uri="{28A0092B-C50C-407E-A947-70E740481C1C}">
+                          <a14:useLocalDpi xmlns:a14="http://schemas.microsoft.com/office/drawing/2010/main" val="0"/>
+                        </a:ext>
+                      </a:extLst>
+                    </a:blip>
+                    <a:stretch>
+                      <a:fillRect/>
+                    </a:stretch>
+                  </pic:blipFill>
+                  <pic:spPr>
+                    <a:xfrm>
+                      <a:off x="0" y="0"/>
+                      <a:ext cx="4200525" cy="1914525"/>
+                    </a:xfrm>
+                    <a:prstGeom prst="rect">
+                      <a:avLst/>
+                    </a:prstGeom>
+                  </pic:spPr>
+                </pic:pic>
+              </a:graphicData>
+            </a:graphic>
+          </wp:anchor>
+        </w:drawing>
+      </w:r>
+      <w:r>
+        <w:t>Code sau khi đã đồng bộ</w:t>
+      </w:r>
+    </w:p>
+    <w:p>
       <w:pPr>
         <w:pStyle w:val="Heading3"/>
         <w:keepLines w:val="0"/>
         <w:spacing w:before="240" w:after="60" w:line="240" w:lineRule="auto"/>
       </w:pPr>
-      <w:bookmarkStart w:id="21" w:name="_Toc398757161"/>
-      <w:r>
-        <w:lastRenderedPageBreak/>
+      <w:bookmarkStart w:id="19" w:name="_Toc398757161"/>
+      <w:r>
         <w:t>Chức năng “High light” cho phép người dùng quan sát code lẫn sơ đồ r</w:t>
       </w:r>
       <w:r>
@@ -9748,7 +9361,7 @@
       <w:r>
         <w:t xml:space="preserve"> ràng hơn.</w:t>
       </w:r>
-      <w:bookmarkEnd w:id="21"/>
+      <w:bookmarkEnd w:id="19"/>
     </w:p>
     <w:p>
       <w:r>
@@ -9758,16 +9371,16 @@
         <mc:AlternateContent>
           <mc:Choice Requires="wps">
             <w:drawing>
-              <wp:anchor distT="0" distB="0" distL="114300" distR="114300" simplePos="0" relativeHeight="251681792" behindDoc="0" locked="0" layoutInCell="1" allowOverlap="1" wp14:anchorId="61A16B86" wp14:editId="2976CD4C">
+              <wp:anchor distT="0" distB="0" distL="114300" distR="114300" simplePos="0" relativeHeight="251681792" behindDoc="0" locked="0" layoutInCell="1" allowOverlap="1" wp14:anchorId="61A16B86" wp14:editId="59FBF663">
                 <wp:simplePos x="0" y="0"/>
                 <wp:positionH relativeFrom="margin">
-                  <wp:posOffset>4594860</wp:posOffset>
+                  <wp:posOffset>4322445</wp:posOffset>
                 </wp:positionH>
                 <wp:positionV relativeFrom="paragraph">
-                  <wp:posOffset>1744346</wp:posOffset>
+                  <wp:posOffset>1673860</wp:posOffset>
                 </wp:positionV>
-                <wp:extent cx="894080" cy="784860"/>
-                <wp:effectExtent l="0" t="1390650" r="39370" b="15240"/>
+                <wp:extent cx="1332865" cy="278765"/>
+                <wp:effectExtent l="0" t="1352550" r="19685" b="26035"/>
                 <wp:wrapNone/>
                 <wp:docPr id="96" name="Rectangular Callout 96"/>
                 <wp:cNvGraphicFramePr/>
@@ -9778,12 +9391,12 @@
                       <wps:spPr>
                         <a:xfrm>
                           <a:off x="0" y="0"/>
-                          <a:ext cx="894080" cy="784860"/>
+                          <a:ext cx="1332865" cy="278765"/>
                         </a:xfrm>
                         <a:prstGeom prst="wedgeRectCallout">
                           <a:avLst>
-                            <a:gd name="adj1" fmla="val 50224"/>
-                            <a:gd name="adj2" fmla="val -222742"/>
+                            <a:gd name="adj1" fmla="val 28396"/>
+                            <a:gd name="adj2" fmla="val -506030"/>
                           </a:avLst>
                         </a:prstGeom>
                       </wps:spPr>
@@ -9840,7 +9453,7 @@
           </mc:Choice>
           <mc:Fallback>
             <w:pict>
-              <v:shape w14:anchorId="61A16B86" id="Rectangular Callout 96" o:spid="_x0000_s1044" type="#_x0000_t61" style="position:absolute;left:0;text-align:left;margin-left:361.8pt;margin-top:137.35pt;width:70.4pt;height:61.8pt;z-index:251681792;visibility:visible;mso-wrap-style:square;mso-width-percent:0;mso-height-percent:0;mso-wrap-distance-left:9pt;mso-wrap-distance-top:0;mso-wrap-distance-right:9pt;mso-wrap-distance-bottom:0;mso-position-horizontal:absolute;mso-position-horizontal-relative:margin;mso-position-vertical:absolute;mso-position-vertical-relative:text;mso-width-percent:0;mso-height-percent:0;mso-width-relative:margin;mso-height-relative:margin;v-text-anchor:middle" o:gfxdata="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" adj="21648,-37312" fillcolor="#ddd [3204]" strokecolor="#6e6e6e [1604]" strokeweight="1pt">
+              <v:shape w14:anchorId="61A16B86" id="Rectangular Callout 96" o:spid="_x0000_s1040" type="#_x0000_t61" style="position:absolute;left:0;text-align:left;margin-left:340.35pt;margin-top:131.8pt;width:104.95pt;height:21.95pt;z-index:251681792;visibility:visible;mso-wrap-style:square;mso-width-percent:0;mso-height-percent:0;mso-wrap-distance-left:9pt;mso-wrap-distance-top:0;mso-wrap-distance-right:9pt;mso-wrap-distance-bottom:0;mso-position-horizontal:absolute;mso-position-horizontal-relative:margin;mso-position-vertical:absolute;mso-position-vertical-relative:text;mso-width-percent:0;mso-height-percent:0;mso-width-relative:margin;mso-height-relative:margin;v-text-anchor:middle" o:gfxdata="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" adj="16934,-98502" fillcolor="#ddd [3204]" strokecolor="#6e6e6e [1604]" strokeweight="1pt">
                 <v:textbox>
                   <w:txbxContent>
                     <w:p>
@@ -9871,16 +9484,16 @@
         <mc:AlternateContent>
           <mc:Choice Requires="wps">
             <w:drawing>
-              <wp:anchor distT="0" distB="0" distL="114300" distR="114300" simplePos="0" relativeHeight="251683840" behindDoc="0" locked="0" layoutInCell="1" allowOverlap="1" wp14:anchorId="059F7F6B" wp14:editId="18C488FA">
+              <wp:anchor distT="0" distB="0" distL="114300" distR="114300" simplePos="0" relativeHeight="251683840" behindDoc="0" locked="0" layoutInCell="1" allowOverlap="1" wp14:anchorId="059F7F6B" wp14:editId="32281992">
                 <wp:simplePos x="0" y="0"/>
                 <wp:positionH relativeFrom="margin">
-                  <wp:posOffset>4152900</wp:posOffset>
+                  <wp:posOffset>3604161</wp:posOffset>
                 </wp:positionH>
                 <wp:positionV relativeFrom="paragraph">
-                  <wp:posOffset>913765</wp:posOffset>
+                  <wp:posOffset>938027</wp:posOffset>
                 </wp:positionV>
                 <wp:extent cx="937260" cy="502920"/>
-                <wp:effectExtent l="533400" t="57150" r="15240" b="11430"/>
+                <wp:effectExtent l="400050" t="0" r="15240" b="11430"/>
                 <wp:wrapNone/>
                 <wp:docPr id="97" name="Rectangular Callout 97"/>
                 <wp:cNvGraphicFramePr/>
@@ -9895,8 +9508,8 @@
                         </a:xfrm>
                         <a:prstGeom prst="wedgeRectCallout">
                           <a:avLst>
-                            <a:gd name="adj1" fmla="val -101901"/>
-                            <a:gd name="adj2" fmla="val -54868"/>
+                            <a:gd name="adj1" fmla="val -87330"/>
+                            <a:gd name="adj2" fmla="val -19449"/>
                           </a:avLst>
                         </a:prstGeom>
                       </wps:spPr>
@@ -9953,7 +9566,7 @@
           </mc:Choice>
           <mc:Fallback>
             <w:pict>
-              <v:shape w14:anchorId="059F7F6B" id="Rectangular Callout 97" o:spid="_x0000_s1045" type="#_x0000_t61" style="position:absolute;left:0;text-align:left;margin-left:327pt;margin-top:71.95pt;width:73.8pt;height:39.6pt;z-index:251683840;visibility:visible;mso-wrap-style:square;mso-width-percent:0;mso-height-percent:0;mso-wrap-distance-left:9pt;mso-wrap-distance-top:0;mso-wrap-distance-right:9pt;mso-wrap-distance-bottom:0;mso-position-horizontal:absolute;mso-position-horizontal-relative:margin;mso-position-vertical:absolute;mso-position-vertical-relative:text;mso-width-percent:0;mso-height-percent:0;mso-width-relative:margin;mso-height-relative:margin;v-text-anchor:middle" o:gfxdata="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" adj="-11211,-1051" fillcolor="#ddd [3204]" strokecolor="#6e6e6e [1604]" strokeweight="1pt">
+              <v:shape w14:anchorId="059F7F6B" id="Rectangular Callout 97" o:spid="_x0000_s1041" type="#_x0000_t61" style="position:absolute;left:0;text-align:left;margin-left:283.8pt;margin-top:73.85pt;width:73.8pt;height:39.6pt;z-index:251683840;visibility:visible;mso-wrap-style:square;mso-width-percent:0;mso-height-percent:0;mso-wrap-distance-left:9pt;mso-wrap-distance-top:0;mso-wrap-distance-right:9pt;mso-wrap-distance-bottom:0;mso-position-horizontal:absolute;mso-position-horizontal-relative:margin;mso-position-vertical:absolute;mso-position-vertical-relative:text;mso-width-percent:0;mso-height-percent:0;mso-width-relative:margin;mso-height-relative:margin;v-text-anchor:middle" o:gfxdata="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" adj="-8063,6599" fillcolor="#ddd [3204]" strokecolor="#6e6e6e [1604]" strokeweight="1pt">
                 <v:textbox>
                   <w:txbxContent>
                     <w:p>
@@ -9984,16 +9597,16 @@
         <mc:AlternateContent>
           <mc:Choice Requires="wps">
             <w:drawing>
-              <wp:anchor distT="0" distB="0" distL="114300" distR="114300" simplePos="0" relativeHeight="251679744" behindDoc="0" locked="0" layoutInCell="1" allowOverlap="1" wp14:anchorId="228A60DD" wp14:editId="7F52E704">
+              <wp:anchor distT="0" distB="0" distL="114300" distR="114300" simplePos="0" relativeHeight="251679744" behindDoc="0" locked="0" layoutInCell="1" allowOverlap="1" wp14:anchorId="228A60DD" wp14:editId="4769B534">
                 <wp:simplePos x="0" y="0"/>
                 <wp:positionH relativeFrom="margin">
-                  <wp:posOffset>41564</wp:posOffset>
+                  <wp:posOffset>237506</wp:posOffset>
                 </wp:positionH>
                 <wp:positionV relativeFrom="paragraph">
-                  <wp:posOffset>965645</wp:posOffset>
+                  <wp:posOffset>356136</wp:posOffset>
                 </wp:positionV>
-                <wp:extent cx="848995" cy="612140"/>
-                <wp:effectExtent l="0" t="76200" r="655955" b="16510"/>
+                <wp:extent cx="1228725" cy="266700"/>
+                <wp:effectExtent l="0" t="0" r="28575" b="647700"/>
                 <wp:wrapNone/>
                 <wp:docPr id="98" name="Rectangular Callout 98"/>
                 <wp:cNvGraphicFramePr/>
@@ -10004,12 +9617,12 @@
                       <wps:spPr>
                         <a:xfrm>
                           <a:off x="0" y="0"/>
-                          <a:ext cx="848995" cy="612140"/>
+                          <a:ext cx="1228725" cy="266700"/>
                         </a:xfrm>
                         <a:prstGeom prst="wedgeRectCallout">
                           <a:avLst>
-                            <a:gd name="adj1" fmla="val 117703"/>
-                            <a:gd name="adj2" fmla="val -58748"/>
+                            <a:gd name="adj1" fmla="val 30923"/>
+                            <a:gd name="adj2" fmla="val 274427"/>
                           </a:avLst>
                         </a:prstGeom>
                       </wps:spPr>
@@ -10058,12 +9671,15 @@
                 <wp14:sizeRelH relativeFrom="margin">
                   <wp14:pctWidth>0</wp14:pctWidth>
                 </wp14:sizeRelH>
+                <wp14:sizeRelV relativeFrom="margin">
+                  <wp14:pctHeight>0</wp14:pctHeight>
+                </wp14:sizeRelV>
               </wp:anchor>
             </w:drawing>
           </mc:Choice>
           <mc:Fallback>
             <w:pict>
-              <v:shape w14:anchorId="228A60DD" id="Rectangular Callout 98" o:spid="_x0000_s1046" type="#_x0000_t61" style="position:absolute;left:0;text-align:left;margin-left:3.25pt;margin-top:76.05pt;width:66.85pt;height:48.2pt;z-index:251679744;visibility:visible;mso-wrap-style:square;mso-width-percent:0;mso-wrap-distance-left:9pt;mso-wrap-distance-top:0;mso-wrap-distance-right:9pt;mso-wrap-distance-bottom:0;mso-position-horizontal:absolute;mso-position-horizontal-relative:margin;mso-position-vertical:absolute;mso-position-vertical-relative:text;mso-width-percent:0;mso-width-relative:margin;v-text-anchor:middle" o:gfxdata="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" adj="36224,-1890" fillcolor="#ddd [3204]" strokecolor="#6e6e6e [1604]" strokeweight="1pt">
+              <v:shape w14:anchorId="228A60DD" id="Rectangular Callout 98" o:spid="_x0000_s1042" type="#_x0000_t61" style="position:absolute;left:0;text-align:left;margin-left:18.7pt;margin-top:28.05pt;width:96.75pt;height:21pt;z-index:251679744;visibility:visible;mso-wrap-style:square;mso-width-percent:0;mso-height-percent:0;mso-wrap-distance-left:9pt;mso-wrap-distance-top:0;mso-wrap-distance-right:9pt;mso-wrap-distance-bottom:0;mso-position-horizontal:absolute;mso-position-horizontal-relative:margin;mso-position-vertical:absolute;mso-position-vertical-relative:text;mso-width-percent:0;mso-height-percent:0;mso-width-relative:margin;mso-height-relative:margin;v-text-anchor:middle" o:gfxdata="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" adj="17479,70076" fillcolor="#ddd [3204]" strokecolor="#6e6e6e [1604]" strokeweight="1pt">
                 <v:textbox>
                   <w:txbxContent>
                     <w:p>
@@ -10092,10 +9708,10 @@
           <w:noProof/>
         </w:rPr>
         <w:drawing>
-          <wp:inline distT="0" distB="0" distL="0" distR="0" wp14:anchorId="302C2E12" wp14:editId="2A758EB3">
-            <wp:extent cx="5729605" cy="2701925"/>
-            <wp:effectExtent l="0" t="0" r="4445" b="3175"/>
-            <wp:docPr id="117" name="Picture 117"/>
+          <wp:inline distT="0" distB="0" distL="0" distR="0" wp14:anchorId="7B071ECB" wp14:editId="3D596A73">
+            <wp:extent cx="5732145" cy="2048510"/>
+            <wp:effectExtent l="0" t="0" r="1905" b="8890"/>
+            <wp:docPr id="28" name="Picture 28"/>
             <wp:cNvGraphicFramePr>
               <a:graphicFrameLocks xmlns:a="http://schemas.openxmlformats.org/drawingml/2006/main" noChangeAspect="1"/>
             </wp:cNvGraphicFramePr>
@@ -10103,13 +9719,674 @@
               <a:graphicData uri="http://schemas.openxmlformats.org/drawingml/2006/picture">
                 <pic:pic xmlns:pic="http://schemas.openxmlformats.org/drawingml/2006/picture">
                   <pic:nvPicPr>
-                    <pic:cNvPr id="0" name="Picture 11"/>
+                    <pic:cNvPr id="1" name=""/>
+                    <pic:cNvPicPr/>
+                  </pic:nvPicPr>
+                  <pic:blipFill>
+                    <a:blip r:embed="rId45"/>
+                    <a:stretch>
+                      <a:fillRect/>
+                    </a:stretch>
+                  </pic:blipFill>
+                  <pic:spPr>
+                    <a:xfrm>
+                      <a:off x="0" y="0"/>
+                      <a:ext cx="5732145" cy="2048510"/>
+                    </a:xfrm>
+                    <a:prstGeom prst="rect">
+                      <a:avLst/>
+                    </a:prstGeom>
+                  </pic:spPr>
+                </pic:pic>
+              </a:graphicData>
+            </a:graphic>
+          </wp:inline>
+        </w:drawing>
+      </w:r>
+    </w:p>
+    <w:p>
+      <w:pPr>
+        <w:pStyle w:val="Heading3"/>
+        <w:keepLines w:val="0"/>
+        <w:spacing w:before="240" w:after="60" w:line="240" w:lineRule="auto"/>
+      </w:pPr>
+      <w:bookmarkStart w:id="20" w:name="_Toc398757162"/>
+      <w:r>
+        <w:t>Xuất tài liệ</w:t>
+      </w:r>
+      <w:r>
+        <w:t>u</w:t>
+      </w:r>
+      <w:bookmarkEnd w:id="20"/>
+    </w:p>
+    <w:p>
+      <w:r>
+        <w:t>Cho phép xuất tài liệu thiết kế thành 2 dạng: HTML, Word.</w:t>
+      </w:r>
+    </w:p>
+    <w:p>
+      <w:r>
+        <w:t>Người sử dụng có thể xuất tài liệu trên phạm vi: project, package, lớp.</w:t>
+      </w:r>
+    </w:p>
+    <w:p>
+      <w:pPr>
+        <w:rPr>
+          <w:b/>
+          <w:i/>
+        </w:rPr>
+      </w:pPr>
+      <w:r>
+        <w:rPr>
+          <w:b/>
+          <w:i/>
+        </w:rPr>
+        <w:t>Tài liệu dạng word</w:t>
+      </w:r>
+    </w:p>
+    <w:p>
+      <w:pPr>
+        <w:spacing w:after="0" w:line="240" w:lineRule="auto"/>
+      </w:pPr>
+      <w:r>
+        <w:t>Tài liệu khi xuất ra có:</w:t>
+      </w:r>
+    </w:p>
+    <w:p>
+      <w:pPr>
+        <w:pStyle w:val="ListParagraph"/>
+        <w:numPr>
+          <w:ilvl w:val="0"/>
+          <w:numId w:val="4"/>
+        </w:numPr>
+        <w:spacing w:after="0" w:line="240" w:lineRule="auto"/>
+      </w:pPr>
+      <w:r>
+        <w:t>Định dạng heading -&gt; cấu trúc trang rõ ràng, có thể sinh mục lục tự động.</w:t>
+      </w:r>
+    </w:p>
+    <w:p>
+      <w:pPr>
+        <w:pStyle w:val="ListParagraph"/>
+        <w:numPr>
+          <w:ilvl w:val="0"/>
+          <w:numId w:val="4"/>
+        </w:numPr>
+        <w:spacing w:after="0" w:line="240" w:lineRule="auto"/>
+      </w:pPr>
+      <w:r>
+        <w:t>Header, footer.</w:t>
+      </w:r>
+    </w:p>
+    <w:p>
+      <w:pPr>
+        <w:pStyle w:val="ListParagraph"/>
+        <w:numPr>
+          <w:ilvl w:val="0"/>
+          <w:numId w:val="4"/>
+        </w:numPr>
+        <w:spacing w:after="0" w:line="240" w:lineRule="auto"/>
+      </w:pPr>
+      <w:r>
+        <w:lastRenderedPageBreak/>
+        <w:t xml:space="preserve">Trang bìa </w:t>
+      </w:r>
+      <w:r>
+        <w:t xml:space="preserve">rõ </w:t>
+      </w:r>
+      <w:r>
+        <w:t>ràng.</w:t>
+      </w:r>
+    </w:p>
+    <w:p>
+      <w:pPr>
+        <w:pStyle w:val="ListParagraph"/>
+        <w:numPr>
+          <w:ilvl w:val="0"/>
+          <w:numId w:val="7"/>
+        </w:numPr>
+        <w:spacing w:after="0" w:line="240" w:lineRule="auto"/>
+      </w:pPr>
+      <w:r>
+        <w:t>Phù hợp với chuẩn tài liệu thiết kế chung thường dùng.</w:t>
+      </w:r>
+    </w:p>
+    <w:p>
+      <w:pPr>
+        <w:ind w:left="360"/>
+      </w:pPr>
+      <w:r>
+        <w:rPr>
+          <w:noProof/>
+        </w:rPr>
+        <mc:AlternateContent>
+          <mc:Choice Requires="wps">
+            <w:drawing>
+              <wp:anchor distT="0" distB="0" distL="114300" distR="114300" simplePos="0" relativeHeight="251706368" behindDoc="0" locked="0" layoutInCell="1" allowOverlap="1" wp14:anchorId="132837CD" wp14:editId="56C27EEC">
+                <wp:simplePos x="0" y="0"/>
+                <wp:positionH relativeFrom="margin">
+                  <wp:posOffset>3728852</wp:posOffset>
+                </wp:positionH>
+                <wp:positionV relativeFrom="paragraph">
+                  <wp:posOffset>1040130</wp:posOffset>
+                </wp:positionV>
+                <wp:extent cx="842010" cy="225425"/>
+                <wp:effectExtent l="438150" t="0" r="15240" b="22225"/>
+                <wp:wrapNone/>
+                <wp:docPr id="43" name="Rectangular Callout 43"/>
+                <wp:cNvGraphicFramePr/>
+                <a:graphic xmlns:a="http://schemas.openxmlformats.org/drawingml/2006/main">
+                  <a:graphicData uri="http://schemas.microsoft.com/office/word/2010/wordprocessingShape">
+                    <wps:wsp>
+                      <wps:cNvSpPr/>
+                      <wps:spPr>
+                        <a:xfrm>
+                          <a:off x="0" y="0"/>
+                          <a:ext cx="842010" cy="225425"/>
+                        </a:xfrm>
+                        <a:prstGeom prst="wedgeRectCallout">
+                          <a:avLst>
+                            <a:gd name="adj1" fmla="val -96864"/>
+                            <a:gd name="adj2" fmla="val -12371"/>
+                          </a:avLst>
+                        </a:prstGeom>
+                      </wps:spPr>
+                      <wps:style>
+                        <a:lnRef idx="2">
+                          <a:schemeClr val="accent1">
+                            <a:shade val="50000"/>
+                          </a:schemeClr>
+                        </a:lnRef>
+                        <a:fillRef idx="1">
+                          <a:schemeClr val="accent1"/>
+                        </a:fillRef>
+                        <a:effectRef idx="0">
+                          <a:schemeClr val="accent1"/>
+                        </a:effectRef>
+                        <a:fontRef idx="minor">
+                          <a:schemeClr val="lt1"/>
+                        </a:fontRef>
+                      </wps:style>
+                      <wps:txbx>
+                        <w:txbxContent>
+                          <w:p>
+                            <w:pPr>
+                              <w:jc w:val="center"/>
+                            </w:pPr>
+                            <w:r>
+                              <w:rPr>
+                                <w:color w:val="FF0000"/>
+                                <w:sz w:val="16"/>
+                                <w:szCs w:val="16"/>
+                              </w:rPr>
+                              <w:t xml:space="preserve">Tên </w:t>
+                            </w:r>
+                            <w:r>
+                              <w:rPr>
+                                <w:color w:val="FF0000"/>
+                                <w:sz w:val="16"/>
+                                <w:szCs w:val="16"/>
+                              </w:rPr>
+                              <w:t>các biến</w:t>
+                            </w:r>
+                          </w:p>
+                        </w:txbxContent>
+                      </wps:txbx>
+                      <wps:bodyPr rot="0" spcFirstLastPara="0" vertOverflow="overflow" horzOverflow="overflow" vert="horz" wrap="square" lIns="91440" tIns="45720" rIns="91440" bIns="45720" numCol="1" spcCol="0" rtlCol="0" fromWordArt="0" anchor="ctr" anchorCtr="0" forceAA="0" compatLnSpc="1">
+                        <a:prstTxWarp prst="textNoShape">
+                          <a:avLst/>
+                        </a:prstTxWarp>
+                        <a:noAutofit/>
+                      </wps:bodyPr>
+                    </wps:wsp>
+                  </a:graphicData>
+                </a:graphic>
+                <wp14:sizeRelH relativeFrom="margin">
+                  <wp14:pctWidth>0</wp14:pctWidth>
+                </wp14:sizeRelH>
+              </wp:anchor>
+            </w:drawing>
+          </mc:Choice>
+          <mc:Fallback>
+            <w:pict>
+              <v:shape w14:anchorId="132837CD" id="Rectangular Callout 43" o:spid="_x0000_s1043" type="#_x0000_t61" style="position:absolute;left:0;text-align:left;margin-left:293.6pt;margin-top:81.9pt;width:66.3pt;height:17.75pt;z-index:251706368;visibility:visible;mso-wrap-style:square;mso-width-percent:0;mso-wrap-distance-left:9pt;mso-wrap-distance-top:0;mso-wrap-distance-right:9pt;mso-wrap-distance-bottom:0;mso-position-horizontal:absolute;mso-position-horizontal-relative:margin;mso-position-vertical:absolute;mso-position-vertical-relative:text;mso-width-percent:0;mso-width-relative:margin;v-text-anchor:middle" o:gfxdata="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" adj="-10123,8128" fillcolor="#ddd [3204]" strokecolor="#6e6e6e [1604]" strokeweight="1pt">
+                <v:textbox>
+                  <w:txbxContent>
+                    <w:p>
+                      <w:pPr>
+                        <w:jc w:val="center"/>
+                      </w:pPr>
+                      <w:r>
+                        <w:rPr>
+                          <w:color w:val="FF0000"/>
+                          <w:sz w:val="16"/>
+                          <w:szCs w:val="16"/>
+                        </w:rPr>
+                        <w:t xml:space="preserve">Tên </w:t>
+                      </w:r>
+                      <w:r>
+                        <w:rPr>
+                          <w:color w:val="FF0000"/>
+                          <w:sz w:val="16"/>
+                          <w:szCs w:val="16"/>
+                        </w:rPr>
+                        <w:t>các biến</w:t>
+                      </w:r>
+                    </w:p>
+                  </w:txbxContent>
+                </v:textbox>
+                <w10:wrap anchorx="margin"/>
+              </v:shape>
+            </w:pict>
+          </mc:Fallback>
+        </mc:AlternateContent>
+      </w:r>
+      <w:r>
+        <w:rPr>
+          <w:noProof/>
+        </w:rPr>
+        <mc:AlternateContent>
+          <mc:Choice Requires="wps">
+            <w:drawing>
+              <wp:anchor distT="0" distB="0" distL="114300" distR="114300" simplePos="0" relativeHeight="251674112" behindDoc="0" locked="0" layoutInCell="1" allowOverlap="1" wp14:anchorId="4BBBB621" wp14:editId="33FA1231">
+                <wp:simplePos x="0" y="0"/>
+                <wp:positionH relativeFrom="margin">
+                  <wp:posOffset>4631377</wp:posOffset>
+                </wp:positionH>
+                <wp:positionV relativeFrom="paragraph">
+                  <wp:posOffset>808561</wp:posOffset>
+                </wp:positionV>
+                <wp:extent cx="1091565" cy="225425"/>
+                <wp:effectExtent l="571500" t="19050" r="13335" b="22225"/>
+                <wp:wrapNone/>
+                <wp:docPr id="104" name="Rectangular Callout 104"/>
+                <wp:cNvGraphicFramePr/>
+                <a:graphic xmlns:a="http://schemas.openxmlformats.org/drawingml/2006/main">
+                  <a:graphicData uri="http://schemas.microsoft.com/office/word/2010/wordprocessingShape">
+                    <wps:wsp>
+                      <wps:cNvSpPr/>
+                      <wps:spPr>
+                        <a:xfrm>
+                          <a:off x="0" y="0"/>
+                          <a:ext cx="1091565" cy="225425"/>
+                        </a:xfrm>
+                        <a:prstGeom prst="wedgeRectCallout">
+                          <a:avLst>
+                            <a:gd name="adj1" fmla="val -97648"/>
+                            <a:gd name="adj2" fmla="val -54515"/>
+                          </a:avLst>
+                        </a:prstGeom>
+                      </wps:spPr>
+                      <wps:style>
+                        <a:lnRef idx="2">
+                          <a:schemeClr val="accent1">
+                            <a:shade val="50000"/>
+                          </a:schemeClr>
+                        </a:lnRef>
+                        <a:fillRef idx="1">
+                          <a:schemeClr val="accent1"/>
+                        </a:fillRef>
+                        <a:effectRef idx="0">
+                          <a:schemeClr val="accent1"/>
+                        </a:effectRef>
+                        <a:fontRef idx="minor">
+                          <a:schemeClr val="lt1"/>
+                        </a:fontRef>
+                      </wps:style>
+                      <wps:txbx>
+                        <w:txbxContent>
+                          <w:p>
+                            <w:pPr>
+                              <w:jc w:val="center"/>
+                              <w:rPr>
+                                <w:color w:val="FF0000"/>
+                                <w:sz w:val="16"/>
+                                <w:szCs w:val="16"/>
+                              </w:rPr>
+                            </w:pPr>
+                            <w:r>
+                              <w:rPr>
+                                <w:color w:val="FF0000"/>
+                                <w:sz w:val="16"/>
+                                <w:szCs w:val="16"/>
+                              </w:rPr>
+                              <w:t>Tên phương thức hàm</w:t>
+                            </w:r>
+                          </w:p>
+                          <w:p>
+                            <w:pPr>
+                              <w:jc w:val="center"/>
+                            </w:pPr>
+                          </w:p>
+                        </w:txbxContent>
+                      </wps:txbx>
+                      <wps:bodyPr rot="0" spcFirstLastPara="0" vertOverflow="overflow" horzOverflow="overflow" vert="horz" wrap="square" lIns="91440" tIns="45720" rIns="91440" bIns="45720" numCol="1" spcCol="0" rtlCol="0" fromWordArt="0" anchor="ctr" anchorCtr="0" forceAA="0" compatLnSpc="1">
+                        <a:prstTxWarp prst="textNoShape">
+                          <a:avLst/>
+                        </a:prstTxWarp>
+                        <a:noAutofit/>
+                      </wps:bodyPr>
+                    </wps:wsp>
+                  </a:graphicData>
+                </a:graphic>
+                <wp14:sizeRelH relativeFrom="margin">
+                  <wp14:pctWidth>0</wp14:pctWidth>
+                </wp14:sizeRelH>
+              </wp:anchor>
+            </w:drawing>
+          </mc:Choice>
+          <mc:Fallback>
+            <w:pict>
+              <v:shape w14:anchorId="4BBBB621" id="Rectangular Callout 104" o:spid="_x0000_s1044" type="#_x0000_t61" style="position:absolute;left:0;text-align:left;margin-left:364.7pt;margin-top:63.65pt;width:85.95pt;height:17.75pt;z-index:251674112;visibility:visible;mso-wrap-style:square;mso-width-percent:0;mso-wrap-distance-left:9pt;mso-wrap-distance-top:0;mso-wrap-distance-right:9pt;mso-wrap-distance-bottom:0;mso-position-horizontal:absolute;mso-position-horizontal-relative:margin;mso-position-vertical:absolute;mso-position-vertical-relative:text;mso-width-percent:0;mso-width-relative:margin;v-text-anchor:middle" o:gfxdata="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" adj="-10292,-975" fillcolor="#ddd [3204]" strokecolor="#6e6e6e [1604]" strokeweight="1pt">
+                <v:textbox>
+                  <w:txbxContent>
+                    <w:p>
+                      <w:pPr>
+                        <w:jc w:val="center"/>
+                        <w:rPr>
+                          <w:color w:val="FF0000"/>
+                          <w:sz w:val="16"/>
+                          <w:szCs w:val="16"/>
+                        </w:rPr>
+                      </w:pPr>
+                      <w:r>
+                        <w:rPr>
+                          <w:color w:val="FF0000"/>
+                          <w:sz w:val="16"/>
+                          <w:szCs w:val="16"/>
+                        </w:rPr>
+                        <w:t>Tên phương thức hàm</w:t>
+                      </w:r>
+                    </w:p>
+                    <w:p>
+                      <w:pPr>
+                        <w:jc w:val="center"/>
+                      </w:pPr>
+                    </w:p>
+                  </w:txbxContent>
+                </v:textbox>
+                <w10:wrap anchorx="margin"/>
+              </v:shape>
+            </w:pict>
+          </mc:Fallback>
+        </mc:AlternateContent>
+      </w:r>
+      <w:r>
+        <w:rPr>
+          <w:noProof/>
+        </w:rPr>
+        <mc:AlternateContent>
+          <mc:Choice Requires="wps">
+            <w:drawing>
+              <wp:anchor distT="0" distB="0" distL="114300" distR="114300" simplePos="0" relativeHeight="251675136" behindDoc="0" locked="0" layoutInCell="1" allowOverlap="1" wp14:anchorId="0DFB0DE5" wp14:editId="6E93DC73">
+                <wp:simplePos x="0" y="0"/>
+                <wp:positionH relativeFrom="margin">
+                  <wp:align>right</wp:align>
+                </wp:positionH>
+                <wp:positionV relativeFrom="paragraph">
+                  <wp:posOffset>1165967</wp:posOffset>
+                </wp:positionV>
+                <wp:extent cx="979170" cy="225425"/>
+                <wp:effectExtent l="400050" t="0" r="11430" b="307975"/>
+                <wp:wrapNone/>
+                <wp:docPr id="103" name="Rectangular Callout 103"/>
+                <wp:cNvGraphicFramePr/>
+                <a:graphic xmlns:a="http://schemas.openxmlformats.org/drawingml/2006/main">
+                  <a:graphicData uri="http://schemas.microsoft.com/office/word/2010/wordprocessingShape">
+                    <wps:wsp>
+                      <wps:cNvSpPr/>
+                      <wps:spPr>
+                        <a:xfrm>
+                          <a:off x="0" y="0"/>
+                          <a:ext cx="979170" cy="225425"/>
+                        </a:xfrm>
+                        <a:prstGeom prst="wedgeRectCallout">
+                          <a:avLst>
+                            <a:gd name="adj1" fmla="val -86732"/>
+                            <a:gd name="adj2" fmla="val 164105"/>
+                          </a:avLst>
+                        </a:prstGeom>
+                      </wps:spPr>
+                      <wps:style>
+                        <a:lnRef idx="2">
+                          <a:schemeClr val="accent1">
+                            <a:shade val="50000"/>
+                          </a:schemeClr>
+                        </a:lnRef>
+                        <a:fillRef idx="1">
+                          <a:schemeClr val="accent1"/>
+                        </a:fillRef>
+                        <a:effectRef idx="0">
+                          <a:schemeClr val="accent1"/>
+                        </a:effectRef>
+                        <a:fontRef idx="minor">
+                          <a:schemeClr val="lt1"/>
+                        </a:fontRef>
+                      </wps:style>
+                      <wps:txbx>
+                        <w:txbxContent>
+                          <w:p>
+                            <w:pPr>
+                              <w:jc w:val="center"/>
+                              <w:rPr>
+                                <w:color w:val="FF0000"/>
+                                <w:sz w:val="16"/>
+                                <w:szCs w:val="16"/>
+                              </w:rPr>
+                            </w:pPr>
+                            <w:r>
+                              <w:rPr>
+                                <w:color w:val="FF0000"/>
+                                <w:sz w:val="16"/>
+                                <w:szCs w:val="16"/>
+                              </w:rPr>
+                              <w:t>Chèn các mã giả</w:t>
+                            </w:r>
+                          </w:p>
+                          <w:p>
+                            <w:pPr>
+                              <w:jc w:val="center"/>
+                            </w:pPr>
+                          </w:p>
+                        </w:txbxContent>
+                      </wps:txbx>
+                      <wps:bodyPr rot="0" spcFirstLastPara="0" vertOverflow="overflow" horzOverflow="overflow" vert="horz" wrap="square" lIns="91440" tIns="45720" rIns="91440" bIns="45720" numCol="1" spcCol="0" rtlCol="0" fromWordArt="0" anchor="ctr" anchorCtr="0" forceAA="0" compatLnSpc="1">
+                        <a:prstTxWarp prst="textNoShape">
+                          <a:avLst/>
+                        </a:prstTxWarp>
+                        <a:noAutofit/>
+                      </wps:bodyPr>
+                    </wps:wsp>
+                  </a:graphicData>
+                </a:graphic>
+              </wp:anchor>
+            </w:drawing>
+          </mc:Choice>
+          <mc:Fallback>
+            <w:pict>
+              <v:shape w14:anchorId="0DFB0DE5" id="Rectangular Callout 103" o:spid="_x0000_s1045" type="#_x0000_t61" style="position:absolute;left:0;text-align:left;margin-left:25.9pt;margin-top:91.8pt;width:77.1pt;height:17.75pt;z-index:251675136;visibility:visible;mso-wrap-style:square;mso-wrap-distance-left:9pt;mso-wrap-distance-top:0;mso-wrap-distance-right:9pt;mso-wrap-distance-bottom:0;mso-position-horizontal:right;mso-position-horizontal-relative:margin;mso-position-vertical:absolute;mso-position-vertical-relative:text;v-text-anchor:middle" o:gfxdata="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" adj="-7934,46247" fillcolor="#ddd [3204]" strokecolor="#6e6e6e [1604]" strokeweight="1pt">
+                <v:textbox>
+                  <w:txbxContent>
+                    <w:p>
+                      <w:pPr>
+                        <w:jc w:val="center"/>
+                        <w:rPr>
+                          <w:color w:val="FF0000"/>
+                          <w:sz w:val="16"/>
+                          <w:szCs w:val="16"/>
+                        </w:rPr>
+                      </w:pPr>
+                      <w:r>
+                        <w:rPr>
+                          <w:color w:val="FF0000"/>
+                          <w:sz w:val="16"/>
+                          <w:szCs w:val="16"/>
+                        </w:rPr>
+                        <w:t>Chèn các mã giả</w:t>
+                      </w:r>
+                    </w:p>
+                    <w:p>
+                      <w:pPr>
+                        <w:jc w:val="center"/>
+                      </w:pPr>
+                    </w:p>
+                  </w:txbxContent>
+                </v:textbox>
+                <w10:wrap anchorx="margin"/>
+              </v:shape>
+            </w:pict>
+          </mc:Fallback>
+        </mc:AlternateContent>
+      </w:r>
+      <w:r>
+        <w:rPr>
+          <w:noProof/>
+        </w:rPr>
+        <mc:AlternateContent>
+          <mc:Choice Requires="wps">
+            <w:drawing>
+              <wp:anchor distT="0" distB="0" distL="114300" distR="114300" simplePos="0" relativeHeight="251673088" behindDoc="0" locked="0" layoutInCell="1" allowOverlap="1" wp14:anchorId="3C3EBD0C" wp14:editId="7DBBF027">
+                <wp:simplePos x="0" y="0"/>
+                <wp:positionH relativeFrom="column">
+                  <wp:posOffset>1122218</wp:posOffset>
+                </wp:positionH>
+                <wp:positionV relativeFrom="paragraph">
+                  <wp:posOffset>909501</wp:posOffset>
+                </wp:positionV>
+                <wp:extent cx="979170" cy="391886"/>
+                <wp:effectExtent l="95250" t="0" r="11430" b="198755"/>
+                <wp:wrapNone/>
+                <wp:docPr id="105" name="Rectangular Callout 105"/>
+                <wp:cNvGraphicFramePr/>
+                <a:graphic xmlns:a="http://schemas.openxmlformats.org/drawingml/2006/main">
+                  <a:graphicData uri="http://schemas.microsoft.com/office/word/2010/wordprocessingShape">
+                    <wps:wsp>
+                      <wps:cNvSpPr/>
+                      <wps:spPr>
+                        <a:xfrm>
+                          <a:off x="0" y="0"/>
+                          <a:ext cx="979170" cy="391886"/>
+                        </a:xfrm>
+                        <a:prstGeom prst="wedgeRectCallout">
+                          <a:avLst>
+                            <a:gd name="adj1" fmla="val -55200"/>
+                            <a:gd name="adj2" fmla="val 87720"/>
+                          </a:avLst>
+                        </a:prstGeom>
+                      </wps:spPr>
+                      <wps:style>
+                        <a:lnRef idx="2">
+                          <a:schemeClr val="accent1">
+                            <a:shade val="50000"/>
+                          </a:schemeClr>
+                        </a:lnRef>
+                        <a:fillRef idx="1">
+                          <a:schemeClr val="accent1"/>
+                        </a:fillRef>
+                        <a:effectRef idx="0">
+                          <a:schemeClr val="accent1"/>
+                        </a:effectRef>
+                        <a:fontRef idx="minor">
+                          <a:schemeClr val="lt1"/>
+                        </a:fontRef>
+                      </wps:style>
+                      <wps:txbx>
+                        <w:txbxContent>
+                          <w:p>
+                            <w:pPr>
+                              <w:jc w:val="center"/>
+                              <w:rPr>
+                                <w:color w:val="FF0000"/>
+                                <w:sz w:val="16"/>
+                                <w:szCs w:val="16"/>
+                              </w:rPr>
+                            </w:pPr>
+                            <w:r>
+                              <w:rPr>
+                                <w:color w:val="FF0000"/>
+                                <w:sz w:val="16"/>
+                                <w:szCs w:val="16"/>
+                              </w:rPr>
+                              <w:t>Định dạng heading theo cấu trúc trang</w:t>
+                            </w:r>
+                          </w:p>
+                          <w:p>
+                            <w:pPr>
+                              <w:jc w:val="center"/>
+                            </w:pPr>
+                          </w:p>
+                        </w:txbxContent>
+                      </wps:txbx>
+                      <wps:bodyPr rot="0" spcFirstLastPara="0" vertOverflow="overflow" horzOverflow="overflow" vert="horz" wrap="square" lIns="91440" tIns="45720" rIns="91440" bIns="45720" numCol="1" spcCol="0" rtlCol="0" fromWordArt="0" anchor="ctr" anchorCtr="0" forceAA="0" compatLnSpc="1">
+                        <a:prstTxWarp prst="textNoShape">
+                          <a:avLst/>
+                        </a:prstTxWarp>
+                        <a:noAutofit/>
+                      </wps:bodyPr>
+                    </wps:wsp>
+                  </a:graphicData>
+                </a:graphic>
+              </wp:anchor>
+            </w:drawing>
+          </mc:Choice>
+          <mc:Fallback>
+            <w:pict>
+              <v:shape w14:anchorId="3C3EBD0C" id="Rectangular Callout 105" o:spid="_x0000_s1046" type="#_x0000_t61" style="position:absolute;left:0;text-align:left;margin-left:88.35pt;margin-top:71.6pt;width:77.1pt;height:30.85pt;z-index:251673088;visibility:visible;mso-wrap-style:square;mso-wrap-distance-left:9pt;mso-wrap-distance-top:0;mso-wrap-distance-right:9pt;mso-wrap-distance-bottom:0;mso-position-horizontal:absolute;mso-position-horizontal-relative:text;mso-position-vertical:absolute;mso-position-vertical-relative:text;v-text-anchor:middle" o:gfxdata="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" adj="-1123,29748" fillcolor="#ddd [3204]" strokecolor="#6e6e6e [1604]" strokeweight="1pt">
+                <v:textbox>
+                  <w:txbxContent>
+                    <w:p>
+                      <w:pPr>
+                        <w:jc w:val="center"/>
+                        <w:rPr>
+                          <w:color w:val="FF0000"/>
+                          <w:sz w:val="16"/>
+                          <w:szCs w:val="16"/>
+                        </w:rPr>
+                      </w:pPr>
+                      <w:r>
+                        <w:rPr>
+                          <w:color w:val="FF0000"/>
+                          <w:sz w:val="16"/>
+                          <w:szCs w:val="16"/>
+                        </w:rPr>
+                        <w:t>Định dạng heading theo cấu trúc trang</w:t>
+                      </w:r>
+                    </w:p>
+                    <w:p>
+                      <w:pPr>
+                        <w:jc w:val="center"/>
+                      </w:pPr>
+                    </w:p>
+                  </w:txbxContent>
+                </v:textbox>
+              </v:shape>
+            </w:pict>
+          </mc:Fallback>
+        </mc:AlternateContent>
+      </w:r>
+      <w:r>
+        <w:rPr>
+          <w:noProof/>
+        </w:rPr>
+        <w:drawing>
+          <wp:inline distT="0" distB="0" distL="0" distR="0" wp14:anchorId="726D0309" wp14:editId="6CB3999C">
+            <wp:extent cx="5724525" cy="3000375"/>
+            <wp:effectExtent l="0" t="0" r="9525" b="9525"/>
+            <wp:docPr id="29" name="Picture 29"/>
+            <wp:cNvGraphicFramePr>
+              <a:graphicFrameLocks xmlns:a="http://schemas.openxmlformats.org/drawingml/2006/main" noChangeAspect="1"/>
+            </wp:cNvGraphicFramePr>
+            <a:graphic xmlns:a="http://schemas.openxmlformats.org/drawingml/2006/main">
+              <a:graphicData uri="http://schemas.openxmlformats.org/drawingml/2006/picture">
+                <pic:pic xmlns:pic="http://schemas.openxmlformats.org/drawingml/2006/picture">
+                  <pic:nvPicPr>
+                    <pic:cNvPr id="0" name="Picture 7"/>
                     <pic:cNvPicPr>
                       <a:picLocks noChangeAspect="1" noChangeArrowheads="1"/>
                     </pic:cNvPicPr>
                   </pic:nvPicPr>
                   <pic:blipFill>
-                    <a:blip r:embed="rId47">
+                    <a:blip r:embed="rId46">
                       <a:extLst>
                         <a:ext uri="{28A0092B-C50C-407E-A947-70E740481C1C}">
                           <a14:useLocalDpi xmlns:a14="http://schemas.microsoft.com/office/drawing/2010/main" val="0"/>
@@ -10124,7 +10401,7 @@
                   <pic:spPr bwMode="auto">
                     <a:xfrm>
                       <a:off x="0" y="0"/>
-                      <a:ext cx="5729605" cy="2701925"/>
+                      <a:ext cx="5724525" cy="3000375"/>
                     </a:xfrm>
                     <a:prstGeom prst="rect">
                       <a:avLst/>
@@ -10143,31 +10420,6 @@
     </w:p>
     <w:p>
       <w:pPr>
-        <w:pStyle w:val="Heading3"/>
-        <w:keepLines w:val="0"/>
-        <w:spacing w:before="240" w:after="60" w:line="240" w:lineRule="auto"/>
-      </w:pPr>
-      <w:bookmarkStart w:id="22" w:name="_Toc398757162"/>
-      <w:r>
-        <w:t>Xuất tài liệ</w:t>
-      </w:r>
-      <w:r>
-        <w:t>u</w:t>
-      </w:r>
-      <w:bookmarkEnd w:id="22"/>
-    </w:p>
-    <w:p>
-      <w:r>
-        <w:t>Cho phép xuất tài liệu thiết kế thành 2 dạng: HTML, Word.</w:t>
-      </w:r>
-    </w:p>
-    <w:p>
-      <w:r>
-        <w:t>Người sử dụng có thể xuất tài liệu trên phạm vi: project, package, lớp.</w:t>
-      </w:r>
-    </w:p>
-    <w:p>
-      <w:pPr>
         <w:rPr>
           <w:b/>
           <w:i/>
@@ -10178,492 +10430,6 @@
           <w:b/>
           <w:i/>
         </w:rPr>
-        <w:t>Tài liệu dạng word</w:t>
-      </w:r>
-    </w:p>
-    <w:p>
-      <w:pPr>
-        <w:spacing w:after="0" w:line="240" w:lineRule="auto"/>
-      </w:pPr>
-      <w:r>
-        <w:t>Tài liệu khi xuất ra có:</w:t>
-      </w:r>
-    </w:p>
-    <w:p>
-      <w:pPr>
-        <w:pStyle w:val="ListParagraph"/>
-        <w:numPr>
-          <w:ilvl w:val="0"/>
-          <w:numId w:val="4"/>
-        </w:numPr>
-        <w:spacing w:after="0" w:line="240" w:lineRule="auto"/>
-      </w:pPr>
-      <w:r>
-        <w:t>Định dạng heading -&gt; cấu trúc trang rõ ràng, có thể sinh mục lục tự động.</w:t>
-      </w:r>
-    </w:p>
-    <w:p>
-      <w:pPr>
-        <w:pStyle w:val="ListParagraph"/>
-        <w:numPr>
-          <w:ilvl w:val="0"/>
-          <w:numId w:val="4"/>
-        </w:numPr>
-        <w:spacing w:after="0" w:line="240" w:lineRule="auto"/>
-      </w:pPr>
-      <w:r>
-        <w:t>Header, footer.</w:t>
-      </w:r>
-    </w:p>
-    <w:p>
-      <w:pPr>
-        <w:pStyle w:val="ListParagraph"/>
-        <w:numPr>
-          <w:ilvl w:val="0"/>
-          <w:numId w:val="4"/>
-        </w:numPr>
-        <w:spacing w:after="0" w:line="240" w:lineRule="auto"/>
-      </w:pPr>
-      <w:r>
-        <w:t xml:space="preserve">Trang bìa </w:t>
-      </w:r>
-      <w:r>
-        <w:t xml:space="preserve">rõ </w:t>
-      </w:r>
-      <w:r>
-        <w:t>ràng.</w:t>
-      </w:r>
-    </w:p>
-    <w:p>
-      <w:pPr>
-        <w:pStyle w:val="ListParagraph"/>
-        <w:numPr>
-          <w:ilvl w:val="0"/>
-          <w:numId w:val="7"/>
-        </w:numPr>
-        <w:spacing w:after="0" w:line="240" w:lineRule="auto"/>
-      </w:pPr>
-      <w:r>
-        <w:t>Phù hợp với chuẩn tài liệu thiết kế chung thường dùng.</w:t>
-      </w:r>
-    </w:p>
-    <w:p>
-      <w:pPr>
-        <w:ind w:left="360"/>
-      </w:pPr>
-      <w:r>
-        <w:rPr>
-          <w:noProof/>
-        </w:rPr>
-        <mc:AlternateContent>
-          <mc:Choice Requires="wpg">
-            <w:drawing>
-              <wp:anchor distT="0" distB="0" distL="114300" distR="114300" simplePos="0" relativeHeight="251675136" behindDoc="0" locked="0" layoutInCell="1" allowOverlap="1" wp14:anchorId="1B82323B" wp14:editId="7AF02172">
-                <wp:simplePos x="0" y="0"/>
-                <wp:positionH relativeFrom="column">
-                  <wp:posOffset>1278467</wp:posOffset>
-                </wp:positionH>
-                <wp:positionV relativeFrom="paragraph">
-                  <wp:posOffset>542925</wp:posOffset>
-                </wp:positionV>
-                <wp:extent cx="3561503" cy="1681692"/>
-                <wp:effectExtent l="95250" t="0" r="20320" b="299720"/>
-                <wp:wrapNone/>
-                <wp:docPr id="124" name="Group 124"/>
-                <wp:cNvGraphicFramePr/>
-                <a:graphic xmlns:a="http://schemas.openxmlformats.org/drawingml/2006/main">
-                  <a:graphicData uri="http://schemas.microsoft.com/office/word/2010/wordprocessingGroup">
-                    <wpg:wgp>
-                      <wpg:cNvGrpSpPr/>
-                      <wpg:grpSpPr>
-                        <a:xfrm>
-                          <a:off x="0" y="0"/>
-                          <a:ext cx="3561503" cy="1681692"/>
-                          <a:chOff x="0" y="0"/>
-                          <a:chExt cx="3561503" cy="1681692"/>
-                        </a:xfrm>
-                      </wpg:grpSpPr>
-                      <wps:wsp>
-                        <wps:cNvPr id="105" name="Rectangular Callout 105"/>
-                        <wps:cNvSpPr/>
-                        <wps:spPr>
-                          <a:xfrm>
-                            <a:off x="0" y="0"/>
-                            <a:ext cx="979170" cy="391886"/>
-                          </a:xfrm>
-                          <a:prstGeom prst="wedgeRectCallout">
-                            <a:avLst>
-                              <a:gd name="adj1" fmla="val -55200"/>
-                              <a:gd name="adj2" fmla="val 87720"/>
-                            </a:avLst>
-                          </a:prstGeom>
-                        </wps:spPr>
-                        <wps:style>
-                          <a:lnRef idx="2">
-                            <a:schemeClr val="accent1">
-                              <a:shade val="50000"/>
-                            </a:schemeClr>
-                          </a:lnRef>
-                          <a:fillRef idx="1">
-                            <a:schemeClr val="accent1"/>
-                          </a:fillRef>
-                          <a:effectRef idx="0">
-                            <a:schemeClr val="accent1"/>
-                          </a:effectRef>
-                          <a:fontRef idx="minor">
-                            <a:schemeClr val="lt1"/>
-                          </a:fontRef>
-                        </wps:style>
-                        <wps:txbx>
-                          <w:txbxContent>
-                            <w:p>
-                              <w:pPr>
-                                <w:jc w:val="center"/>
-                                <w:rPr>
-                                  <w:color w:val="FF0000"/>
-                                  <w:sz w:val="16"/>
-                                  <w:szCs w:val="16"/>
-                                </w:rPr>
-                              </w:pPr>
-                              <w:r>
-                                <w:rPr>
-                                  <w:color w:val="FF0000"/>
-                                  <w:sz w:val="16"/>
-                                  <w:szCs w:val="16"/>
-                                </w:rPr>
-                                <w:t>Định dạng heading theo cấu trúc trang</w:t>
-                              </w:r>
-                            </w:p>
-                            <w:p>
-                              <w:pPr>
-                                <w:jc w:val="center"/>
-                              </w:pPr>
-                            </w:p>
-                          </w:txbxContent>
-                        </wps:txbx>
-                        <wps:bodyPr rot="0" spcFirstLastPara="0" vertOverflow="overflow" horzOverflow="overflow" vert="horz" wrap="square" lIns="91440" tIns="45720" rIns="91440" bIns="45720" numCol="1" spcCol="0" rtlCol="0" fromWordArt="0" anchor="ctr" anchorCtr="0" forceAA="0" compatLnSpc="1">
-                          <a:prstTxWarp prst="textNoShape">
-                            <a:avLst/>
-                          </a:prstTxWarp>
-                          <a:noAutofit/>
-                        </wps:bodyPr>
-                      </wps:wsp>
-                      <wps:wsp>
-                        <wps:cNvPr id="104" name="Rectangular Callout 104"/>
-                        <wps:cNvSpPr/>
-                        <wps:spPr>
-                          <a:xfrm>
-                            <a:off x="2582333" y="152400"/>
-                            <a:ext cx="979170" cy="225425"/>
-                          </a:xfrm>
-                          <a:prstGeom prst="wedgeRectCallout">
-                            <a:avLst>
-                              <a:gd name="adj1" fmla="val -77030"/>
-                              <a:gd name="adj2" fmla="val 140399"/>
-                            </a:avLst>
-                          </a:prstGeom>
-                        </wps:spPr>
-                        <wps:style>
-                          <a:lnRef idx="2">
-                            <a:schemeClr val="accent1">
-                              <a:shade val="50000"/>
-                            </a:schemeClr>
-                          </a:lnRef>
-                          <a:fillRef idx="1">
-                            <a:schemeClr val="accent1"/>
-                          </a:fillRef>
-                          <a:effectRef idx="0">
-                            <a:schemeClr val="accent1"/>
-                          </a:effectRef>
-                          <a:fontRef idx="minor">
-                            <a:schemeClr val="lt1"/>
-                          </a:fontRef>
-                        </wps:style>
-                        <wps:txbx>
-                          <w:txbxContent>
-                            <w:p>
-                              <w:pPr>
-                                <w:jc w:val="center"/>
-                                <w:rPr>
-                                  <w:color w:val="FF0000"/>
-                                  <w:sz w:val="16"/>
-                                  <w:szCs w:val="16"/>
-                                </w:rPr>
-                              </w:pPr>
-                              <w:r>
-                                <w:rPr>
-                                  <w:color w:val="FF0000"/>
-                                  <w:sz w:val="16"/>
-                                  <w:szCs w:val="16"/>
-                                </w:rPr>
-                                <w:t>Chèn các thư viện</w:t>
-                              </w:r>
-                            </w:p>
-                            <w:p>
-                              <w:pPr>
-                                <w:jc w:val="center"/>
-                              </w:pPr>
-                            </w:p>
-                          </w:txbxContent>
-                        </wps:txbx>
-                        <wps:bodyPr rot="0" spcFirstLastPara="0" vertOverflow="overflow" horzOverflow="overflow" vert="horz" wrap="square" lIns="91440" tIns="45720" rIns="91440" bIns="45720" numCol="1" spcCol="0" rtlCol="0" fromWordArt="0" anchor="ctr" anchorCtr="0" forceAA="0" compatLnSpc="1">
-                          <a:prstTxWarp prst="textNoShape">
-                            <a:avLst/>
-                          </a:prstTxWarp>
-                          <a:noAutofit/>
-                        </wps:bodyPr>
-                      </wps:wsp>
-                      <wps:wsp>
-                        <wps:cNvPr id="103" name="Rectangular Callout 103"/>
-                        <wps:cNvSpPr/>
-                        <wps:spPr>
-                          <a:xfrm>
-                            <a:off x="2319866" y="1456267"/>
-                            <a:ext cx="979170" cy="225425"/>
-                          </a:xfrm>
-                          <a:prstGeom prst="wedgeRectCallout">
-                            <a:avLst>
-                              <a:gd name="adj1" fmla="val -86732"/>
-                              <a:gd name="adj2" fmla="val 164105"/>
-                            </a:avLst>
-                          </a:prstGeom>
-                        </wps:spPr>
-                        <wps:style>
-                          <a:lnRef idx="2">
-                            <a:schemeClr val="accent1">
-                              <a:shade val="50000"/>
-                            </a:schemeClr>
-                          </a:lnRef>
-                          <a:fillRef idx="1">
-                            <a:schemeClr val="accent1"/>
-                          </a:fillRef>
-                          <a:effectRef idx="0">
-                            <a:schemeClr val="accent1"/>
-                          </a:effectRef>
-                          <a:fontRef idx="minor">
-                            <a:schemeClr val="lt1"/>
-                          </a:fontRef>
-                        </wps:style>
-                        <wps:txbx>
-                          <w:txbxContent>
-                            <w:p>
-                              <w:pPr>
-                                <w:jc w:val="center"/>
-                                <w:rPr>
-                                  <w:color w:val="FF0000"/>
-                                  <w:sz w:val="16"/>
-                                  <w:szCs w:val="16"/>
-                                </w:rPr>
-                              </w:pPr>
-                              <w:r>
-                                <w:rPr>
-                                  <w:color w:val="FF0000"/>
-                                  <w:sz w:val="16"/>
-                                  <w:szCs w:val="16"/>
-                                </w:rPr>
-                                <w:t>Chèn các mã giả</w:t>
-                              </w:r>
-                            </w:p>
-                            <w:p>
-                              <w:pPr>
-                                <w:jc w:val="center"/>
-                              </w:pPr>
-                            </w:p>
-                          </w:txbxContent>
-                        </wps:txbx>
-                        <wps:bodyPr rot="0" spcFirstLastPara="0" vertOverflow="overflow" horzOverflow="overflow" vert="horz" wrap="square" lIns="91440" tIns="45720" rIns="91440" bIns="45720" numCol="1" spcCol="0" rtlCol="0" fromWordArt="0" anchor="ctr" anchorCtr="0" forceAA="0" compatLnSpc="1">
-                          <a:prstTxWarp prst="textNoShape">
-                            <a:avLst/>
-                          </a:prstTxWarp>
-                          <a:noAutofit/>
-                        </wps:bodyPr>
-                      </wps:wsp>
-                    </wpg:wgp>
-                  </a:graphicData>
-                </a:graphic>
-              </wp:anchor>
-            </w:drawing>
-          </mc:Choice>
-          <mc:Fallback>
-            <w:pict>
-              <v:group w14:anchorId="1B82323B" id="Group 124" o:spid="_x0000_s1047" style="position:absolute;left:0;text-align:left;margin-left:100.65pt;margin-top:42.75pt;width:280.45pt;height:132.4pt;z-index:251675136" coordsize="35615,16816" o:gfxdata="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">
-                <v:shape id="Rectangular Callout 105" o:spid="_x0000_s1048" type="#_x0000_t61" style="position:absolute;width:9791;height:3918;visibility:visible;mso-wrap-style:square;v-text-anchor:middle" o:gfxdata="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" adj="-1123,29748" fillcolor="#ddd [3204]" strokecolor="#6e6e6e [1604]" strokeweight="1pt">
-                  <v:textbox>
-                    <w:txbxContent>
-                      <w:p>
-                        <w:pPr>
-                          <w:jc w:val="center"/>
-                          <w:rPr>
-                            <w:color w:val="FF0000"/>
-                            <w:sz w:val="16"/>
-                            <w:szCs w:val="16"/>
-                          </w:rPr>
-                        </w:pPr>
-                        <w:r>
-                          <w:rPr>
-                            <w:color w:val="FF0000"/>
-                            <w:sz w:val="16"/>
-                            <w:szCs w:val="16"/>
-                          </w:rPr>
-                          <w:t>Định dạng heading theo cấu trúc trang</w:t>
-                        </w:r>
-                      </w:p>
-                      <w:p>
-                        <w:pPr>
-                          <w:jc w:val="center"/>
-                        </w:pPr>
-                      </w:p>
-                    </w:txbxContent>
-                  </v:textbox>
-                </v:shape>
-                <v:shape id="Rectangular Callout 104" o:spid="_x0000_s1049" type="#_x0000_t61" style="position:absolute;left:25823;top:1524;width:9792;height:2254;visibility:visible;mso-wrap-style:square;v-text-anchor:middle" o:gfxdata="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" adj="-5838,41126" fillcolor="#ddd [3204]" strokecolor="#6e6e6e [1604]" strokeweight="1pt">
-                  <v:textbox>
-                    <w:txbxContent>
-                      <w:p>
-                        <w:pPr>
-                          <w:jc w:val="center"/>
-                          <w:rPr>
-                            <w:color w:val="FF0000"/>
-                            <w:sz w:val="16"/>
-                            <w:szCs w:val="16"/>
-                          </w:rPr>
-                        </w:pPr>
-                        <w:r>
-                          <w:rPr>
-                            <w:color w:val="FF0000"/>
-                            <w:sz w:val="16"/>
-                            <w:szCs w:val="16"/>
-                          </w:rPr>
-                          <w:t>Chèn các thư viện</w:t>
-                        </w:r>
-                      </w:p>
-                      <w:p>
-                        <w:pPr>
-                          <w:jc w:val="center"/>
-                        </w:pPr>
-                      </w:p>
-                    </w:txbxContent>
-                  </v:textbox>
-                </v:shape>
-                <v:shape id="Rectangular Callout 103" o:spid="_x0000_s1050" type="#_x0000_t61" style="position:absolute;left:23198;top:14562;width:9792;height:2254;visibility:visible;mso-wrap-style:square;v-text-anchor:middle" o:gfxdata="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" adj="-7934,46247" fillcolor="#ddd [3204]" strokecolor="#6e6e6e [1604]" strokeweight="1pt">
-                  <v:textbox>
-                    <w:txbxContent>
-                      <w:p>
-                        <w:pPr>
-                          <w:jc w:val="center"/>
-                          <w:rPr>
-                            <w:color w:val="FF0000"/>
-                            <w:sz w:val="16"/>
-                            <w:szCs w:val="16"/>
-                          </w:rPr>
-                        </w:pPr>
-                        <w:r>
-                          <w:rPr>
-                            <w:color w:val="FF0000"/>
-                            <w:sz w:val="16"/>
-                            <w:szCs w:val="16"/>
-                          </w:rPr>
-                          <w:t>Chèn các mã giả</w:t>
-                        </w:r>
-                      </w:p>
-                      <w:p>
-                        <w:pPr>
-                          <w:jc w:val="center"/>
-                        </w:pPr>
-                      </w:p>
-                    </w:txbxContent>
-                  </v:textbox>
-                </v:shape>
-              </v:group>
-            </w:pict>
-          </mc:Fallback>
-        </mc:AlternateContent>
-      </w:r>
-      <w:r>
-        <w:rPr>
-          <w:noProof/>
-        </w:rPr>
-        <w:drawing>
-          <wp:inline distT="0" distB="0" distL="0" distR="0" wp14:anchorId="07563913" wp14:editId="694009FF">
-            <wp:extent cx="5719445" cy="2959100"/>
-            <wp:effectExtent l="0" t="0" r="0" b="0"/>
-            <wp:docPr id="119" name="Picture 119"/>
-            <wp:cNvGraphicFramePr>
-              <a:graphicFrameLocks xmlns:a="http://schemas.openxmlformats.org/drawingml/2006/main" noChangeAspect="1"/>
-            </wp:cNvGraphicFramePr>
-            <a:graphic xmlns:a="http://schemas.openxmlformats.org/drawingml/2006/main">
-              <a:graphicData uri="http://schemas.openxmlformats.org/drawingml/2006/picture">
-                <pic:pic xmlns:pic="http://schemas.openxmlformats.org/drawingml/2006/picture">
-                  <pic:nvPicPr>
-                    <pic:cNvPr id="0" name="Picture 4"/>
-                    <pic:cNvPicPr>
-                      <a:picLocks noChangeAspect="1" noChangeArrowheads="1"/>
-                    </pic:cNvPicPr>
-                  </pic:nvPicPr>
-                  <pic:blipFill>
-                    <a:blip r:embed="rId48">
-                      <a:extLst>
-                        <a:ext uri="{28A0092B-C50C-407E-A947-70E740481C1C}">
-                          <a14:useLocalDpi xmlns:a14="http://schemas.microsoft.com/office/drawing/2010/main" val="0"/>
-                        </a:ext>
-                      </a:extLst>
-                    </a:blip>
-                    <a:srcRect/>
-                    <a:stretch>
-                      <a:fillRect/>
-                    </a:stretch>
-                  </pic:blipFill>
-                  <pic:spPr bwMode="auto">
-                    <a:xfrm>
-                      <a:off x="0" y="0"/>
-                      <a:ext cx="5719445" cy="2959100"/>
-                    </a:xfrm>
-                    <a:prstGeom prst="rect">
-                      <a:avLst/>
-                    </a:prstGeom>
-                    <a:noFill/>
-                    <a:ln>
-                      <a:noFill/>
-                    </a:ln>
-                  </pic:spPr>
-                </pic:pic>
-              </a:graphicData>
-            </a:graphic>
-          </wp:inline>
-        </w:drawing>
-      </w:r>
-    </w:p>
-    <w:p>
-      <w:pPr>
-        <w:ind w:left="360"/>
-      </w:pPr>
-    </w:p>
-    <w:p>
-      <w:pPr>
-        <w:rPr>
-          <w:b/>
-        </w:rPr>
-      </w:pPr>
-      <w:r>
-        <w:rPr>
-          <w:b/>
-        </w:rPr>
-        <w:br w:type="page"/>
-      </w:r>
-    </w:p>
-    <w:p>
-      <w:pPr>
-        <w:rPr>
-          <w:b/>
-          <w:i/>
-        </w:rPr>
-      </w:pPr>
-      <w:r>
-        <w:rPr>
-          <w:b/>
-          <w:i/>
-        </w:rPr>
-        <w:lastRenderedPageBreak/>
         <w:t>Tài liệu dạng HTML</w:t>
       </w:r>
     </w:p>
@@ -10692,16 +10458,16 @@
         <mc:AlternateContent>
           <mc:Choice Requires="wps">
             <w:drawing>
-              <wp:anchor distT="0" distB="0" distL="114300" distR="114300" simplePos="0" relativeHeight="251687936" behindDoc="0" locked="0" layoutInCell="1" allowOverlap="1" wp14:anchorId="1EF07667" wp14:editId="58CC77F1">
+              <wp:anchor distT="0" distB="0" distL="114300" distR="114300" simplePos="0" relativeHeight="251708416" behindDoc="0" locked="0" layoutInCell="1" allowOverlap="1" wp14:anchorId="1EF07667" wp14:editId="5D01467C">
                 <wp:simplePos x="0" y="0"/>
                 <wp:positionH relativeFrom="margin">
-                  <wp:align>center</wp:align>
+                  <wp:posOffset>2185060</wp:posOffset>
                 </wp:positionH>
                 <wp:positionV relativeFrom="paragraph">
-                  <wp:posOffset>1913614</wp:posOffset>
+                  <wp:posOffset>2632726</wp:posOffset>
                 </wp:positionV>
                 <wp:extent cx="914400" cy="255270"/>
-                <wp:effectExtent l="0" t="0" r="247650" b="163830"/>
+                <wp:effectExtent l="0" t="590550" r="76200" b="11430"/>
                 <wp:wrapNone/>
                 <wp:docPr id="111" name="Rectangular Callout 111"/>
                 <wp:cNvGraphicFramePr/>
@@ -10711,13 +10477,13 @@
                       <wps:cNvSpPr/>
                       <wps:spPr>
                         <a:xfrm>
-                          <a:off x="3315694" y="7394713"/>
+                          <a:off x="0" y="0"/>
                           <a:ext cx="914400" cy="255270"/>
                         </a:xfrm>
                         <a:prstGeom prst="wedgeRectCallout">
                           <a:avLst>
-                            <a:gd name="adj1" fmla="val 67536"/>
-                            <a:gd name="adj2" fmla="val 97814"/>
+                            <a:gd name="adj1" fmla="val 52601"/>
+                            <a:gd name="adj2" fmla="val -269699"/>
                           </a:avLst>
                         </a:prstGeom>
                       </wps:spPr>
@@ -10781,7 +10547,7 @@
           </mc:Choice>
           <mc:Fallback>
             <w:pict>
-              <v:shape w14:anchorId="1EF07667" id="Rectangular Callout 111" o:spid="_x0000_s1051" type="#_x0000_t61" style="position:absolute;left:0;text-align:left;margin-left:0;margin-top:150.7pt;width:1in;height:20.1pt;z-index:251687936;visibility:visible;mso-wrap-style:square;mso-height-percent:0;mso-wrap-distance-left:9pt;mso-wrap-distance-top:0;mso-wrap-distance-right:9pt;mso-wrap-distance-bottom:0;mso-position-horizontal:center;mso-position-horizontal-relative:margin;mso-position-vertical:absolute;mso-position-vertical-relative:text;mso-height-percent:0;mso-height-relative:margin;v-text-anchor:middle" o:gfxdata="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" adj="25388,31928" fillcolor="#ddd [3204]" strokecolor="#6e6e6e [1604]" strokeweight="1pt">
+              <v:shape w14:anchorId="1EF07667" id="Rectangular Callout 111" o:spid="_x0000_s1047" type="#_x0000_t61" style="position:absolute;left:0;text-align:left;margin-left:172.05pt;margin-top:207.3pt;width:1in;height:20.1pt;z-index:251708416;visibility:visible;mso-wrap-style:square;mso-height-percent:0;mso-wrap-distance-left:9pt;mso-wrap-distance-top:0;mso-wrap-distance-right:9pt;mso-wrap-distance-bottom:0;mso-position-horizontal:absolute;mso-position-horizontal-relative:margin;mso-position-vertical:absolute;mso-position-vertical-relative:text;mso-height-percent:0;mso-height-relative:margin;v-text-anchor:middle" o:gfxdata="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" adj="22162,-47455" fillcolor="#ddd [3204]" strokecolor="#6e6e6e [1604]" strokeweight="1pt">
                 <v:textbox>
                   <w:txbxContent>
                     <w:p>
@@ -10820,18 +10586,18 @@
           <w:noProof/>
         </w:rPr>
         <w:drawing>
-          <wp:anchor distT="0" distB="0" distL="114300" distR="114300" simplePos="0" relativeHeight="251627520" behindDoc="0" locked="0" layoutInCell="1" allowOverlap="1" wp14:anchorId="7FED8560" wp14:editId="37223F81">
+          <wp:anchor distT="0" distB="0" distL="114300" distR="114300" simplePos="0" relativeHeight="251707392" behindDoc="0" locked="0" layoutInCell="1" allowOverlap="1" wp14:anchorId="47D9EC29" wp14:editId="08B343C8">
             <wp:simplePos x="0" y="0"/>
             <wp:positionH relativeFrom="column">
-              <wp:posOffset>3118181</wp:posOffset>
+              <wp:posOffset>3140867</wp:posOffset>
             </wp:positionH>
             <wp:positionV relativeFrom="paragraph">
-              <wp:posOffset>504604</wp:posOffset>
+              <wp:posOffset>548994</wp:posOffset>
             </wp:positionV>
-            <wp:extent cx="3467595" cy="3677853"/>
-            <wp:effectExtent l="0" t="0" r="0" b="0"/>
+            <wp:extent cx="2547257" cy="3912993"/>
+            <wp:effectExtent l="0" t="0" r="5715" b="0"/>
             <wp:wrapNone/>
-            <wp:docPr id="53" name="Picture 53"/>
+            <wp:docPr id="47" name="Picture 47"/>
             <wp:cNvGraphicFramePr>
               <a:graphicFrameLocks xmlns:a="http://schemas.openxmlformats.org/drawingml/2006/main" noChangeAspect="1"/>
             </wp:cNvGraphicFramePr>
@@ -10839,36 +10605,29 @@
               <a:graphicData uri="http://schemas.openxmlformats.org/drawingml/2006/picture">
                 <pic:pic xmlns:pic="http://schemas.openxmlformats.org/drawingml/2006/picture">
                   <pic:nvPicPr>
-                    <pic:cNvPr id="0" name="Picture 2"/>
-                    <pic:cNvPicPr>
-                      <a:picLocks noChangeAspect="1" noChangeArrowheads="1"/>
-                    </pic:cNvPicPr>
+                    <pic:cNvPr id="1" name=""/>
+                    <pic:cNvPicPr/>
                   </pic:nvPicPr>
                   <pic:blipFill>
-                    <a:blip r:embed="rId49">
+                    <a:blip r:embed="rId47">
                       <a:extLst>
                         <a:ext uri="{28A0092B-C50C-407E-A947-70E740481C1C}">
                           <a14:useLocalDpi xmlns:a14="http://schemas.microsoft.com/office/drawing/2010/main" val="0"/>
                         </a:ext>
                       </a:extLst>
                     </a:blip>
-                    <a:srcRect/>
                     <a:stretch>
                       <a:fillRect/>
                     </a:stretch>
                   </pic:blipFill>
-                  <pic:spPr bwMode="auto">
+                  <pic:spPr>
                     <a:xfrm>
                       <a:off x="0" y="0"/>
-                      <a:ext cx="3467595" cy="3677853"/>
+                      <a:ext cx="2547257" cy="3912993"/>
                     </a:xfrm>
                     <a:prstGeom prst="rect">
                       <a:avLst/>
                     </a:prstGeom>
-                    <a:noFill/>
-                    <a:ln>
-                      <a:noFill/>
-                    </a:ln>
                   </pic:spPr>
                 </pic:pic>
               </a:graphicData>
@@ -10889,16 +10648,16 @@
         <mc:AlternateContent>
           <mc:Choice Requires="wps">
             <w:drawing>
-              <wp:anchor distT="0" distB="0" distL="114300" distR="114300" simplePos="0" relativeHeight="251685888" behindDoc="0" locked="0" layoutInCell="1" allowOverlap="1" wp14:anchorId="097D9662" wp14:editId="37EB015E">
+              <wp:anchor distT="0" distB="0" distL="114300" distR="114300" simplePos="0" relativeHeight="251685888" behindDoc="0" locked="0" layoutInCell="1" allowOverlap="1" wp14:anchorId="097D9662" wp14:editId="01B9090D">
                 <wp:simplePos x="0" y="0"/>
                 <wp:positionH relativeFrom="column">
-                  <wp:posOffset>1519555</wp:posOffset>
+                  <wp:posOffset>1514104</wp:posOffset>
                 </wp:positionH>
                 <wp:positionV relativeFrom="paragraph">
-                  <wp:posOffset>1076325</wp:posOffset>
+                  <wp:posOffset>1421443</wp:posOffset>
                 </wp:positionV>
                 <wp:extent cx="1038860" cy="255270"/>
-                <wp:effectExtent l="419100" t="0" r="27940" b="11430"/>
+                <wp:effectExtent l="0" t="0" r="27940" b="468630"/>
                 <wp:wrapNone/>
                 <wp:docPr id="112" name="Rectangular Callout 112"/>
                 <wp:cNvGraphicFramePr/>
@@ -10913,8 +10672,8 @@
                         </a:xfrm>
                         <a:prstGeom prst="wedgeRectCallout">
                           <a:avLst>
-                            <a:gd name="adj1" fmla="val -86624"/>
-                            <a:gd name="adj2" fmla="val -29996"/>
+                            <a:gd name="adj1" fmla="val -47186"/>
+                            <a:gd name="adj2" fmla="val 216563"/>
                           </a:avLst>
                         </a:prstGeom>
                       </wps:spPr>
@@ -10989,7 +10748,7 @@
           </mc:Choice>
           <mc:Fallback>
             <w:pict>
-              <v:shape w14:anchorId="097D9662" id="Rectangular Callout 112" o:spid="_x0000_s1052" type="#_x0000_t61" style="position:absolute;left:0;text-align:left;margin-left:119.65pt;margin-top:84.75pt;width:81.8pt;height:20.1pt;z-index:251685888;visibility:visible;mso-wrap-style:square;mso-width-percent:0;mso-height-percent:0;mso-wrap-distance-left:9pt;mso-wrap-distance-top:0;mso-wrap-distance-right:9pt;mso-wrap-distance-bottom:0;mso-position-horizontal:absolute;mso-position-horizontal-relative:text;mso-position-vertical:absolute;mso-position-vertical-relative:text;mso-width-percent:0;mso-height-percent:0;mso-width-relative:margin;mso-height-relative:margin;v-text-anchor:middle" o:gfxdata="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" adj="-7911,4321" fillcolor="#ddd [3204]" strokecolor="#6e6e6e [1604]" strokeweight="1pt">
+              <v:shape w14:anchorId="097D9662" id="Rectangular Callout 112" o:spid="_x0000_s1048" type="#_x0000_t61" style="position:absolute;left:0;text-align:left;margin-left:119.2pt;margin-top:111.9pt;width:81.8pt;height:20.1pt;z-index:251685888;visibility:visible;mso-wrap-style:square;mso-width-percent:0;mso-height-percent:0;mso-wrap-distance-left:9pt;mso-wrap-distance-top:0;mso-wrap-distance-right:9pt;mso-wrap-distance-bottom:0;mso-position-horizontal:absolute;mso-position-horizontal-relative:text;mso-position-vertical:absolute;mso-position-vertical-relative:text;mso-width-percent:0;mso-height-percent:0;mso-width-relative:margin;mso-height-relative:margin;v-text-anchor:middle" o:gfxdata="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" adj="608,57578" fillcolor="#ddd [3204]" strokecolor="#6e6e6e [1604]" strokeweight="1pt">
                 <v:textbox>
                   <w:txbxContent>
                     <w:p>
@@ -11037,16 +10796,16 @@
         <mc:AlternateContent>
           <mc:Choice Requires="wps">
             <w:drawing>
-              <wp:anchor distT="0" distB="0" distL="114300" distR="114300" simplePos="0" relativeHeight="251689984" behindDoc="0" locked="0" layoutInCell="1" allowOverlap="1" wp14:anchorId="1963F592" wp14:editId="4DA05441">
+              <wp:anchor distT="0" distB="0" distL="114300" distR="114300" simplePos="0" relativeHeight="251689984" behindDoc="0" locked="0" layoutInCell="1" allowOverlap="1" wp14:anchorId="1963F592" wp14:editId="545BCE53">
                 <wp:simplePos x="0" y="0"/>
                 <wp:positionH relativeFrom="column">
-                  <wp:posOffset>765348</wp:posOffset>
+                  <wp:posOffset>706581</wp:posOffset>
                 </wp:positionH>
                 <wp:positionV relativeFrom="paragraph">
-                  <wp:posOffset>1046802</wp:posOffset>
+                  <wp:posOffset>2092399</wp:posOffset>
                 </wp:positionV>
-                <wp:extent cx="338290" cy="130629"/>
-                <wp:effectExtent l="0" t="0" r="24130" b="22225"/>
+                <wp:extent cx="866899" cy="153926"/>
+                <wp:effectExtent l="0" t="0" r="28575" b="17780"/>
                 <wp:wrapNone/>
                 <wp:docPr id="113" name="Rounded Rectangle 113"/>
                 <wp:cNvGraphicFramePr/>
@@ -11057,7 +10816,7 @@
                       <wps:spPr>
                         <a:xfrm>
                           <a:off x="0" y="0"/>
-                          <a:ext cx="338290" cy="130629"/>
+                          <a:ext cx="866899" cy="153926"/>
                         </a:xfrm>
                         <a:prstGeom prst="roundRect">
                           <a:avLst/>
@@ -11105,7 +10864,7 @@
           </mc:Choice>
           <mc:Fallback>
             <w:pict>
-              <v:roundrect w14:anchorId="00C889C8" id="Rounded Rectangle 113" o:spid="_x0000_s1026" style="position:absolute;margin-left:60.25pt;margin-top:82.45pt;width:26.65pt;height:10.3pt;z-index:251689984;visibility:visible;mso-wrap-style:square;mso-width-percent:0;mso-height-percent:0;mso-wrap-distance-left:9pt;mso-wrap-distance-top:0;mso-wrap-distance-right:9pt;mso-wrap-distance-bottom:0;mso-position-horizontal:absolute;mso-position-horizontal-relative:text;mso-position-vertical:absolute;mso-position-vertical-relative:text;mso-width-percent:0;mso-height-percent:0;mso-width-relative:margin;mso-height-relative:margin;v-text-anchor:middle" arcsize="10923f" o:gfxdata="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" filled="f" strokecolor="#c00000" strokeweight="1pt">
+              <v:roundrect w14:anchorId="4DC6F8B6" id="Rounded Rectangle 113" o:spid="_x0000_s1026" style="position:absolute;margin-left:55.65pt;margin-top:164.75pt;width:68.25pt;height:12.1pt;z-index:251689984;visibility:visible;mso-wrap-style:square;mso-width-percent:0;mso-height-percent:0;mso-wrap-distance-left:9pt;mso-wrap-distance-top:0;mso-wrap-distance-right:9pt;mso-wrap-distance-bottom:0;mso-position-horizontal:absolute;mso-position-horizontal-relative:text;mso-position-vertical:absolute;mso-position-vertical-relative:text;mso-width-percent:0;mso-height-percent:0;mso-width-relative:margin;mso-height-relative:margin;v-text-anchor:middle" arcsize="10923f" o:gfxdata="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" filled="f" strokecolor="#c00000" strokeweight="1pt">
                 <v:stroke joinstyle="miter"/>
               </v:roundrect>
             </w:pict>
@@ -11117,10 +10876,10 @@
           <w:noProof/>
         </w:rPr>
         <w:drawing>
-          <wp:inline distT="0" distB="0" distL="0" distR="0" wp14:anchorId="20E4C508" wp14:editId="1ACD2B0A">
-            <wp:extent cx="5309262" cy="4257304"/>
-            <wp:effectExtent l="0" t="0" r="5715" b="0"/>
-            <wp:docPr id="122" name="Picture 122"/>
+          <wp:inline distT="0" distB="0" distL="0" distR="0" wp14:anchorId="6D1F9EFF" wp14:editId="6312359E">
+            <wp:extent cx="5732145" cy="4558665"/>
+            <wp:effectExtent l="0" t="0" r="1905" b="0"/>
+            <wp:docPr id="45" name="Picture 45"/>
             <wp:cNvGraphicFramePr>
               <a:graphicFrameLocks xmlns:a="http://schemas.openxmlformats.org/drawingml/2006/main" noChangeAspect="1"/>
             </wp:cNvGraphicFramePr>
@@ -11128,36 +10887,23 @@
               <a:graphicData uri="http://schemas.openxmlformats.org/drawingml/2006/picture">
                 <pic:pic xmlns:pic="http://schemas.openxmlformats.org/drawingml/2006/picture">
                   <pic:nvPicPr>
-                    <pic:cNvPr id="0" name="Picture 6"/>
-                    <pic:cNvPicPr>
-                      <a:picLocks noChangeAspect="1" noChangeArrowheads="1"/>
-                    </pic:cNvPicPr>
+                    <pic:cNvPr id="1" name=""/>
+                    <pic:cNvPicPr/>
                   </pic:nvPicPr>
                   <pic:blipFill>
-                    <a:blip r:embed="rId50">
-                      <a:extLst>
-                        <a:ext uri="{28A0092B-C50C-407E-A947-70E740481C1C}">
-                          <a14:useLocalDpi xmlns:a14="http://schemas.microsoft.com/office/drawing/2010/main" val="0"/>
-                        </a:ext>
-                      </a:extLst>
-                    </a:blip>
-                    <a:srcRect/>
+                    <a:blip r:embed="rId48"/>
                     <a:stretch>
                       <a:fillRect/>
                     </a:stretch>
                   </pic:blipFill>
-                  <pic:spPr bwMode="auto">
+                  <pic:spPr>
                     <a:xfrm>
                       <a:off x="0" y="0"/>
-                      <a:ext cx="5355079" cy="4294043"/>
+                      <a:ext cx="5732145" cy="4558665"/>
                     </a:xfrm>
                     <a:prstGeom prst="rect">
                       <a:avLst/>
                     </a:prstGeom>
-                    <a:noFill/>
-                    <a:ln>
-                      <a:noFill/>
-                    </a:ln>
                   </pic:spPr>
                 </pic:pic>
               </a:graphicData>
@@ -11165,6 +10911,8 @@
           </wp:inline>
         </w:drawing>
       </w:r>
+      <w:bookmarkStart w:id="21" w:name="_GoBack"/>
+      <w:bookmarkEnd w:id="21"/>
     </w:p>
     <w:p>
       <w:pPr>
@@ -11172,11 +10920,12 @@
         <w:keepLines w:val="0"/>
         <w:spacing w:before="240" w:after="60" w:line="240" w:lineRule="auto"/>
       </w:pPr>
-      <w:bookmarkStart w:id="23" w:name="_Toc398757163"/>
-      <w:r>
+      <w:bookmarkStart w:id="22" w:name="_Toc398757163"/>
+      <w:r>
+        <w:lastRenderedPageBreak/>
         <w:t>Ưu và nhược điểm</w:t>
       </w:r>
-      <w:bookmarkEnd w:id="23"/>
+      <w:bookmarkEnd w:id="22"/>
     </w:p>
     <w:p>
       <w:pPr>
@@ -11361,9 +11110,8 @@
         <w:rPr>
           <w:noProof/>
         </w:rPr>
-        <w:lastRenderedPageBreak/>
         <w:drawing>
-          <wp:anchor distT="0" distB="0" distL="114300" distR="114300" simplePos="0" relativeHeight="251625472" behindDoc="0" locked="0" layoutInCell="1" allowOverlap="1" wp14:anchorId="0CB0F596" wp14:editId="4BF8E7EA">
+          <wp:anchor distT="0" distB="0" distL="114300" distR="114300" simplePos="0" relativeHeight="251622400" behindDoc="0" locked="0" layoutInCell="1" allowOverlap="1" wp14:anchorId="0CB0F596" wp14:editId="222A444B">
             <wp:simplePos x="0" y="0"/>
             <wp:positionH relativeFrom="column">
               <wp:posOffset>409575</wp:posOffset>
@@ -11394,7 +11142,7 @@
                     <pic:cNvPicPr/>
                   </pic:nvPicPr>
                   <pic:blipFill>
-                    <a:blip r:embed="rId51">
+                    <a:blip r:embed="rId49">
                       <a:extLst>
                         <a:ext uri="{28A0092B-C50C-407E-A947-70E740481C1C}">
                           <a14:useLocalDpi xmlns:a14="http://schemas.microsoft.com/office/drawing/2010/main" val="0"/>
@@ -11474,10 +11222,10 @@
         <w:t>Khi định nghĩa 1 phương thức con nằm trong 1 phương thức. Thì khi sinh tài  liệu, phần flowchart của phương thức con không được thể hiện. Chỉ thể hiên ở dạng gọi phương thức con.</w:t>
       </w:r>
     </w:p>
-    <w:bookmarkEnd w:id="15"/>
+    <w:bookmarkEnd w:id="14"/>
     <w:p/>
     <w:sectPr>
-      <w:headerReference w:type="first" r:id="rId52"/>
+      <w:headerReference w:type="first" r:id="rId50"/>
       <w:type w:val="continuous"/>
       <w:pgSz w:w="11907" w:h="16839" w:code="9"/>
       <w:pgMar w:top="1440" w:right="1440" w:bottom="1440" w:left="1440" w:header="720" w:footer="720" w:gutter="0"/>
@@ -11579,7 +11327,7 @@
         <w:i/>
         <w:noProof/>
       </w:rPr>
-      <w:t>iii</w:t>
+      <w:t>21</w:t>
     </w:r>
     <w:r>
       <w:rPr>
@@ -17031,7 +16779,7 @@
 </file>
 
 <file path=customXml/itemProps1.xml><?xml version="1.0" encoding="utf-8"?>
-<ds:datastoreItem xmlns:ds="http://schemas.openxmlformats.org/officeDocument/2006/customXml" ds:itemID="{C1B97E99-E046-484D-A7C9-0790513C3700}">
+<ds:datastoreItem xmlns:ds="http://schemas.openxmlformats.org/officeDocument/2006/customXml" ds:itemID="{0CAC4785-8F25-4D3E-A869-E34CA28E6FDD}">
   <ds:schemaRefs>
     <ds:schemaRef ds:uri="http://schemas.openxmlformats.org/officeDocument/2006/bibliography"/>
   </ds:schemaRefs>

</xml_diff>

<commit_message>
Cập nhật bài tập nhóm số 1
Cập nhật mục lục
</commit_message>
<xml_diff>
--- a/BaiTap1/BT01_BT1_NoiDung_Final.docx
+++ b/BaiTap1/BT01_BT1_NoiDung_Final.docx
@@ -473,7 +473,12 @@
             </w:numPr>
           </w:pPr>
           <w:r>
-            <w:t>Mục lục</w:t>
+            <w:t>Mục l</w:t>
+          </w:r>
+          <w:bookmarkStart w:id="0" w:name="_GoBack"/>
+          <w:bookmarkEnd w:id="0"/>
+          <w:r>
+            <w:t>ục</w:t>
           </w:r>
         </w:p>
         <w:p>
@@ -495,7 +500,7 @@
           <w:r>
             <w:fldChar w:fldCharType="separate"/>
           </w:r>
-          <w:hyperlink w:anchor="_Toc398757149" w:history="1">
+          <w:hyperlink w:anchor="_Toc399615414" w:history="1">
             <w:r>
               <w:rPr>
                 <w:rStyle w:val="Hyperlink"/>
@@ -522,7 +527,7 @@
                 <w:noProof/>
                 <w:webHidden/>
               </w:rPr>
-              <w:instrText xml:space="preserve"> PAGEREF _Toc398757149 \h </w:instrText>
+              <w:instrText xml:space="preserve"> PAGEREF _Toc399615414 \h </w:instrText>
             </w:r>
             <w:r>
               <w:rPr>
@@ -564,7 +569,7 @@
               <w:noProof/>
             </w:rPr>
           </w:pPr>
-          <w:hyperlink w:anchor="_Toc398757150" w:history="1">
+          <w:hyperlink w:anchor="_Toc399615415" w:history="1">
             <w:r>
               <w:rPr>
                 <w:rStyle w:val="Hyperlink"/>
@@ -604,7 +609,7 @@
                 <w:noProof/>
                 <w:webHidden/>
               </w:rPr>
-              <w:instrText xml:space="preserve"> PAGEREF _Toc398757150 \h </w:instrText>
+              <w:instrText xml:space="preserve"> PAGEREF _Toc399615415 \h </w:instrText>
             </w:r>
             <w:r>
               <w:rPr>
@@ -646,7 +651,7 @@
               <w:noProof/>
             </w:rPr>
           </w:pPr>
-          <w:hyperlink w:anchor="_Toc398757151" w:history="1">
+          <w:hyperlink w:anchor="_Toc399615416" w:history="1">
             <w:r>
               <w:rPr>
                 <w:rStyle w:val="Hyperlink"/>
@@ -686,7 +691,7 @@
                 <w:noProof/>
                 <w:webHidden/>
               </w:rPr>
-              <w:instrText xml:space="preserve"> PAGEREF _Toc398757151 \h </w:instrText>
+              <w:instrText xml:space="preserve"> PAGEREF _Toc399615416 \h </w:instrText>
             </w:r>
             <w:r>
               <w:rPr>
@@ -728,7 +733,7 @@
               <w:noProof/>
             </w:rPr>
           </w:pPr>
-          <w:hyperlink w:anchor="_Toc398757152" w:history="1">
+          <w:hyperlink w:anchor="_Toc399615417" w:history="1">
             <w:r>
               <w:rPr>
                 <w:rStyle w:val="Hyperlink"/>
@@ -768,7 +773,7 @@
                 <w:noProof/>
                 <w:webHidden/>
               </w:rPr>
-              <w:instrText xml:space="preserve"> PAGEREF _Toc398757152 \h </w:instrText>
+              <w:instrText xml:space="preserve"> PAGEREF _Toc399615417 \h </w:instrText>
             </w:r>
             <w:r>
               <w:rPr>
@@ -810,7 +815,7 @@
               <w:noProof/>
             </w:rPr>
           </w:pPr>
-          <w:hyperlink w:anchor="_Toc398757153" w:history="1">
+          <w:hyperlink w:anchor="_Toc399615418" w:history="1">
             <w:r>
               <w:rPr>
                 <w:rStyle w:val="Hyperlink"/>
@@ -850,7 +855,7 @@
                 <w:noProof/>
                 <w:webHidden/>
               </w:rPr>
-              <w:instrText xml:space="preserve"> PAGEREF _Toc398757153 \h </w:instrText>
+              <w:instrText xml:space="preserve"> PAGEREF _Toc399615418 \h </w:instrText>
             </w:r>
             <w:r>
               <w:rPr>
@@ -892,7 +897,7 @@
               <w:noProof/>
             </w:rPr>
           </w:pPr>
-          <w:hyperlink w:anchor="_Toc398757154" w:history="1">
+          <w:hyperlink w:anchor="_Toc399615419" w:history="1">
             <w:r>
               <w:rPr>
                 <w:rStyle w:val="Hyperlink"/>
@@ -932,7 +937,7 @@
                 <w:noProof/>
                 <w:webHidden/>
               </w:rPr>
-              <w:instrText xml:space="preserve"> PAGEREF _Toc398757154 \h </w:instrText>
+              <w:instrText xml:space="preserve"> PAGEREF _Toc399615419 \h </w:instrText>
             </w:r>
             <w:r>
               <w:rPr>
@@ -974,7 +979,7 @@
               <w:noProof/>
             </w:rPr>
           </w:pPr>
-          <w:hyperlink w:anchor="_Toc398757155" w:history="1">
+          <w:hyperlink w:anchor="_Toc399615420" w:history="1">
             <w:r>
               <w:rPr>
                 <w:rStyle w:val="Hyperlink"/>
@@ -1014,7 +1019,7 @@
                 <w:noProof/>
                 <w:webHidden/>
               </w:rPr>
-              <w:instrText xml:space="preserve"> PAGEREF _Toc398757155 \h </w:instrText>
+              <w:instrText xml:space="preserve"> PAGEREF _Toc399615420 \h </w:instrText>
             </w:r>
             <w:r>
               <w:rPr>
@@ -1056,7 +1061,7 @@
               <w:noProof/>
             </w:rPr>
           </w:pPr>
-          <w:hyperlink w:anchor="_Toc398757156" w:history="1">
+          <w:hyperlink w:anchor="_Toc399615421" w:history="1">
             <w:r>
               <w:rPr>
                 <w:rStyle w:val="Hyperlink"/>
@@ -1096,7 +1101,7 @@
                 <w:noProof/>
                 <w:webHidden/>
               </w:rPr>
-              <w:instrText xml:space="preserve"> PAGEREF _Toc398757156 \h </w:instrText>
+              <w:instrText xml:space="preserve"> PAGEREF _Toc399615421 \h </w:instrText>
             </w:r>
             <w:r>
               <w:rPr>
@@ -1138,7 +1143,7 @@
               <w:noProof/>
             </w:rPr>
           </w:pPr>
-          <w:hyperlink w:anchor="_Toc398757157" w:history="1">
+          <w:hyperlink w:anchor="_Toc399615422" w:history="1">
             <w:r>
               <w:rPr>
                 <w:rStyle w:val="Hyperlink"/>
@@ -1178,7 +1183,7 @@
                 <w:noProof/>
                 <w:webHidden/>
               </w:rPr>
-              <w:instrText xml:space="preserve"> PAGEREF _Toc398757157 \h </w:instrText>
+              <w:instrText xml:space="preserve"> PAGEREF _Toc399615422 \h </w:instrText>
             </w:r>
             <w:r>
               <w:rPr>
@@ -1220,7 +1225,7 @@
               <w:noProof/>
             </w:rPr>
           </w:pPr>
-          <w:hyperlink w:anchor="_Toc398757158" w:history="1">
+          <w:hyperlink w:anchor="_Toc399615423" w:history="1">
             <w:r>
               <w:rPr>
                 <w:rStyle w:val="Hyperlink"/>
@@ -1260,7 +1265,7 @@
                 <w:noProof/>
                 <w:webHidden/>
               </w:rPr>
-              <w:instrText xml:space="preserve"> PAGEREF _Toc398757158 \h </w:instrText>
+              <w:instrText xml:space="preserve"> PAGEREF _Toc399615423 \h </w:instrText>
             </w:r>
             <w:r>
               <w:rPr>
@@ -1302,7 +1307,7 @@
               <w:noProof/>
             </w:rPr>
           </w:pPr>
-          <w:hyperlink w:anchor="_Toc398757159" w:history="1">
+          <w:hyperlink w:anchor="_Toc399615424" w:history="1">
             <w:r>
               <w:rPr>
                 <w:rStyle w:val="Hyperlink"/>
@@ -1342,7 +1347,7 @@
                 <w:noProof/>
                 <w:webHidden/>
               </w:rPr>
-              <w:instrText xml:space="preserve"> PAGEREF _Toc398757159 \h </w:instrText>
+              <w:instrText xml:space="preserve"> PAGEREF _Toc399615424 \h </w:instrText>
             </w:r>
             <w:r>
               <w:rPr>
@@ -1384,7 +1389,7 @@
               <w:noProof/>
             </w:rPr>
           </w:pPr>
-          <w:hyperlink w:anchor="_Toc398757160" w:history="1">
+          <w:hyperlink w:anchor="_Toc399615425" w:history="1">
             <w:r>
               <w:rPr>
                 <w:rStyle w:val="Hyperlink"/>
@@ -1403,7 +1408,7 @@
                 <w:rStyle w:val="Hyperlink"/>
                 <w:noProof/>
               </w:rPr>
-              <w:t>Kéo thả qua lại giữa các phần trong flow chart.</w:t>
+              <w:t>Chức năng “High light” cho phép người dùng quan sát code lẫn sơ đồ rõ ràng hơn.</w:t>
             </w:r>
             <w:r>
               <w:rPr>
@@ -1424,7 +1429,7 @@
                 <w:noProof/>
                 <w:webHidden/>
               </w:rPr>
-              <w:instrText xml:space="preserve"> PAGEREF _Toc398757160 \h </w:instrText>
+              <w:instrText xml:space="preserve"> PAGEREF _Toc399615425 \h </w:instrText>
             </w:r>
             <w:r>
               <w:rPr>
@@ -1466,7 +1471,7 @@
               <w:noProof/>
             </w:rPr>
           </w:pPr>
-          <w:hyperlink w:anchor="_Toc398757161" w:history="1">
+          <w:hyperlink w:anchor="_Toc399615426" w:history="1">
             <w:r>
               <w:rPr>
                 <w:rStyle w:val="Hyperlink"/>
@@ -1485,7 +1490,7 @@
                 <w:rStyle w:val="Hyperlink"/>
                 <w:noProof/>
               </w:rPr>
-              <w:t>Chức năng “High light” cho phép người dùng quan sát code lẫn sơ đồ rõ ràng hơn.</w:t>
+              <w:t>Xuất tài liệu</w:t>
             </w:r>
             <w:r>
               <w:rPr>
@@ -1506,7 +1511,7 @@
                 <w:noProof/>
                 <w:webHidden/>
               </w:rPr>
-              <w:instrText xml:space="preserve"> PAGEREF _Toc398757161 \h </w:instrText>
+              <w:instrText xml:space="preserve"> PAGEREF _Toc399615426 \h </w:instrText>
             </w:r>
             <w:r>
               <w:rPr>
@@ -1526,7 +1531,7 @@
                 <w:noProof/>
                 <w:webHidden/>
               </w:rPr>
-              <w:t>20</w:t>
+              <w:t>19</w:t>
             </w:r>
             <w:r>
               <w:rPr>
@@ -1548,7 +1553,7 @@
               <w:noProof/>
             </w:rPr>
           </w:pPr>
-          <w:hyperlink w:anchor="_Toc398757162" w:history="1">
+          <w:hyperlink w:anchor="_Toc399615427" w:history="1">
             <w:r>
               <w:rPr>
                 <w:rStyle w:val="Hyperlink"/>
@@ -1567,7 +1572,7 @@
                 <w:rStyle w:val="Hyperlink"/>
                 <w:noProof/>
               </w:rPr>
-              <w:t>Xuất tài liệu</w:t>
+              <w:t>Ưu và nhược điểm</w:t>
             </w:r>
             <w:r>
               <w:rPr>
@@ -1588,89 +1593,7 @@
                 <w:noProof/>
                 <w:webHidden/>
               </w:rPr>
-              <w:instrText xml:space="preserve"> PAGEREF _Toc398757162 \h </w:instrText>
-            </w:r>
-            <w:r>
-              <w:rPr>
-                <w:noProof/>
-                <w:webHidden/>
-              </w:rPr>
-            </w:r>
-            <w:r>
-              <w:rPr>
-                <w:noProof/>
-                <w:webHidden/>
-              </w:rPr>
-              <w:fldChar w:fldCharType="separate"/>
-            </w:r>
-            <w:r>
-              <w:rPr>
-                <w:noProof/>
-                <w:webHidden/>
-              </w:rPr>
-              <w:t>20</w:t>
-            </w:r>
-            <w:r>
-              <w:rPr>
-                <w:noProof/>
-                <w:webHidden/>
-              </w:rPr>
-              <w:fldChar w:fldCharType="end"/>
-            </w:r>
-          </w:hyperlink>
-        </w:p>
-        <w:p>
-          <w:pPr>
-            <w:pStyle w:val="TOC3"/>
-            <w:tabs>
-              <w:tab w:val="left" w:pos="1320"/>
-              <w:tab w:val="right" w:leader="dot" w:pos="9017"/>
-            </w:tabs>
-            <w:rPr>
-              <w:noProof/>
-            </w:rPr>
-          </w:pPr>
-          <w:hyperlink w:anchor="_Toc398757163" w:history="1">
-            <w:r>
-              <w:rPr>
-                <w:rStyle w:val="Hyperlink"/>
-                <w:noProof/>
-              </w:rPr>
-              <w:t>3.2.7</w:t>
-            </w:r>
-            <w:r>
-              <w:rPr>
-                <w:noProof/>
-              </w:rPr>
-              <w:tab/>
-            </w:r>
-            <w:r>
-              <w:rPr>
-                <w:rStyle w:val="Hyperlink"/>
-                <w:noProof/>
-              </w:rPr>
-              <w:t>Ưu và nhược điểm</w:t>
-            </w:r>
-            <w:r>
-              <w:rPr>
-                <w:noProof/>
-                <w:webHidden/>
-              </w:rPr>
-              <w:tab/>
-            </w:r>
-            <w:r>
-              <w:rPr>
-                <w:noProof/>
-                <w:webHidden/>
-              </w:rPr>
-              <w:fldChar w:fldCharType="begin"/>
-            </w:r>
-            <w:r>
-              <w:rPr>
-                <w:noProof/>
-                <w:webHidden/>
-              </w:rPr>
-              <w:instrText xml:space="preserve"> PAGEREF _Toc398757163 \h </w:instrText>
+              <w:instrText xml:space="preserve"> PAGEREF _Toc399615427 \h </w:instrText>
             </w:r>
             <w:r>
               <w:rPr>
@@ -1741,14 +1664,14 @@
           <w:numId w:val="0"/>
         </w:numPr>
       </w:pPr>
-      <w:bookmarkStart w:id="0" w:name="_Toc397005803"/>
-      <w:bookmarkStart w:id="1" w:name="_Toc398757149"/>
+      <w:bookmarkStart w:id="1" w:name="_Toc397005803"/>
+      <w:bookmarkStart w:id="2" w:name="_Toc399615414"/>
       <w:r>
         <w:lastRenderedPageBreak/>
         <w:t>Kế hoạch thực hiện</w:t>
       </w:r>
-      <w:bookmarkEnd w:id="0"/>
       <w:bookmarkEnd w:id="1"/>
+      <w:bookmarkEnd w:id="2"/>
     </w:p>
     <w:tbl>
       <w:tblPr>
@@ -2066,14 +1989,14 @@
       <w:pPr>
         <w:pStyle w:val="Heading1"/>
       </w:pPr>
-      <w:bookmarkStart w:id="2" w:name="_Toc397005804"/>
-      <w:bookmarkStart w:id="3" w:name="_Toc398757150"/>
+      <w:bookmarkStart w:id="3" w:name="_Toc397005804"/>
+      <w:bookmarkStart w:id="4" w:name="_Toc399615415"/>
       <w:r>
         <w:lastRenderedPageBreak/>
         <w:t>Giới thiệu</w:t>
       </w:r>
-      <w:bookmarkEnd w:id="2"/>
       <w:bookmarkEnd w:id="3"/>
+      <w:bookmarkEnd w:id="4"/>
     </w:p>
     <w:p>
       <w:pPr>
@@ -2238,13 +2161,13 @@
       <w:pPr>
         <w:pStyle w:val="Heading1"/>
       </w:pPr>
-      <w:bookmarkStart w:id="4" w:name="_Toc397005805"/>
-      <w:bookmarkStart w:id="5" w:name="_Toc398757151"/>
+      <w:bookmarkStart w:id="5" w:name="_Toc397005805"/>
+      <w:bookmarkStart w:id="6" w:name="_Toc399615416"/>
       <w:r>
         <w:t>Lịch sử ra đời</w:t>
       </w:r>
-      <w:bookmarkEnd w:id="4"/>
       <w:bookmarkEnd w:id="5"/>
+      <w:bookmarkEnd w:id="6"/>
     </w:p>
     <w:p>
       <w:pPr>
@@ -2771,25 +2694,25 @@
       <w:pPr>
         <w:pStyle w:val="Heading1"/>
       </w:pPr>
-      <w:bookmarkStart w:id="6" w:name="_Toc397005806"/>
-      <w:bookmarkStart w:id="7" w:name="_Toc398757152"/>
+      <w:bookmarkStart w:id="7" w:name="_Toc397005806"/>
+      <w:bookmarkStart w:id="8" w:name="_Toc399615417"/>
       <w:r>
         <w:t>Các đặc điểm chính</w:t>
       </w:r>
-      <w:bookmarkEnd w:id="6"/>
       <w:bookmarkEnd w:id="7"/>
+      <w:bookmarkEnd w:id="8"/>
     </w:p>
     <w:p>
       <w:pPr>
         <w:pStyle w:val="Heading2"/>
       </w:pPr>
-      <w:bookmarkStart w:id="8" w:name="_Toc397005807"/>
-      <w:bookmarkStart w:id="9" w:name="_Toc398757153"/>
+      <w:bookmarkStart w:id="9" w:name="_Toc397005807"/>
+      <w:bookmarkStart w:id="10" w:name="_Toc399615418"/>
       <w:r>
         <w:t>Chuyển code sang sơ đồ UML</w:t>
       </w:r>
-      <w:bookmarkEnd w:id="8"/>
       <w:bookmarkEnd w:id="9"/>
+      <w:bookmarkEnd w:id="10"/>
     </w:p>
     <w:p>
       <w:pPr>
@@ -2812,16 +2735,16 @@
       <w:pPr>
         <w:pStyle w:val="Heading3"/>
       </w:pPr>
-      <w:bookmarkStart w:id="10" w:name="_Toc397005808"/>
-      <w:bookmarkStart w:id="11" w:name="_Toc398757154"/>
+      <w:bookmarkStart w:id="11" w:name="_Toc397005808"/>
+      <w:bookmarkStart w:id="12" w:name="_Toc399615419"/>
       <w:r>
         <w:t>C</w:t>
       </w:r>
       <w:r>
         <w:t>lass diagram</w:t>
       </w:r>
-      <w:bookmarkEnd w:id="10"/>
       <w:bookmarkEnd w:id="11"/>
+      <w:bookmarkEnd w:id="12"/>
     </w:p>
     <w:p>
       <w:pPr>
@@ -6405,8 +6328,8 @@
       <w:pPr>
         <w:pStyle w:val="Heading3"/>
       </w:pPr>
-      <w:bookmarkStart w:id="12" w:name="_Toc397005809"/>
-      <w:bookmarkStart w:id="13" w:name="_Toc398757155"/>
+      <w:bookmarkStart w:id="13" w:name="_Toc397005809"/>
+      <w:bookmarkStart w:id="14" w:name="_Toc399615420"/>
       <w:r>
         <w:t>Sequ</w:t>
       </w:r>
@@ -6416,8 +6339,8 @@
       <w:r>
         <w:t>nce diagram</w:t>
       </w:r>
-      <w:bookmarkEnd w:id="12"/>
       <w:bookmarkEnd w:id="13"/>
+      <w:bookmarkEnd w:id="14"/>
     </w:p>
     <w:p>
       <w:pPr>
@@ -7149,7 +7072,7 @@
     <w:p/>
     <w:p/>
     <w:p>
-      <w:bookmarkStart w:id="14" w:name="_Toc397005810"/>
+      <w:bookmarkStart w:id="15" w:name="_Toc397005810"/>
       <w:r>
         <w:br w:type="page"/>
       </w:r>
@@ -7160,12 +7083,12 @@
         <w:keepLines w:val="0"/>
         <w:spacing w:before="240" w:after="60" w:line="240" w:lineRule="auto"/>
       </w:pPr>
-      <w:bookmarkStart w:id="15" w:name="_Toc398757156"/>
+      <w:bookmarkStart w:id="16" w:name="_Toc399615421"/>
       <w:r>
         <w:lastRenderedPageBreak/>
         <w:t>Chuyển code sang Flowchart</w:t>
       </w:r>
-      <w:bookmarkEnd w:id="15"/>
+      <w:bookmarkEnd w:id="16"/>
     </w:p>
     <w:p>
       <w:r>
@@ -7178,11 +7101,11 @@
         <w:keepLines w:val="0"/>
         <w:spacing w:before="240" w:after="60" w:line="240" w:lineRule="auto"/>
       </w:pPr>
-      <w:bookmarkStart w:id="16" w:name="_Toc398757157"/>
+      <w:bookmarkStart w:id="17" w:name="_Toc399615422"/>
       <w:r>
         <w:t>Chuyển code sang flowchart, mã giả</w:t>
       </w:r>
-      <w:bookmarkEnd w:id="16"/>
+      <w:bookmarkEnd w:id="17"/>
     </w:p>
     <w:p>
       <w:r>
@@ -7794,7 +7717,7 @@
         <w:keepLines w:val="0"/>
         <w:spacing w:before="240" w:after="60" w:line="240" w:lineRule="auto"/>
       </w:pPr>
-      <w:bookmarkStart w:id="17" w:name="_Toc398757158"/>
+      <w:bookmarkStart w:id="18" w:name="_Toc399615423"/>
       <w:r>
         <w:t>Đồng bộ giữa mã giả</w:t>
       </w:r>
@@ -7804,7 +7727,7 @@
       <w:r>
         <w:t>chart với code.</w:t>
       </w:r>
-      <w:bookmarkEnd w:id="17"/>
+      <w:bookmarkEnd w:id="18"/>
     </w:p>
     <w:p>
       <w:r>
@@ -8700,7 +8623,6 @@
           <w:color w:val="000000" w:themeColor="text1"/>
         </w:rPr>
       </w:pPr>
-      <w:bookmarkStart w:id="18" w:name="_Toc398757159"/>
       <w:r>
         <w:br w:type="page"/>
       </w:r>
@@ -8711,6 +8633,7 @@
         <w:keepLines w:val="0"/>
         <w:spacing w:before="240" w:after="60" w:line="240" w:lineRule="auto"/>
       </w:pPr>
+      <w:bookmarkStart w:id="19" w:name="_Toc399615424"/>
       <w:r>
         <w:lastRenderedPageBreak/>
         <w:t>Kéo thả giữa các thành phần có s</w:t>
@@ -8721,7 +8644,7 @@
       <w:r>
         <w:t>n</w:t>
       </w:r>
-      <w:bookmarkEnd w:id="18"/>
+      <w:bookmarkEnd w:id="19"/>
     </w:p>
     <w:p>
       <w:r>
@@ -8788,25 +8711,7 @@
                               <w:rPr>
                                 <w:color w:val="FF0000"/>
                               </w:rPr>
-                              <w:t>3</w:t>
-                            </w:r>
-                            <w:r>
-                              <w:rPr>
-                                <w:color w:val="FF0000"/>
-                              </w:rPr>
-                              <w:t xml:space="preserve">. </w:t>
-                            </w:r>
-                            <w:r>
-                              <w:rPr>
-                                <w:color w:val="FF0000"/>
-                              </w:rPr>
-                              <w:t>Ấn commit khi muốn đồng bộ với code</w:t>
-                            </w:r>
-                            <w:r>
-                              <w:rPr>
-                                <w:color w:val="FF0000"/>
-                              </w:rPr>
-                              <w:t xml:space="preserve"> </w:t>
+                              <w:t xml:space="preserve">3. Ấn commit khi muốn đồng bộ với code </w:t>
                             </w:r>
                           </w:p>
                         </w:txbxContent>
@@ -8936,13 +8841,7 @@
                               <w:rPr>
                                 <w:color w:val="FF0000"/>
                               </w:rPr>
-                              <w:t xml:space="preserve">1. </w:t>
-                            </w:r>
-                            <w:r>
-                              <w:rPr>
-                                <w:color w:val="FF0000"/>
-                              </w:rPr>
-                              <w:t xml:space="preserve">Click chọn </w:t>
+                              <w:t xml:space="preserve">1. Click chọn </w:t>
                             </w:r>
                           </w:p>
                         </w:txbxContent>
@@ -9148,25 +9047,7 @@
                               <w:rPr>
                                 <w:color w:val="FF0000"/>
                               </w:rPr>
-                              <w:t>2</w:t>
-                            </w:r>
-                            <w:r>
-                              <w:rPr>
-                                <w:color w:val="FF0000"/>
-                              </w:rPr>
-                              <w:t xml:space="preserve">. </w:t>
-                            </w:r>
-                            <w:r>
-                              <w:rPr>
-                                <w:color w:val="FF0000"/>
-                              </w:rPr>
-                              <w:t>Kéo đến đây</w:t>
-                            </w:r>
-                            <w:r>
-                              <w:rPr>
-                                <w:color w:val="FF0000"/>
-                              </w:rPr>
-                              <w:t xml:space="preserve"> </w:t>
+                              <w:t xml:space="preserve">2. Kéo đến đây </w:t>
                             </w:r>
                           </w:p>
                         </w:txbxContent>
@@ -9351,7 +9232,7 @@
         <w:keepLines w:val="0"/>
         <w:spacing w:before="240" w:after="60" w:line="240" w:lineRule="auto"/>
       </w:pPr>
-      <w:bookmarkStart w:id="19" w:name="_Toc398757161"/>
+      <w:bookmarkStart w:id="20" w:name="_Toc399615425"/>
       <w:r>
         <w:t>Chức năng “High light” cho phép người dùng quan sát code lẫn sơ đồ r</w:t>
       </w:r>
@@ -9361,7 +9242,7 @@
       <w:r>
         <w:t xml:space="preserve"> ràng hơn.</w:t>
       </w:r>
-      <w:bookmarkEnd w:id="19"/>
+      <w:bookmarkEnd w:id="20"/>
     </w:p>
     <w:p>
       <w:r>
@@ -9750,14 +9631,14 @@
         <w:keepLines w:val="0"/>
         <w:spacing w:before="240" w:after="60" w:line="240" w:lineRule="auto"/>
       </w:pPr>
-      <w:bookmarkStart w:id="20" w:name="_Toc398757162"/>
+      <w:bookmarkStart w:id="21" w:name="_Toc399615426"/>
       <w:r>
         <w:t>Xuất tài liệ</w:t>
       </w:r>
       <w:r>
         <w:t>u</w:t>
       </w:r>
-      <w:bookmarkEnd w:id="20"/>
+      <w:bookmarkEnd w:id="21"/>
     </w:p>
     <w:p>
       <w:r>
@@ -9919,15 +9800,7 @@
                                 <w:sz w:val="16"/>
                                 <w:szCs w:val="16"/>
                               </w:rPr>
-                              <w:t xml:space="preserve">Tên </w:t>
-                            </w:r>
-                            <w:r>
-                              <w:rPr>
-                                <w:color w:val="FF0000"/>
-                                <w:sz w:val="16"/>
-                                <w:szCs w:val="16"/>
-                              </w:rPr>
-                              <w:t>các biến</w:t>
+                              <w:t>Tên các biến</w:t>
                             </w:r>
                           </w:p>
                         </w:txbxContent>
@@ -10911,8 +10784,6 @@
           </wp:inline>
         </w:drawing>
       </w:r>
-      <w:bookmarkStart w:id="21" w:name="_GoBack"/>
-      <w:bookmarkEnd w:id="21"/>
     </w:p>
     <w:p>
       <w:pPr>
@@ -10920,7 +10791,7 @@
         <w:keepLines w:val="0"/>
         <w:spacing w:before="240" w:after="60" w:line="240" w:lineRule="auto"/>
       </w:pPr>
-      <w:bookmarkStart w:id="22" w:name="_Toc398757163"/>
+      <w:bookmarkStart w:id="22" w:name="_Toc399615427"/>
       <w:r>
         <w:lastRenderedPageBreak/>
         <w:t>Ưu và nhược điểm</w:t>
@@ -11222,7 +11093,7 @@
         <w:t>Khi định nghĩa 1 phương thức con nằm trong 1 phương thức. Thì khi sinh tài  liệu, phần flowchart của phương thức con không được thể hiện. Chỉ thể hiên ở dạng gọi phương thức con.</w:t>
       </w:r>
     </w:p>
-    <w:bookmarkEnd w:id="14"/>
+    <w:bookmarkEnd w:id="15"/>
     <w:p/>
     <w:sectPr>
       <w:headerReference w:type="first" r:id="rId50"/>
@@ -16779,7 +16650,7 @@
 </file>
 
 <file path=customXml/itemProps1.xml><?xml version="1.0" encoding="utf-8"?>
-<ds:datastoreItem xmlns:ds="http://schemas.openxmlformats.org/officeDocument/2006/customXml" ds:itemID="{0CAC4785-8F25-4D3E-A869-E34CA28E6FDD}">
+<ds:datastoreItem xmlns:ds="http://schemas.openxmlformats.org/officeDocument/2006/customXml" ds:itemID="{16C376AC-5905-421B-A774-99857F8B404B}">
   <ds:schemaRefs>
     <ds:schemaRef ds:uri="http://schemas.openxmlformats.org/officeDocument/2006/bibliography"/>
   </ds:schemaRefs>

</xml_diff>